<commit_message>
cuarto commit entendiendo git reset soft, mixed,  hard
</commit_message>
<xml_diff>
--- a/git.docx
+++ b/git.docx
@@ -40,11 +40,179 @@
     </w:p>
     <w:p>
       <w:pPr>
+        <w:jc w:val="center"/>
+        <w:rPr>
+          <w:lang w:val="es-ES"/>
+        </w:rPr>
+      </w:pPr>
+    </w:p>
+    <w:p>
+      <w:pPr>
+        <w:jc w:val="center"/>
+        <w:rPr>
+          <w:b/>
+          <w:color w:val="92D050"/>
+          <w:sz w:val="36"/>
+          <w:szCs w:val="36"/>
+          <w:lang w:val="es-ES"/>
+        </w:rPr>
+      </w:pPr>
+      <w:proofErr w:type="spellStart"/>
+      <w:r>
+        <w:rPr>
+          <w:b/>
+          <w:color w:val="92D050"/>
+          <w:sz w:val="36"/>
+          <w:szCs w:val="36"/>
+          <w:lang w:val="es-ES"/>
+        </w:rPr>
+        <w:t>Git</w:t>
+      </w:r>
+      <w:proofErr w:type="spellEnd"/>
+      <w:r>
+        <w:rPr>
+          <w:b/>
+          <w:color w:val="92D050"/>
+          <w:sz w:val="36"/>
+          <w:szCs w:val="36"/>
+          <w:lang w:val="es-ES"/>
+        </w:rPr>
+        <w:t xml:space="preserve"> Tiene 3 Zonas</w:t>
+      </w:r>
+    </w:p>
+    <w:p>
+      <w:pPr>
         <w:jc w:val="both"/>
         <w:rPr>
           <w:lang w:val="es-ES"/>
         </w:rPr>
       </w:pPr>
+      <w:proofErr w:type="spellStart"/>
+      <w:r>
+        <w:rPr>
+          <w:b/>
+          <w:highlight w:val="yellow"/>
+          <w:lang w:val="es-ES"/>
+        </w:rPr>
+        <w:t>Working</w:t>
+      </w:r>
+      <w:proofErr w:type="spellEnd"/>
+      <w:r>
+        <w:rPr>
+          <w:b/>
+          <w:highlight w:val="yellow"/>
+          <w:lang w:val="es-ES"/>
+        </w:rPr>
+        <w:t xml:space="preserve"> </w:t>
+      </w:r>
+      <w:proofErr w:type="spellStart"/>
+      <w:proofErr w:type="gramStart"/>
+      <w:r>
+        <w:rPr>
+          <w:b/>
+          <w:highlight w:val="yellow"/>
+          <w:lang w:val="es-ES"/>
+        </w:rPr>
+        <w:t>Area</w:t>
+      </w:r>
+      <w:proofErr w:type="spellEnd"/>
+      <w:r>
+        <w:rPr>
+          <w:b/>
+          <w:highlight w:val="yellow"/>
+          <w:lang w:val="es-ES"/>
+        </w:rPr>
+        <w:t xml:space="preserve"> :</w:t>
+      </w:r>
+      <w:proofErr w:type="gramEnd"/>
+      <w:r>
+        <w:rPr>
+          <w:lang w:val="es-ES"/>
+        </w:rPr>
+        <w:t xml:space="preserve"> </w:t>
+      </w:r>
+      <w:r>
+        <w:rPr>
+          <w:lang w:val="es-ES"/>
+        </w:rPr>
+        <w:t xml:space="preserve">es la zona donde se encuentras los archivos que tienen cambios y que no han sido agregados al </w:t>
+      </w:r>
+      <w:proofErr w:type="spellStart"/>
+      <w:r>
+        <w:rPr>
+          <w:lang w:val="es-ES"/>
+        </w:rPr>
+        <w:t>steging</w:t>
+      </w:r>
+      <w:proofErr w:type="spellEnd"/>
+      <w:r>
+        <w:rPr>
+          <w:lang w:val="es-ES"/>
+        </w:rPr>
+        <w:t xml:space="preserve"> </w:t>
+      </w:r>
+      <w:proofErr w:type="spellStart"/>
+      <w:r>
+        <w:rPr>
+          <w:lang w:val="es-ES"/>
+        </w:rPr>
+        <w:t>area</w:t>
+      </w:r>
+      <w:proofErr w:type="spellEnd"/>
+      <w:r>
+        <w:rPr>
+          <w:lang w:val="es-ES"/>
+        </w:rPr>
+        <w:t>.</w:t>
+      </w:r>
+      <w:r>
+        <w:rPr>
+          <w:lang w:val="es-ES"/>
+        </w:rPr>
+        <w:t xml:space="preserve"> (</w:t>
+      </w:r>
+      <w:proofErr w:type="gramStart"/>
+      <w:r>
+        <w:rPr>
+          <w:lang w:val="es-ES"/>
+        </w:rPr>
+        <w:t>los</w:t>
+      </w:r>
+      <w:proofErr w:type="gramEnd"/>
+      <w:r>
+        <w:rPr>
+          <w:lang w:val="es-ES"/>
+        </w:rPr>
+        <w:t xml:space="preserve"> archivos de las carpetas en broto en ese momento sin ser agregados por el </w:t>
+      </w:r>
+      <w:proofErr w:type="spellStart"/>
+      <w:r>
+        <w:rPr>
+          <w:lang w:val="es-ES"/>
+        </w:rPr>
+        <w:t>git</w:t>
+      </w:r>
+      <w:proofErr w:type="spellEnd"/>
+      <w:r>
+        <w:rPr>
+          <w:lang w:val="es-ES"/>
+        </w:rPr>
+        <w:t xml:space="preserve"> </w:t>
+      </w:r>
+      <w:proofErr w:type="spellStart"/>
+      <w:r>
+        <w:rPr>
+          <w:lang w:val="es-ES"/>
+        </w:rPr>
+        <w:t>add</w:t>
+      </w:r>
+      <w:proofErr w:type="spellEnd"/>
+      <w:r>
+        <w:rPr>
+          <w:lang w:val="es-ES"/>
+        </w:rPr>
+        <w:t>)</w:t>
+      </w:r>
     </w:p>
     <w:p>
       <w:pPr>
@@ -53,6 +221,282 @@
           <w:lang w:val="es-ES"/>
         </w:rPr>
       </w:pPr>
+      <w:proofErr w:type="spellStart"/>
+      <w:r>
+        <w:rPr>
+          <w:b/>
+          <w:highlight w:val="yellow"/>
+          <w:lang w:val="es-ES"/>
+        </w:rPr>
+        <w:t>Stagin</w:t>
+      </w:r>
+      <w:r>
+        <w:rPr>
+          <w:b/>
+          <w:highlight w:val="yellow"/>
+          <w:lang w:val="es-ES"/>
+        </w:rPr>
+        <w:t>g</w:t>
+      </w:r>
+      <w:proofErr w:type="spellEnd"/>
+      <w:r>
+        <w:rPr>
+          <w:b/>
+          <w:highlight w:val="yellow"/>
+          <w:lang w:val="es-ES"/>
+        </w:rPr>
+        <w:t xml:space="preserve"> </w:t>
+      </w:r>
+      <w:proofErr w:type="spellStart"/>
+      <w:proofErr w:type="gramStart"/>
+      <w:r>
+        <w:rPr>
+          <w:b/>
+          <w:highlight w:val="yellow"/>
+          <w:lang w:val="es-ES"/>
+        </w:rPr>
+        <w:t>Area</w:t>
+      </w:r>
+      <w:proofErr w:type="spellEnd"/>
+      <w:r>
+        <w:rPr>
+          <w:b/>
+          <w:highlight w:val="yellow"/>
+          <w:lang w:val="es-ES"/>
+        </w:rPr>
+        <w:t xml:space="preserve"> :</w:t>
+      </w:r>
+      <w:proofErr w:type="gramEnd"/>
+      <w:r>
+        <w:rPr>
+          <w:lang w:val="es-ES"/>
+        </w:rPr>
+        <w:t xml:space="preserve"> es la zona donde se</w:t>
+      </w:r>
+      <w:r>
+        <w:rPr>
+          <w:lang w:val="es-ES"/>
+        </w:rPr>
+        <w:t xml:space="preserve"> indica que archivos están preparados para hacer </w:t>
+      </w:r>
+      <w:proofErr w:type="spellStart"/>
+      <w:r>
+        <w:rPr>
+          <w:lang w:val="es-ES"/>
+        </w:rPr>
+        <w:t>commit</w:t>
+      </w:r>
+      <w:proofErr w:type="spellEnd"/>
+      <w:r>
+        <w:rPr>
+          <w:lang w:val="es-ES"/>
+        </w:rPr>
+        <w:t xml:space="preserve">, es decir archivos agregados en ese momento con </w:t>
+      </w:r>
+      <w:proofErr w:type="spellStart"/>
+      <w:r>
+        <w:rPr>
+          <w:lang w:val="es-ES"/>
+        </w:rPr>
+        <w:t>git</w:t>
+      </w:r>
+      <w:proofErr w:type="spellEnd"/>
+      <w:r>
+        <w:rPr>
+          <w:lang w:val="es-ES"/>
+        </w:rPr>
+        <w:t xml:space="preserve"> </w:t>
+      </w:r>
+      <w:proofErr w:type="spellStart"/>
+      <w:r>
+        <w:rPr>
+          <w:lang w:val="es-ES"/>
+        </w:rPr>
+        <w:t>add</w:t>
+      </w:r>
+      <w:proofErr w:type="spellEnd"/>
+    </w:p>
+    <w:p>
+      <w:pPr>
+        <w:jc w:val="both"/>
+        <w:rPr>
+          <w:lang w:val="es-ES"/>
+        </w:rPr>
+      </w:pPr>
+      <w:proofErr w:type="spellStart"/>
+      <w:r>
+        <w:rPr>
+          <w:highlight w:val="yellow"/>
+          <w:lang w:val="es-ES"/>
+        </w:rPr>
+        <w:t>Git</w:t>
+      </w:r>
+      <w:proofErr w:type="spellEnd"/>
+      <w:r>
+        <w:rPr>
+          <w:highlight w:val="yellow"/>
+          <w:lang w:val="es-ES"/>
+        </w:rPr>
+        <w:t xml:space="preserve"> </w:t>
+      </w:r>
+      <w:proofErr w:type="spellStart"/>
+      <w:proofErr w:type="gramStart"/>
+      <w:r>
+        <w:rPr>
+          <w:highlight w:val="yellow"/>
+          <w:lang w:val="es-ES"/>
+        </w:rPr>
+        <w:t>directory</w:t>
+      </w:r>
+      <w:proofErr w:type="spellEnd"/>
+      <w:r>
+        <w:rPr>
+          <w:highlight w:val="yellow"/>
+          <w:lang w:val="es-ES"/>
+        </w:rPr>
+        <w:t xml:space="preserve"> :</w:t>
+      </w:r>
+      <w:proofErr w:type="gramEnd"/>
+      <w:r>
+        <w:rPr>
+          <w:lang w:val="es-ES"/>
+        </w:rPr>
+        <w:t xml:space="preserve"> es la zona donde se guardan los datos de los </w:t>
+      </w:r>
+      <w:proofErr w:type="spellStart"/>
+      <w:r>
+        <w:rPr>
+          <w:lang w:val="es-ES"/>
+        </w:rPr>
+        <w:t>commits</w:t>
+      </w:r>
+      <w:proofErr w:type="spellEnd"/>
+      <w:r>
+        <w:rPr>
+          <w:lang w:val="es-ES"/>
+        </w:rPr>
+        <w:t xml:space="preserve">, archivos guardados con </w:t>
+      </w:r>
+      <w:proofErr w:type="spellStart"/>
+      <w:r>
+        <w:rPr>
+          <w:lang w:val="es-ES"/>
+        </w:rPr>
+        <w:t>git</w:t>
+      </w:r>
+      <w:proofErr w:type="spellEnd"/>
+      <w:r>
+        <w:rPr>
+          <w:lang w:val="es-ES"/>
+        </w:rPr>
+        <w:t xml:space="preserve"> </w:t>
+      </w:r>
+      <w:proofErr w:type="spellStart"/>
+      <w:r>
+        <w:rPr>
+          <w:lang w:val="es-ES"/>
+        </w:rPr>
+        <w:t>commit</w:t>
+      </w:r>
+      <w:proofErr w:type="spellEnd"/>
+      <w:r>
+        <w:rPr>
+          <w:lang w:val="es-ES"/>
+        </w:rPr>
+        <w:t xml:space="preserve"> –m “nombre del </w:t>
+      </w:r>
+      <w:proofErr w:type="spellStart"/>
+      <w:r>
+        <w:rPr>
+          <w:lang w:val="es-ES"/>
+        </w:rPr>
+        <w:t>commit</w:t>
+      </w:r>
+      <w:proofErr w:type="spellEnd"/>
+      <w:r>
+        <w:rPr>
+          <w:lang w:val="es-ES"/>
+        </w:rPr>
+        <w:t>”</w:t>
+      </w:r>
+    </w:p>
+    <w:p>
+      <w:pPr>
+        <w:jc w:val="center"/>
+        <w:rPr>
+          <w:lang w:val="es-ES"/>
+        </w:rPr>
+      </w:pPr>
+      <w:r>
+        <w:rPr>
+          <w:noProof/>
+          <w:lang w:eastAsia="es-CO"/>
+        </w:rPr>
+        <w:drawing>
+          <wp:inline distT="0" distB="0" distL="0" distR="0">
+            <wp:extent cx="2810728" cy="2588029"/>
+            <wp:effectExtent l="0" t="0" r="8890" b="3175"/>
+            <wp:docPr id="4" name="Imagen 4" descr="https://git-scm.com/figures/18333fig0106-tn.png"/>
+            <wp:cNvGraphicFramePr>
+              <a:graphicFrameLocks xmlns:a="http://schemas.openxmlformats.org/drawingml/2006/main" noChangeAspect="1"/>
+            </wp:cNvGraphicFramePr>
+            <a:graphic xmlns:a="http://schemas.openxmlformats.org/drawingml/2006/main">
+              <a:graphicData uri="http://schemas.openxmlformats.org/drawingml/2006/picture">
+                <pic:pic xmlns:pic="http://schemas.openxmlformats.org/drawingml/2006/picture">
+                  <pic:nvPicPr>
+                    <pic:cNvPr id="0" name="Picture 1" descr="https://git-scm.com/figures/18333fig0106-tn.png"/>
+                    <pic:cNvPicPr>
+                      <a:picLocks noChangeAspect="1" noChangeArrowheads="1"/>
+                    </pic:cNvPicPr>
+                  </pic:nvPicPr>
+                  <pic:blipFill>
+                    <a:blip r:embed="rId4">
+                      <a:extLst>
+                        <a:ext uri="{28A0092B-C50C-407E-A947-70E740481C1C}">
+                          <a14:useLocalDpi xmlns:a14="http://schemas.microsoft.com/office/drawing/2010/main" val="0"/>
+                        </a:ext>
+                      </a:extLst>
+                    </a:blip>
+                    <a:srcRect/>
+                    <a:stretch>
+                      <a:fillRect/>
+                    </a:stretch>
+                  </pic:blipFill>
+                  <pic:spPr bwMode="auto">
+                    <a:xfrm>
+                      <a:off x="0" y="0"/>
+                      <a:ext cx="2815565" cy="2592482"/>
+                    </a:xfrm>
+                    <a:prstGeom prst="rect">
+                      <a:avLst/>
+                    </a:prstGeom>
+                    <a:noFill/>
+                    <a:ln>
+                      <a:noFill/>
+                    </a:ln>
+                  </pic:spPr>
+                </pic:pic>
+              </a:graphicData>
+            </a:graphic>
+          </wp:inline>
+        </w:drawing>
+      </w:r>
+    </w:p>
+    <w:p>
+      <w:pPr>
+        <w:jc w:val="both"/>
+        <w:rPr>
+          <w:lang w:val="es-ES"/>
+        </w:rPr>
+      </w:pPr>
+    </w:p>
+    <w:p>
+      <w:pPr>
+        <w:jc w:val="both"/>
+        <w:rPr>
+          <w:lang w:val="es-ES"/>
+        </w:rPr>
+      </w:pPr>
       <w:r>
         <w:rPr>
           <w:b/>
@@ -826,6 +1270,1198 @@
       <w:pPr>
         <w:jc w:val="both"/>
         <w:rPr>
+          <w:lang w:val="es-ES"/>
+        </w:rPr>
+      </w:pPr>
+      <w:r>
+        <w:rPr>
+          <w:lang w:val="es-ES"/>
+        </w:rPr>
+        <w:lastRenderedPageBreak/>
+        <w:t>Empezando el proyecto:</w:t>
+      </w:r>
+    </w:p>
+    <w:p>
+      <w:pPr>
+        <w:jc w:val="both"/>
+        <w:rPr>
+          <w:sz w:val="18"/>
+          <w:szCs w:val="18"/>
+          <w:lang w:val="es-ES"/>
+        </w:rPr>
+      </w:pPr>
+      <w:proofErr w:type="spellStart"/>
+      <w:proofErr w:type="gramStart"/>
+      <w:r>
+        <w:rPr>
+          <w:color w:val="FF0000"/>
+          <w:sz w:val="18"/>
+          <w:szCs w:val="18"/>
+          <w:lang w:val="es-ES"/>
+        </w:rPr>
+        <w:t>git</w:t>
+      </w:r>
+      <w:proofErr w:type="spellEnd"/>
+      <w:proofErr w:type="gramEnd"/>
+      <w:r>
+        <w:rPr>
+          <w:color w:val="FF0000"/>
+          <w:sz w:val="18"/>
+          <w:szCs w:val="18"/>
+          <w:lang w:val="es-ES"/>
+        </w:rPr>
+        <w:t xml:space="preserve"> </w:t>
+      </w:r>
+      <w:proofErr w:type="spellStart"/>
+      <w:r>
+        <w:rPr>
+          <w:color w:val="FF0000"/>
+          <w:sz w:val="18"/>
+          <w:szCs w:val="18"/>
+          <w:lang w:val="es-ES"/>
+        </w:rPr>
+        <w:t>help</w:t>
+      </w:r>
+      <w:proofErr w:type="spellEnd"/>
+      <w:r>
+        <w:rPr>
+          <w:color w:val="FF0000"/>
+          <w:sz w:val="18"/>
+          <w:szCs w:val="18"/>
+          <w:lang w:val="es-ES"/>
+        </w:rPr>
+        <w:t xml:space="preserve">  </w:t>
+      </w:r>
+      <w:r>
+        <w:rPr>
+          <w:sz w:val="18"/>
+          <w:szCs w:val="18"/>
+          <w:lang w:val="es-ES"/>
+        </w:rPr>
+        <w:sym w:font="Wingdings" w:char="F0E0"/>
+      </w:r>
+      <w:r>
+        <w:rPr>
+          <w:sz w:val="18"/>
+          <w:szCs w:val="18"/>
+          <w:lang w:val="es-ES"/>
+        </w:rPr>
+        <w:t xml:space="preserve"> </w:t>
+      </w:r>
+      <w:r>
+        <w:rPr>
+          <w:sz w:val="18"/>
+          <w:szCs w:val="18"/>
+          <w:lang w:val="es-ES"/>
+        </w:rPr>
+        <w:t xml:space="preserve">documentación de los comandos de </w:t>
+      </w:r>
+      <w:proofErr w:type="spellStart"/>
+      <w:r>
+        <w:rPr>
+          <w:sz w:val="18"/>
+          <w:szCs w:val="18"/>
+          <w:lang w:val="es-ES"/>
+        </w:rPr>
+        <w:t>git</w:t>
+      </w:r>
+      <w:proofErr w:type="spellEnd"/>
+    </w:p>
+    <w:p>
+      <w:pPr>
+        <w:jc w:val="both"/>
+        <w:rPr>
+          <w:sz w:val="18"/>
+          <w:szCs w:val="18"/>
+          <w:lang w:val="es-ES"/>
+        </w:rPr>
+      </w:pPr>
+      <w:proofErr w:type="spellStart"/>
+      <w:proofErr w:type="gramStart"/>
+      <w:r>
+        <w:rPr>
+          <w:color w:val="FF0000"/>
+          <w:sz w:val="18"/>
+          <w:szCs w:val="18"/>
+          <w:lang w:val="es-ES"/>
+        </w:rPr>
+        <w:t>git</w:t>
+      </w:r>
+      <w:proofErr w:type="spellEnd"/>
+      <w:proofErr w:type="gramEnd"/>
+      <w:r>
+        <w:rPr>
+          <w:color w:val="FF0000"/>
+          <w:sz w:val="18"/>
+          <w:szCs w:val="18"/>
+          <w:lang w:val="es-ES"/>
+        </w:rPr>
+        <w:t xml:space="preserve"> </w:t>
+      </w:r>
+      <w:proofErr w:type="spellStart"/>
+      <w:r>
+        <w:rPr>
+          <w:color w:val="FF0000"/>
+          <w:sz w:val="18"/>
+          <w:szCs w:val="18"/>
+          <w:lang w:val="es-ES"/>
+        </w:rPr>
+        <w:t>init</w:t>
+      </w:r>
+      <w:proofErr w:type="spellEnd"/>
+      <w:r>
+        <w:rPr>
+          <w:color w:val="FF0000"/>
+          <w:sz w:val="18"/>
+          <w:szCs w:val="18"/>
+          <w:lang w:val="es-ES"/>
+        </w:rPr>
+        <w:t xml:space="preserve">  </w:t>
+      </w:r>
+      <w:r>
+        <w:rPr>
+          <w:sz w:val="18"/>
+          <w:szCs w:val="18"/>
+          <w:lang w:val="es-ES"/>
+        </w:rPr>
+        <w:sym w:font="Wingdings" w:char="F0E0"/>
+      </w:r>
+      <w:r>
+        <w:rPr>
+          <w:sz w:val="18"/>
+          <w:szCs w:val="18"/>
+          <w:lang w:val="es-ES"/>
+        </w:rPr>
+        <w:t xml:space="preserve"> </w:t>
+      </w:r>
+      <w:r>
+        <w:rPr>
+          <w:sz w:val="18"/>
+          <w:szCs w:val="18"/>
+          <w:lang w:val="es-ES"/>
+        </w:rPr>
+        <w:t>marca el inicio del proyecto.</w:t>
+      </w:r>
+    </w:p>
+    <w:p>
+      <w:pPr>
+        <w:jc w:val="both"/>
+        <w:rPr>
+          <w:sz w:val="18"/>
+          <w:szCs w:val="18"/>
+          <w:lang w:val="es-ES"/>
+        </w:rPr>
+      </w:pPr>
+      <w:proofErr w:type="spellStart"/>
+      <w:proofErr w:type="gramStart"/>
+      <w:r>
+        <w:rPr>
+          <w:color w:val="FF0000"/>
+          <w:sz w:val="18"/>
+          <w:szCs w:val="18"/>
+          <w:lang w:val="es-ES"/>
+        </w:rPr>
+        <w:t>git</w:t>
+      </w:r>
+      <w:proofErr w:type="spellEnd"/>
+      <w:proofErr w:type="gramEnd"/>
+      <w:r>
+        <w:rPr>
+          <w:color w:val="FF0000"/>
+          <w:sz w:val="18"/>
+          <w:szCs w:val="18"/>
+          <w:lang w:val="es-ES"/>
+        </w:rPr>
+        <w:t xml:space="preserve"> </w:t>
+      </w:r>
+      <w:r>
+        <w:rPr>
+          <w:color w:val="FF0000"/>
+          <w:sz w:val="18"/>
+          <w:szCs w:val="18"/>
+          <w:lang w:val="es-ES"/>
+        </w:rPr>
+        <w:t>status</w:t>
+      </w:r>
+      <w:r>
+        <w:rPr>
+          <w:color w:val="FF0000"/>
+          <w:sz w:val="18"/>
+          <w:szCs w:val="18"/>
+          <w:lang w:val="es-ES"/>
+        </w:rPr>
+        <w:t xml:space="preserve">  </w:t>
+      </w:r>
+      <w:r>
+        <w:rPr>
+          <w:sz w:val="18"/>
+          <w:szCs w:val="18"/>
+          <w:lang w:val="es-ES"/>
+        </w:rPr>
+        <w:sym w:font="Wingdings" w:char="F0E0"/>
+      </w:r>
+      <w:r>
+        <w:rPr>
+          <w:sz w:val="18"/>
+          <w:szCs w:val="18"/>
+          <w:lang w:val="es-ES"/>
+        </w:rPr>
+        <w:t xml:space="preserve"> </w:t>
+      </w:r>
+      <w:r>
+        <w:rPr>
+          <w:sz w:val="18"/>
+          <w:szCs w:val="18"/>
+          <w:lang w:val="es-ES"/>
+        </w:rPr>
+        <w:t>muestra el estado de los archivos del proyecto.</w:t>
+      </w:r>
+    </w:p>
+    <w:p>
+      <w:pPr>
+        <w:jc w:val="both"/>
+        <w:rPr>
+          <w:sz w:val="18"/>
+          <w:szCs w:val="18"/>
+          <w:lang w:val="es-ES"/>
+        </w:rPr>
+      </w:pPr>
+      <w:proofErr w:type="spellStart"/>
+      <w:proofErr w:type="gramStart"/>
+      <w:r>
+        <w:rPr>
+          <w:color w:val="FF0000"/>
+          <w:sz w:val="18"/>
+          <w:szCs w:val="18"/>
+          <w:lang w:val="es-ES"/>
+        </w:rPr>
+        <w:t>git</w:t>
+      </w:r>
+      <w:proofErr w:type="spellEnd"/>
+      <w:proofErr w:type="gramEnd"/>
+      <w:r>
+        <w:rPr>
+          <w:color w:val="FF0000"/>
+          <w:sz w:val="18"/>
+          <w:szCs w:val="18"/>
+          <w:lang w:val="es-ES"/>
+        </w:rPr>
+        <w:t xml:space="preserve"> </w:t>
+      </w:r>
+      <w:proofErr w:type="spellStart"/>
+      <w:r>
+        <w:rPr>
+          <w:color w:val="FF0000"/>
+          <w:sz w:val="18"/>
+          <w:szCs w:val="18"/>
+          <w:lang w:val="es-ES"/>
+        </w:rPr>
+        <w:t>add</w:t>
+      </w:r>
+      <w:proofErr w:type="spellEnd"/>
+      <w:r>
+        <w:rPr>
+          <w:color w:val="FF0000"/>
+          <w:sz w:val="18"/>
+          <w:szCs w:val="18"/>
+          <w:lang w:val="es-ES"/>
+        </w:rPr>
+        <w:t xml:space="preserve"> archivo completo (eje: </w:t>
+      </w:r>
+      <w:proofErr w:type="spellStart"/>
+      <w:r>
+        <w:rPr>
+          <w:color w:val="FF0000"/>
+          <w:sz w:val="18"/>
+          <w:szCs w:val="18"/>
+          <w:lang w:val="es-ES"/>
+        </w:rPr>
+        <w:t>git</w:t>
+      </w:r>
+      <w:proofErr w:type="spellEnd"/>
+      <w:r>
+        <w:rPr>
+          <w:color w:val="FF0000"/>
+          <w:sz w:val="18"/>
+          <w:szCs w:val="18"/>
+          <w:lang w:val="es-ES"/>
+        </w:rPr>
+        <w:t xml:space="preserve"> </w:t>
+      </w:r>
+      <w:proofErr w:type="spellStart"/>
+      <w:r>
+        <w:rPr>
+          <w:color w:val="FF0000"/>
+          <w:sz w:val="18"/>
+          <w:szCs w:val="18"/>
+          <w:lang w:val="es-ES"/>
+        </w:rPr>
+        <w:t>add</w:t>
+      </w:r>
+      <w:proofErr w:type="spellEnd"/>
+      <w:r>
+        <w:rPr>
+          <w:color w:val="FF0000"/>
+          <w:sz w:val="18"/>
+          <w:szCs w:val="18"/>
+          <w:lang w:val="es-ES"/>
+        </w:rPr>
+        <w:t xml:space="preserve"> index.html)</w:t>
+      </w:r>
+      <w:r>
+        <w:rPr>
+          <w:sz w:val="18"/>
+          <w:szCs w:val="18"/>
+          <w:lang w:val="es-ES"/>
+        </w:rPr>
+        <w:sym w:font="Wingdings" w:char="F0E0"/>
+      </w:r>
+      <w:r>
+        <w:rPr>
+          <w:sz w:val="18"/>
+          <w:szCs w:val="18"/>
+          <w:lang w:val="es-ES"/>
+        </w:rPr>
+        <w:t xml:space="preserve"> </w:t>
+      </w:r>
+      <w:r>
+        <w:rPr>
+          <w:sz w:val="18"/>
+          <w:szCs w:val="18"/>
+          <w:lang w:val="es-ES"/>
+        </w:rPr>
+        <w:t xml:space="preserve">agrega un archivo para ser añadido al </w:t>
+      </w:r>
+      <w:proofErr w:type="spellStart"/>
+      <w:r>
+        <w:rPr>
+          <w:sz w:val="18"/>
+          <w:szCs w:val="18"/>
+          <w:lang w:val="es-ES"/>
+        </w:rPr>
+        <w:t>commit</w:t>
+      </w:r>
+      <w:proofErr w:type="spellEnd"/>
+      <w:r>
+        <w:rPr>
+          <w:sz w:val="18"/>
+          <w:szCs w:val="18"/>
+          <w:lang w:val="es-ES"/>
+        </w:rPr>
+        <w:t>.</w:t>
+      </w:r>
+    </w:p>
+    <w:p>
+      <w:pPr>
+        <w:jc w:val="both"/>
+        <w:rPr>
+          <w:sz w:val="18"/>
+          <w:szCs w:val="18"/>
+          <w:lang w:val="es-ES"/>
+        </w:rPr>
+      </w:pPr>
+      <w:proofErr w:type="spellStart"/>
+      <w:proofErr w:type="gramStart"/>
+      <w:r>
+        <w:rPr>
+          <w:color w:val="FF0000"/>
+          <w:sz w:val="18"/>
+          <w:szCs w:val="18"/>
+          <w:lang w:val="es-ES"/>
+        </w:rPr>
+        <w:t>git</w:t>
+      </w:r>
+      <w:proofErr w:type="spellEnd"/>
+      <w:proofErr w:type="gramEnd"/>
+      <w:r>
+        <w:rPr>
+          <w:color w:val="FF0000"/>
+          <w:sz w:val="18"/>
+          <w:szCs w:val="18"/>
+          <w:lang w:val="es-ES"/>
+        </w:rPr>
+        <w:t xml:space="preserve"> </w:t>
+      </w:r>
+      <w:proofErr w:type="spellStart"/>
+      <w:r>
+        <w:rPr>
+          <w:color w:val="FF0000"/>
+          <w:sz w:val="18"/>
+          <w:szCs w:val="18"/>
+          <w:lang w:val="es-ES"/>
+        </w:rPr>
+        <w:t>add</w:t>
+      </w:r>
+      <w:proofErr w:type="spellEnd"/>
+      <w:r>
+        <w:rPr>
+          <w:color w:val="FF0000"/>
+          <w:sz w:val="18"/>
+          <w:szCs w:val="18"/>
+          <w:lang w:val="es-ES"/>
+        </w:rPr>
+        <w:t xml:space="preserve"> </w:t>
+      </w:r>
+      <w:r>
+        <w:rPr>
+          <w:color w:val="FF0000"/>
+          <w:sz w:val="18"/>
+          <w:szCs w:val="18"/>
+          <w:lang w:val="es-ES"/>
+        </w:rPr>
+        <w:t>.</w:t>
+      </w:r>
+      <w:r>
+        <w:rPr>
+          <w:color w:val="FF0000"/>
+          <w:sz w:val="18"/>
+          <w:szCs w:val="18"/>
+          <w:lang w:val="es-ES"/>
+        </w:rPr>
+        <w:t xml:space="preserve">  </w:t>
+      </w:r>
+      <w:r>
+        <w:rPr>
+          <w:color w:val="FF0000"/>
+          <w:sz w:val="18"/>
+          <w:szCs w:val="18"/>
+          <w:lang w:val="es-ES"/>
+        </w:rPr>
+        <w:t>(</w:t>
+      </w:r>
+      <w:proofErr w:type="gramStart"/>
+      <w:r>
+        <w:rPr>
+          <w:color w:val="FF0000"/>
+          <w:sz w:val="18"/>
+          <w:szCs w:val="18"/>
+          <w:lang w:val="es-ES"/>
+        </w:rPr>
+        <w:t>al</w:t>
+      </w:r>
+      <w:proofErr w:type="gramEnd"/>
+      <w:r>
+        <w:rPr>
+          <w:color w:val="FF0000"/>
+          <w:sz w:val="18"/>
+          <w:szCs w:val="18"/>
+          <w:lang w:val="es-ES"/>
+        </w:rPr>
+        <w:t xml:space="preserve"> final </w:t>
+      </w:r>
+      <w:r>
+        <w:rPr>
+          <w:color w:val="FF0000"/>
+          <w:sz w:val="18"/>
+          <w:szCs w:val="18"/>
+          <w:lang w:val="es-ES"/>
+        </w:rPr>
+        <w:t xml:space="preserve">espacio </w:t>
+      </w:r>
+      <w:r>
+        <w:rPr>
+          <w:color w:val="FF0000"/>
+          <w:sz w:val="18"/>
+          <w:szCs w:val="18"/>
+          <w:lang w:val="es-ES"/>
+        </w:rPr>
+        <w:t>punto)</w:t>
+      </w:r>
+      <w:r>
+        <w:rPr>
+          <w:sz w:val="18"/>
+          <w:szCs w:val="18"/>
+          <w:lang w:val="es-ES"/>
+        </w:rPr>
+        <w:sym w:font="Wingdings" w:char="F0E0"/>
+      </w:r>
+      <w:r>
+        <w:rPr>
+          <w:sz w:val="18"/>
+          <w:szCs w:val="18"/>
+          <w:lang w:val="es-ES"/>
+        </w:rPr>
+        <w:t xml:space="preserve"> </w:t>
+      </w:r>
+      <w:r>
+        <w:rPr>
+          <w:sz w:val="18"/>
+          <w:szCs w:val="18"/>
+          <w:lang w:val="es-ES"/>
+        </w:rPr>
+        <w:t>agrega to</w:t>
+      </w:r>
+      <w:r>
+        <w:rPr>
+          <w:sz w:val="18"/>
+          <w:szCs w:val="18"/>
+          <w:lang w:val="es-ES"/>
+        </w:rPr>
+        <w:t>dos los archivos para ser añadid</w:t>
+      </w:r>
+      <w:r>
+        <w:rPr>
+          <w:sz w:val="18"/>
+          <w:szCs w:val="18"/>
+          <w:lang w:val="es-ES"/>
+        </w:rPr>
+        <w:t xml:space="preserve">os al </w:t>
+      </w:r>
+      <w:proofErr w:type="spellStart"/>
+      <w:r>
+        <w:rPr>
+          <w:sz w:val="18"/>
+          <w:szCs w:val="18"/>
+          <w:lang w:val="es-ES"/>
+        </w:rPr>
+        <w:t>commit</w:t>
+      </w:r>
+      <w:proofErr w:type="spellEnd"/>
+      <w:r>
+        <w:rPr>
+          <w:sz w:val="18"/>
+          <w:szCs w:val="18"/>
+          <w:lang w:val="es-ES"/>
+        </w:rPr>
+        <w:t>.</w:t>
+      </w:r>
+    </w:p>
+    <w:p>
+      <w:pPr>
+        <w:jc w:val="both"/>
+        <w:rPr>
+          <w:sz w:val="18"/>
+          <w:szCs w:val="18"/>
+          <w:lang w:val="es-ES"/>
+        </w:rPr>
+      </w:pPr>
+      <w:proofErr w:type="spellStart"/>
+      <w:proofErr w:type="gramStart"/>
+      <w:r>
+        <w:rPr>
+          <w:color w:val="FF0000"/>
+          <w:sz w:val="18"/>
+          <w:szCs w:val="18"/>
+          <w:lang w:val="es-ES"/>
+        </w:rPr>
+        <w:t>git</w:t>
+      </w:r>
+      <w:proofErr w:type="spellEnd"/>
+      <w:proofErr w:type="gramEnd"/>
+      <w:r>
+        <w:rPr>
+          <w:color w:val="FF0000"/>
+          <w:sz w:val="18"/>
+          <w:szCs w:val="18"/>
+          <w:lang w:val="es-ES"/>
+        </w:rPr>
+        <w:t xml:space="preserve"> </w:t>
+      </w:r>
+      <w:proofErr w:type="spellStart"/>
+      <w:r>
+        <w:rPr>
+          <w:color w:val="FF0000"/>
+          <w:sz w:val="18"/>
+          <w:szCs w:val="18"/>
+          <w:lang w:val="es-ES"/>
+        </w:rPr>
+        <w:t>commit</w:t>
+      </w:r>
+      <w:proofErr w:type="spellEnd"/>
+      <w:r>
+        <w:rPr>
+          <w:color w:val="FF0000"/>
+          <w:sz w:val="18"/>
+          <w:szCs w:val="18"/>
+          <w:lang w:val="es-ES"/>
+        </w:rPr>
+        <w:t xml:space="preserve"> –m “mensaje para guardar”</w:t>
+      </w:r>
+      <w:r>
+        <w:rPr>
+          <w:color w:val="FF0000"/>
+          <w:sz w:val="18"/>
+          <w:szCs w:val="18"/>
+          <w:lang w:val="es-ES"/>
+        </w:rPr>
+        <w:t xml:space="preserve">  </w:t>
+      </w:r>
+      <w:r>
+        <w:rPr>
+          <w:sz w:val="18"/>
+          <w:szCs w:val="18"/>
+          <w:lang w:val="es-ES"/>
+        </w:rPr>
+        <w:sym w:font="Wingdings" w:char="F0E0"/>
+      </w:r>
+      <w:r>
+        <w:rPr>
+          <w:sz w:val="18"/>
+          <w:szCs w:val="18"/>
+          <w:lang w:val="es-ES"/>
+        </w:rPr>
+        <w:t xml:space="preserve"> </w:t>
+      </w:r>
+      <w:r>
+        <w:rPr>
+          <w:sz w:val="18"/>
+          <w:szCs w:val="18"/>
+          <w:lang w:val="es-ES"/>
+        </w:rPr>
+        <w:t xml:space="preserve">guarda un punto del proyecto a esto se le llama </w:t>
+      </w:r>
+      <w:proofErr w:type="spellStart"/>
+      <w:r>
+        <w:rPr>
+          <w:sz w:val="18"/>
+          <w:szCs w:val="18"/>
+          <w:lang w:val="es-ES"/>
+        </w:rPr>
+        <w:t>commit</w:t>
+      </w:r>
+      <w:proofErr w:type="spellEnd"/>
+      <w:r>
+        <w:rPr>
+          <w:sz w:val="18"/>
+          <w:szCs w:val="18"/>
+          <w:lang w:val="es-ES"/>
+        </w:rPr>
+        <w:t>.</w:t>
+      </w:r>
+    </w:p>
+    <w:p>
+      <w:pPr>
+        <w:jc w:val="center"/>
+        <w:rPr>
+          <w:b/>
+          <w:sz w:val="30"/>
+          <w:szCs w:val="30"/>
+          <w:lang w:val="es-ES"/>
+        </w:rPr>
+      </w:pPr>
+      <w:proofErr w:type="spellStart"/>
+      <w:proofErr w:type="gramStart"/>
+      <w:r>
+        <w:rPr>
+          <w:b/>
+          <w:color w:val="FF0000"/>
+          <w:sz w:val="30"/>
+          <w:szCs w:val="30"/>
+          <w:lang w:val="es-ES"/>
+        </w:rPr>
+        <w:t>git</w:t>
+      </w:r>
+      <w:proofErr w:type="spellEnd"/>
+      <w:proofErr w:type="gramEnd"/>
+      <w:r>
+        <w:rPr>
+          <w:b/>
+          <w:color w:val="FF0000"/>
+          <w:sz w:val="30"/>
+          <w:szCs w:val="30"/>
+          <w:lang w:val="es-ES"/>
+        </w:rPr>
+        <w:t xml:space="preserve"> </w:t>
+      </w:r>
+      <w:r>
+        <w:rPr>
+          <w:b/>
+          <w:color w:val="FF0000"/>
+          <w:sz w:val="30"/>
+          <w:szCs w:val="30"/>
+          <w:lang w:val="es-ES"/>
+        </w:rPr>
+        <w:t>log</w:t>
+      </w:r>
+    </w:p>
+    <w:p>
+      <w:pPr>
+        <w:jc w:val="center"/>
+        <w:rPr>
+          <w:sz w:val="18"/>
+          <w:szCs w:val="18"/>
+          <w:lang w:val="es-ES"/>
+        </w:rPr>
+      </w:pPr>
+      <w:r>
+        <w:rPr>
+          <w:sz w:val="18"/>
+          <w:szCs w:val="18"/>
+          <w:lang w:val="es-ES"/>
+        </w:rPr>
+        <w:t xml:space="preserve">Este comando lo tratare especialmente porque los muestra una lista de todos los </w:t>
+      </w:r>
+      <w:proofErr w:type="spellStart"/>
+      <w:r>
+        <w:rPr>
+          <w:sz w:val="18"/>
+          <w:szCs w:val="18"/>
+          <w:lang w:val="es-ES"/>
+        </w:rPr>
+        <w:t>commits</w:t>
+      </w:r>
+      <w:proofErr w:type="spellEnd"/>
+      <w:r>
+        <w:rPr>
+          <w:sz w:val="18"/>
+          <w:szCs w:val="18"/>
+          <w:lang w:val="es-ES"/>
+        </w:rPr>
+        <w:t xml:space="preserve"> registrados.</w:t>
+      </w:r>
+    </w:p>
+    <w:p>
+      <w:pPr>
+        <w:jc w:val="both"/>
+        <w:rPr>
+          <w:sz w:val="18"/>
+          <w:szCs w:val="18"/>
+          <w:lang w:val="es-ES"/>
+        </w:rPr>
+      </w:pPr>
+      <w:r>
+        <w:rPr>
+          <w:noProof/>
+          <w:lang w:eastAsia="es-CO"/>
+        </w:rPr>
+        <w:drawing>
+          <wp:inline distT="0" distB="0" distL="0" distR="0" wp14:anchorId="2783573D" wp14:editId="02DDFB84">
+            <wp:extent cx="5612130" cy="2231390"/>
+            <wp:effectExtent l="0" t="0" r="7620" b="0"/>
+            <wp:docPr id="1" name="Imagen 1"/>
+            <wp:cNvGraphicFramePr>
+              <a:graphicFrameLocks xmlns:a="http://schemas.openxmlformats.org/drawingml/2006/main" noChangeAspect="1"/>
+            </wp:cNvGraphicFramePr>
+            <a:graphic xmlns:a="http://schemas.openxmlformats.org/drawingml/2006/main">
+              <a:graphicData uri="http://schemas.openxmlformats.org/drawingml/2006/picture">
+                <pic:pic xmlns:pic="http://schemas.openxmlformats.org/drawingml/2006/picture">
+                  <pic:nvPicPr>
+                    <pic:cNvPr id="1" name=""/>
+                    <pic:cNvPicPr/>
+                  </pic:nvPicPr>
+                  <pic:blipFill>
+                    <a:blip r:embed="rId5"/>
+                    <a:stretch>
+                      <a:fillRect/>
+                    </a:stretch>
+                  </pic:blipFill>
+                  <pic:spPr>
+                    <a:xfrm>
+                      <a:off x="0" y="0"/>
+                      <a:ext cx="5612130" cy="2231390"/>
+                    </a:xfrm>
+                    <a:prstGeom prst="rect">
+                      <a:avLst/>
+                    </a:prstGeom>
+                  </pic:spPr>
+                </pic:pic>
+              </a:graphicData>
+            </a:graphic>
+          </wp:inline>
+        </w:drawing>
+      </w:r>
+    </w:p>
+    <w:p>
+      <w:pPr>
+        <w:jc w:val="both"/>
+        <w:rPr>
+          <w:sz w:val="18"/>
+          <w:szCs w:val="18"/>
+          <w:lang w:val="es-ES"/>
+        </w:rPr>
+      </w:pPr>
+      <w:r>
+        <w:rPr>
+          <w:sz w:val="18"/>
+          <w:szCs w:val="18"/>
+          <w:lang w:val="es-ES"/>
+        </w:rPr>
+        <w:t xml:space="preserve">Cada </w:t>
+      </w:r>
+      <w:proofErr w:type="spellStart"/>
+      <w:r>
+        <w:rPr>
+          <w:sz w:val="18"/>
+          <w:szCs w:val="18"/>
+          <w:lang w:val="es-ES"/>
+        </w:rPr>
+        <w:t>commit</w:t>
+      </w:r>
+      <w:proofErr w:type="spellEnd"/>
+      <w:r>
+        <w:rPr>
+          <w:sz w:val="18"/>
+          <w:szCs w:val="18"/>
+          <w:lang w:val="es-ES"/>
+        </w:rPr>
+        <w:t xml:space="preserve"> genera un código </w:t>
+      </w:r>
+      <w:r>
+        <w:rPr>
+          <w:rFonts w:ascii="Arial" w:hAnsi="Arial" w:cs="Arial"/>
+          <w:color w:val="253342"/>
+          <w:shd w:val="clear" w:color="auto" w:fill="FFFFFF"/>
+        </w:rPr>
+        <w:t>SHA</w:t>
+      </w:r>
+      <w:r>
+        <w:rPr>
+          <w:rFonts w:ascii="Arial" w:hAnsi="Arial" w:cs="Arial"/>
+          <w:color w:val="253342"/>
+          <w:shd w:val="clear" w:color="auto" w:fill="FFFFFF"/>
+        </w:rPr>
+        <w:t xml:space="preserve">, </w:t>
+      </w:r>
+      <w:r>
+        <w:rPr>
+          <w:sz w:val="18"/>
+          <w:szCs w:val="18"/>
+          <w:lang w:val="es-ES"/>
+        </w:rPr>
+        <w:t xml:space="preserve">este código es el que se ve en amarillo al lado de la palabra </w:t>
+      </w:r>
+      <w:proofErr w:type="spellStart"/>
+      <w:r>
+        <w:rPr>
+          <w:sz w:val="18"/>
+          <w:szCs w:val="18"/>
+          <w:lang w:val="es-ES"/>
+        </w:rPr>
+        <w:t>commit</w:t>
+      </w:r>
+      <w:proofErr w:type="spellEnd"/>
+      <w:r>
+        <w:rPr>
+          <w:sz w:val="18"/>
+          <w:szCs w:val="18"/>
+          <w:lang w:val="es-ES"/>
+        </w:rPr>
+        <w:t xml:space="preserve">, este código generado es único </w:t>
+      </w:r>
+      <w:r>
+        <w:rPr>
+          <w:sz w:val="18"/>
+          <w:szCs w:val="18"/>
+          <w:lang w:val="es-ES"/>
+        </w:rPr>
+        <w:t xml:space="preserve">para cada </w:t>
+      </w:r>
+      <w:proofErr w:type="spellStart"/>
+      <w:r>
+        <w:rPr>
+          <w:sz w:val="18"/>
+          <w:szCs w:val="18"/>
+          <w:lang w:val="es-ES"/>
+        </w:rPr>
+        <w:t>commit</w:t>
+      </w:r>
+      <w:proofErr w:type="spellEnd"/>
+      <w:r>
+        <w:rPr>
+          <w:sz w:val="18"/>
+          <w:szCs w:val="18"/>
+          <w:lang w:val="es-ES"/>
+        </w:rPr>
+        <w:t xml:space="preserve">, </w:t>
+      </w:r>
+      <w:proofErr w:type="spellStart"/>
+      <w:r>
+        <w:rPr>
+          <w:sz w:val="18"/>
+          <w:szCs w:val="18"/>
+          <w:lang w:val="es-ES"/>
+        </w:rPr>
+        <w:t>mas</w:t>
+      </w:r>
+      <w:proofErr w:type="spellEnd"/>
+      <w:r>
+        <w:rPr>
+          <w:sz w:val="18"/>
+          <w:szCs w:val="18"/>
+          <w:lang w:val="es-ES"/>
+        </w:rPr>
+        <w:t xml:space="preserve"> adelante los usaremos.</w:t>
+      </w:r>
+    </w:p>
+    <w:p>
+      <w:pPr>
+        <w:jc w:val="center"/>
+        <w:rPr>
+          <w:b/>
+          <w:color w:val="FF0000"/>
+          <w:sz w:val="30"/>
+          <w:szCs w:val="30"/>
+          <w:lang w:val="es-ES"/>
+        </w:rPr>
+      </w:pPr>
+      <w:proofErr w:type="spellStart"/>
+      <w:proofErr w:type="gramStart"/>
+      <w:r>
+        <w:rPr>
+          <w:b/>
+          <w:color w:val="FF0000"/>
+          <w:sz w:val="30"/>
+          <w:szCs w:val="30"/>
+          <w:lang w:val="es-ES"/>
+        </w:rPr>
+        <w:t>g</w:t>
+      </w:r>
+      <w:r>
+        <w:rPr>
+          <w:b/>
+          <w:color w:val="FF0000"/>
+          <w:sz w:val="30"/>
+          <w:szCs w:val="30"/>
+          <w:lang w:val="es-ES"/>
+        </w:rPr>
+        <w:t>it</w:t>
+      </w:r>
+      <w:proofErr w:type="spellEnd"/>
+      <w:proofErr w:type="gramEnd"/>
+      <w:r>
+        <w:rPr>
+          <w:b/>
+          <w:color w:val="FF0000"/>
+          <w:sz w:val="30"/>
+          <w:szCs w:val="30"/>
+          <w:lang w:val="es-ES"/>
+        </w:rPr>
+        <w:t xml:space="preserve"> </w:t>
+      </w:r>
+      <w:proofErr w:type="spellStart"/>
+      <w:r>
+        <w:rPr>
+          <w:b/>
+          <w:color w:val="FF0000"/>
+          <w:sz w:val="30"/>
+          <w:szCs w:val="30"/>
+          <w:lang w:val="es-ES"/>
+        </w:rPr>
+        <w:t>checkout</w:t>
+      </w:r>
+      <w:proofErr w:type="spellEnd"/>
+      <w:r>
+        <w:rPr>
+          <w:b/>
+          <w:color w:val="FF0000"/>
+          <w:sz w:val="30"/>
+          <w:szCs w:val="30"/>
+          <w:lang w:val="es-ES"/>
+        </w:rPr>
+        <w:t xml:space="preserve"> código SHA del </w:t>
+      </w:r>
+      <w:proofErr w:type="spellStart"/>
+      <w:r>
+        <w:rPr>
+          <w:b/>
+          <w:color w:val="FF0000"/>
+          <w:sz w:val="30"/>
+          <w:szCs w:val="30"/>
+          <w:lang w:val="es-ES"/>
+        </w:rPr>
+        <w:t>commit</w:t>
+      </w:r>
+      <w:proofErr w:type="spellEnd"/>
+      <w:r>
+        <w:rPr>
+          <w:b/>
+          <w:color w:val="FF0000"/>
+          <w:sz w:val="30"/>
+          <w:szCs w:val="30"/>
+          <w:lang w:val="es-ES"/>
+        </w:rPr>
+        <w:t xml:space="preserve"> al que queremos viajar</w:t>
+      </w:r>
+    </w:p>
+    <w:p>
+      <w:pPr>
+        <w:jc w:val="center"/>
+        <w:rPr>
+          <w:b/>
+          <w:color w:val="FF0000"/>
+          <w:sz w:val="30"/>
+          <w:szCs w:val="30"/>
+          <w:lang w:val="es-ES"/>
+        </w:rPr>
+      </w:pPr>
+      <w:r>
+        <w:rPr>
+          <w:b/>
+          <w:color w:val="FF0000"/>
+          <w:sz w:val="30"/>
+          <w:szCs w:val="30"/>
+          <w:lang w:val="es-ES"/>
+        </w:rPr>
+        <w:t>(</w:t>
+      </w:r>
+      <w:proofErr w:type="gramStart"/>
+      <w:r>
+        <w:rPr>
+          <w:b/>
+          <w:color w:val="FF0000"/>
+          <w:sz w:val="30"/>
+          <w:szCs w:val="30"/>
+          <w:lang w:val="es-ES"/>
+        </w:rPr>
+        <w:t>ejemplo</w:t>
+      </w:r>
+      <w:proofErr w:type="gramEnd"/>
+      <w:r>
+        <w:rPr>
+          <w:b/>
+          <w:color w:val="FF0000"/>
+          <w:sz w:val="30"/>
+          <w:szCs w:val="30"/>
+          <w:lang w:val="es-ES"/>
+        </w:rPr>
+        <w:t xml:space="preserve">: </w:t>
+      </w:r>
+      <w:proofErr w:type="spellStart"/>
+      <w:r>
+        <w:rPr>
+          <w:b/>
+          <w:color w:val="92D050"/>
+          <w:sz w:val="30"/>
+          <w:szCs w:val="30"/>
+          <w:lang w:val="es-ES"/>
+        </w:rPr>
+        <w:t>git</w:t>
+      </w:r>
+      <w:proofErr w:type="spellEnd"/>
+      <w:r>
+        <w:rPr>
+          <w:b/>
+          <w:color w:val="92D050"/>
+          <w:sz w:val="30"/>
+          <w:szCs w:val="30"/>
+          <w:lang w:val="es-ES"/>
+        </w:rPr>
+        <w:t xml:space="preserve"> </w:t>
+      </w:r>
+      <w:proofErr w:type="spellStart"/>
+      <w:r>
+        <w:rPr>
+          <w:b/>
+          <w:color w:val="92D050"/>
+          <w:sz w:val="30"/>
+          <w:szCs w:val="30"/>
+          <w:lang w:val="es-ES"/>
+        </w:rPr>
+        <w:t>checkout</w:t>
+      </w:r>
+      <w:proofErr w:type="spellEnd"/>
+      <w:r>
+        <w:rPr>
+          <w:b/>
+          <w:color w:val="92D050"/>
+          <w:sz w:val="30"/>
+          <w:szCs w:val="30"/>
+          <w:lang w:val="es-ES"/>
+        </w:rPr>
+        <w:t xml:space="preserve"> bbc26b80bd83047bf25c9fa12e5c9eff84ad783e</w:t>
+      </w:r>
+      <w:r>
+        <w:rPr>
+          <w:b/>
+          <w:color w:val="FF0000"/>
+          <w:sz w:val="30"/>
+          <w:szCs w:val="30"/>
+          <w:lang w:val="es-ES"/>
+        </w:rPr>
+        <w:t>)</w:t>
+      </w:r>
+    </w:p>
+    <w:p>
+      <w:pPr>
+        <w:jc w:val="both"/>
+        <w:rPr>
+          <w:sz w:val="18"/>
+          <w:szCs w:val="18"/>
+          <w:lang w:val="es-ES"/>
+        </w:rPr>
+      </w:pPr>
+      <w:r>
+        <w:rPr>
+          <w:sz w:val="18"/>
+          <w:szCs w:val="18"/>
+          <w:lang w:val="es-ES"/>
+        </w:rPr>
+        <w:t xml:space="preserve">Permite movernos entre </w:t>
+      </w:r>
+      <w:proofErr w:type="spellStart"/>
+      <w:r>
+        <w:rPr>
+          <w:sz w:val="18"/>
+          <w:szCs w:val="18"/>
+          <w:lang w:val="es-ES"/>
+        </w:rPr>
+        <w:t>commits</w:t>
+      </w:r>
+      <w:proofErr w:type="spellEnd"/>
+      <w:r>
+        <w:rPr>
+          <w:sz w:val="18"/>
+          <w:szCs w:val="18"/>
+          <w:lang w:val="es-ES"/>
+        </w:rPr>
+        <w:t xml:space="preserve"> sin perder los cambios, es como viajar en el tiempo en un proyecto</w:t>
+      </w:r>
+    </w:p>
+    <w:p>
+      <w:pPr>
+        <w:jc w:val="both"/>
+        <w:rPr>
+          <w:sz w:val="18"/>
+          <w:szCs w:val="18"/>
+          <w:lang w:val="es-ES"/>
+        </w:rPr>
+      </w:pPr>
+      <w:r>
+        <w:rPr>
+          <w:noProof/>
+          <w:lang w:eastAsia="es-CO"/>
+        </w:rPr>
+        <w:drawing>
+          <wp:inline distT="0" distB="0" distL="0" distR="0" wp14:anchorId="18BA26F6" wp14:editId="10CB9986">
+            <wp:extent cx="3048000" cy="1836544"/>
+            <wp:effectExtent l="0" t="0" r="0" b="0"/>
+            <wp:docPr id="2" name="Imagen 2"/>
+            <wp:cNvGraphicFramePr>
+              <a:graphicFrameLocks xmlns:a="http://schemas.openxmlformats.org/drawingml/2006/main" noChangeAspect="1"/>
+            </wp:cNvGraphicFramePr>
+            <a:graphic xmlns:a="http://schemas.openxmlformats.org/drawingml/2006/main">
+              <a:graphicData uri="http://schemas.openxmlformats.org/drawingml/2006/picture">
+                <pic:pic xmlns:pic="http://schemas.openxmlformats.org/drawingml/2006/picture">
+                  <pic:nvPicPr>
+                    <pic:cNvPr id="1" name=""/>
+                    <pic:cNvPicPr/>
+                  </pic:nvPicPr>
+                  <pic:blipFill>
+                    <a:blip r:embed="rId6"/>
+                    <a:stretch>
+                      <a:fillRect/>
+                    </a:stretch>
+                  </pic:blipFill>
+                  <pic:spPr>
+                    <a:xfrm>
+                      <a:off x="0" y="0"/>
+                      <a:ext cx="3066747" cy="1847840"/>
+                    </a:xfrm>
+                    <a:prstGeom prst="rect">
+                      <a:avLst/>
+                    </a:prstGeom>
+                  </pic:spPr>
+                </pic:pic>
+              </a:graphicData>
+            </a:graphic>
+          </wp:inline>
+        </w:drawing>
+      </w:r>
+    </w:p>
+    <w:p>
+      <w:pPr>
+        <w:rPr>
+          <w:b/>
           <w:sz w:val="18"/>
           <w:szCs w:val="18"/>
           <w:lang w:val="es-ES"/>
@@ -833,6 +2469,905 @@
       </w:pPr>
       <w:bookmarkStart w:id="0" w:name="_GoBack"/>
       <w:bookmarkEnd w:id="0"/>
+    </w:p>
+    <w:p>
+      <w:pPr>
+        <w:jc w:val="center"/>
+        <w:rPr>
+          <w:b/>
+          <w:color w:val="FF0000"/>
+          <w:sz w:val="30"/>
+          <w:szCs w:val="30"/>
+          <w:lang w:val="es-ES"/>
+        </w:rPr>
+      </w:pPr>
+      <w:proofErr w:type="spellStart"/>
+      <w:proofErr w:type="gramStart"/>
+      <w:r>
+        <w:rPr>
+          <w:b/>
+          <w:color w:val="FF0000"/>
+          <w:sz w:val="30"/>
+          <w:szCs w:val="30"/>
+          <w:lang w:val="es-ES"/>
+        </w:rPr>
+        <w:lastRenderedPageBreak/>
+        <w:t>git</w:t>
+      </w:r>
+      <w:proofErr w:type="spellEnd"/>
+      <w:proofErr w:type="gramEnd"/>
+      <w:r>
+        <w:rPr>
+          <w:b/>
+          <w:color w:val="FF0000"/>
+          <w:sz w:val="30"/>
+          <w:szCs w:val="30"/>
+          <w:lang w:val="es-ES"/>
+        </w:rPr>
+        <w:t xml:space="preserve"> </w:t>
+      </w:r>
+      <w:proofErr w:type="spellStart"/>
+      <w:r>
+        <w:rPr>
+          <w:b/>
+          <w:color w:val="FF0000"/>
+          <w:sz w:val="30"/>
+          <w:szCs w:val="30"/>
+          <w:lang w:val="es-ES"/>
+        </w:rPr>
+        <w:t>checkout</w:t>
+      </w:r>
+      <w:proofErr w:type="spellEnd"/>
+      <w:r>
+        <w:rPr>
+          <w:b/>
+          <w:color w:val="FF0000"/>
+          <w:sz w:val="30"/>
+          <w:szCs w:val="30"/>
+          <w:lang w:val="es-ES"/>
+        </w:rPr>
+        <w:t xml:space="preserve"> master</w:t>
+      </w:r>
+    </w:p>
+    <w:p>
+      <w:pPr>
+        <w:jc w:val="center"/>
+        <w:rPr>
+          <w:sz w:val="18"/>
+          <w:szCs w:val="18"/>
+          <w:lang w:val="es-ES"/>
+        </w:rPr>
+      </w:pPr>
+      <w:r>
+        <w:rPr>
+          <w:sz w:val="18"/>
+          <w:szCs w:val="18"/>
+          <w:lang w:val="es-ES"/>
+        </w:rPr>
+        <w:t xml:space="preserve">Nos mueve nuevamente al </w:t>
+      </w:r>
+      <w:proofErr w:type="spellStart"/>
+      <w:proofErr w:type="gramStart"/>
+      <w:r>
+        <w:rPr>
+          <w:sz w:val="18"/>
+          <w:szCs w:val="18"/>
+          <w:lang w:val="es-ES"/>
+        </w:rPr>
+        <w:t>ultimo</w:t>
+      </w:r>
+      <w:proofErr w:type="spellEnd"/>
+      <w:proofErr w:type="gramEnd"/>
+      <w:r>
+        <w:rPr>
+          <w:sz w:val="18"/>
+          <w:szCs w:val="18"/>
+          <w:lang w:val="es-ES"/>
+        </w:rPr>
+        <w:t xml:space="preserve"> </w:t>
+      </w:r>
+      <w:proofErr w:type="spellStart"/>
+      <w:r>
+        <w:rPr>
+          <w:sz w:val="18"/>
+          <w:szCs w:val="18"/>
+          <w:lang w:val="es-ES"/>
+        </w:rPr>
+        <w:t>commit</w:t>
+      </w:r>
+      <w:proofErr w:type="spellEnd"/>
+      <w:r>
+        <w:rPr>
+          <w:sz w:val="18"/>
+          <w:szCs w:val="18"/>
+          <w:lang w:val="es-ES"/>
+        </w:rPr>
+        <w:t xml:space="preserve"> existente.</w:t>
+      </w:r>
+    </w:p>
+    <w:p>
+      <w:pPr>
+        <w:jc w:val="center"/>
+        <w:rPr>
+          <w:b/>
+          <w:color w:val="FF0000"/>
+          <w:sz w:val="30"/>
+          <w:szCs w:val="30"/>
+          <w:lang w:val="es-ES"/>
+        </w:rPr>
+      </w:pPr>
+      <w:proofErr w:type="spellStart"/>
+      <w:proofErr w:type="gramStart"/>
+      <w:r>
+        <w:rPr>
+          <w:b/>
+          <w:color w:val="FF0000"/>
+          <w:sz w:val="30"/>
+          <w:szCs w:val="30"/>
+          <w:lang w:val="es-ES"/>
+        </w:rPr>
+        <w:t>git</w:t>
+      </w:r>
+      <w:proofErr w:type="spellEnd"/>
+      <w:proofErr w:type="gramEnd"/>
+      <w:r>
+        <w:rPr>
+          <w:b/>
+          <w:color w:val="FF0000"/>
+          <w:sz w:val="30"/>
+          <w:szCs w:val="30"/>
+          <w:lang w:val="es-ES"/>
+        </w:rPr>
+        <w:t xml:space="preserve"> </w:t>
+      </w:r>
+      <w:proofErr w:type="spellStart"/>
+      <w:r>
+        <w:rPr>
+          <w:b/>
+          <w:color w:val="FF0000"/>
+          <w:sz w:val="30"/>
+          <w:szCs w:val="30"/>
+          <w:lang w:val="es-ES"/>
+        </w:rPr>
+        <w:t>reset</w:t>
+      </w:r>
+      <w:proofErr w:type="spellEnd"/>
+      <w:r>
+        <w:rPr>
+          <w:b/>
+          <w:color w:val="FF0000"/>
+          <w:sz w:val="30"/>
+          <w:szCs w:val="30"/>
+          <w:lang w:val="es-ES"/>
+        </w:rPr>
+        <w:t xml:space="preserve"> --</w:t>
+      </w:r>
+      <w:proofErr w:type="spellStart"/>
+      <w:r>
+        <w:rPr>
+          <w:b/>
+          <w:color w:val="FF0000"/>
+          <w:sz w:val="30"/>
+          <w:szCs w:val="30"/>
+          <w:lang w:val="es-ES"/>
+        </w:rPr>
+        <w:t>soft</w:t>
+      </w:r>
+      <w:proofErr w:type="spellEnd"/>
+      <w:r>
+        <w:rPr>
+          <w:b/>
+          <w:color w:val="FF0000"/>
+          <w:sz w:val="30"/>
+          <w:szCs w:val="30"/>
+          <w:lang w:val="es-ES"/>
+        </w:rPr>
+        <w:t xml:space="preserve"> </w:t>
+      </w:r>
+    </w:p>
+    <w:p>
+      <w:pPr>
+        <w:jc w:val="center"/>
+        <w:rPr>
+          <w:sz w:val="18"/>
+          <w:szCs w:val="18"/>
+          <w:lang w:val="es-ES"/>
+        </w:rPr>
+      </w:pPr>
+      <w:proofErr w:type="gramStart"/>
+      <w:r>
+        <w:rPr>
+          <w:sz w:val="18"/>
+          <w:szCs w:val="18"/>
+          <w:lang w:val="es-ES"/>
+        </w:rPr>
+        <w:t>borra</w:t>
+      </w:r>
+      <w:proofErr w:type="gramEnd"/>
+      <w:r>
+        <w:rPr>
+          <w:sz w:val="18"/>
+          <w:szCs w:val="18"/>
+          <w:lang w:val="es-ES"/>
+        </w:rPr>
+        <w:t xml:space="preserve"> el </w:t>
+      </w:r>
+      <w:proofErr w:type="spellStart"/>
+      <w:r>
+        <w:rPr>
+          <w:sz w:val="18"/>
+          <w:szCs w:val="18"/>
+          <w:lang w:val="es-ES"/>
+        </w:rPr>
+        <w:t>commit</w:t>
+      </w:r>
+      <w:proofErr w:type="spellEnd"/>
+      <w:r>
+        <w:rPr>
+          <w:sz w:val="18"/>
+          <w:szCs w:val="18"/>
+          <w:lang w:val="es-ES"/>
+        </w:rPr>
+        <w:t xml:space="preserve"> elegido  pero no toca el código o “</w:t>
+      </w:r>
+      <w:proofErr w:type="spellStart"/>
+      <w:r>
+        <w:rPr>
+          <w:sz w:val="18"/>
+          <w:szCs w:val="18"/>
+          <w:lang w:val="es-ES"/>
+        </w:rPr>
+        <w:t>Working</w:t>
+      </w:r>
+      <w:proofErr w:type="spellEnd"/>
+      <w:r>
+        <w:rPr>
+          <w:sz w:val="18"/>
+          <w:szCs w:val="18"/>
+          <w:lang w:val="es-ES"/>
+        </w:rPr>
+        <w:t xml:space="preserve"> </w:t>
+      </w:r>
+      <w:proofErr w:type="spellStart"/>
+      <w:r>
+        <w:rPr>
+          <w:sz w:val="18"/>
+          <w:szCs w:val="18"/>
+          <w:lang w:val="es-ES"/>
+        </w:rPr>
+        <w:t>Area</w:t>
+      </w:r>
+      <w:proofErr w:type="spellEnd"/>
+      <w:r>
+        <w:rPr>
+          <w:sz w:val="18"/>
+          <w:szCs w:val="18"/>
+          <w:lang w:val="es-ES"/>
+        </w:rPr>
+        <w:t>”</w:t>
+      </w:r>
+    </w:p>
+    <w:p>
+      <w:pPr>
+        <w:jc w:val="center"/>
+        <w:rPr>
+          <w:color w:val="92D050"/>
+          <w:sz w:val="18"/>
+          <w:szCs w:val="18"/>
+          <w:lang w:val="es-ES"/>
+        </w:rPr>
+      </w:pPr>
+      <w:proofErr w:type="gramStart"/>
+      <w:r>
+        <w:rPr>
+          <w:color w:val="FF0000"/>
+          <w:sz w:val="18"/>
+          <w:szCs w:val="18"/>
+          <w:lang w:val="es-ES"/>
+        </w:rPr>
+        <w:t>ejemplo</w:t>
+      </w:r>
+      <w:proofErr w:type="gramEnd"/>
+      <w:r>
+        <w:rPr>
+          <w:color w:val="92D050"/>
+          <w:sz w:val="18"/>
+          <w:szCs w:val="18"/>
+          <w:lang w:val="es-ES"/>
+        </w:rPr>
+        <w:t xml:space="preserve">: </w:t>
+      </w:r>
+      <w:proofErr w:type="spellStart"/>
+      <w:r>
+        <w:rPr>
+          <w:color w:val="92D050"/>
+          <w:sz w:val="18"/>
+          <w:szCs w:val="18"/>
+          <w:lang w:val="es-ES"/>
+        </w:rPr>
+        <w:t>git</w:t>
+      </w:r>
+      <w:proofErr w:type="spellEnd"/>
+      <w:r>
+        <w:rPr>
+          <w:color w:val="92D050"/>
+          <w:sz w:val="18"/>
+          <w:szCs w:val="18"/>
+          <w:lang w:val="es-ES"/>
+        </w:rPr>
+        <w:t xml:space="preserve"> </w:t>
+      </w:r>
+      <w:proofErr w:type="spellStart"/>
+      <w:r>
+        <w:rPr>
+          <w:color w:val="92D050"/>
+          <w:sz w:val="18"/>
+          <w:szCs w:val="18"/>
+          <w:lang w:val="es-ES"/>
+        </w:rPr>
+        <w:t>reset</w:t>
+      </w:r>
+      <w:proofErr w:type="spellEnd"/>
+      <w:r>
+        <w:rPr>
+          <w:color w:val="92D050"/>
+          <w:sz w:val="18"/>
+          <w:szCs w:val="18"/>
+          <w:lang w:val="es-ES"/>
+        </w:rPr>
+        <w:t>--</w:t>
+      </w:r>
+      <w:proofErr w:type="spellStart"/>
+      <w:r>
+        <w:rPr>
+          <w:color w:val="92D050"/>
+          <w:sz w:val="18"/>
+          <w:szCs w:val="18"/>
+          <w:lang w:val="es-ES"/>
+        </w:rPr>
+        <w:t>soft</w:t>
+      </w:r>
+      <w:proofErr w:type="spellEnd"/>
+      <w:r>
+        <w:rPr>
+          <w:color w:val="92D050"/>
+          <w:sz w:val="18"/>
+          <w:szCs w:val="18"/>
+          <w:lang w:val="es-ES"/>
+        </w:rPr>
+        <w:t xml:space="preserve"> </w:t>
+      </w:r>
+      <w:r>
+        <w:rPr>
+          <w:color w:val="92D050"/>
+          <w:sz w:val="18"/>
+          <w:szCs w:val="18"/>
+          <w:lang w:val="es-ES"/>
+        </w:rPr>
+        <w:t xml:space="preserve"> bbc26b80bd83047bf25c9fa12e5c9eff84ad783e</w:t>
+      </w:r>
+    </w:p>
+    <w:p>
+      <w:pPr>
+        <w:jc w:val="center"/>
+        <w:rPr>
+          <w:b/>
+          <w:color w:val="FF0000"/>
+          <w:sz w:val="30"/>
+          <w:szCs w:val="30"/>
+          <w:lang w:val="es-ES"/>
+        </w:rPr>
+      </w:pPr>
+      <w:proofErr w:type="spellStart"/>
+      <w:proofErr w:type="gramStart"/>
+      <w:r>
+        <w:rPr>
+          <w:b/>
+          <w:color w:val="FF0000"/>
+          <w:sz w:val="30"/>
+          <w:szCs w:val="30"/>
+          <w:lang w:val="es-ES"/>
+        </w:rPr>
+        <w:t>git</w:t>
+      </w:r>
+      <w:proofErr w:type="spellEnd"/>
+      <w:proofErr w:type="gramEnd"/>
+      <w:r>
+        <w:rPr>
+          <w:b/>
+          <w:color w:val="FF0000"/>
+          <w:sz w:val="30"/>
+          <w:szCs w:val="30"/>
+          <w:lang w:val="es-ES"/>
+        </w:rPr>
+        <w:t xml:space="preserve"> </w:t>
+      </w:r>
+      <w:proofErr w:type="spellStart"/>
+      <w:r>
+        <w:rPr>
+          <w:b/>
+          <w:color w:val="FF0000"/>
+          <w:sz w:val="30"/>
+          <w:szCs w:val="30"/>
+          <w:lang w:val="es-ES"/>
+        </w:rPr>
+        <w:t>reset</w:t>
+      </w:r>
+      <w:proofErr w:type="spellEnd"/>
+      <w:r>
+        <w:rPr>
+          <w:b/>
+          <w:color w:val="FF0000"/>
+          <w:sz w:val="30"/>
+          <w:szCs w:val="30"/>
+          <w:lang w:val="es-ES"/>
+        </w:rPr>
+        <w:t xml:space="preserve"> --</w:t>
+      </w:r>
+      <w:proofErr w:type="spellStart"/>
+      <w:r>
+        <w:rPr>
+          <w:b/>
+          <w:color w:val="FF0000"/>
+          <w:sz w:val="30"/>
+          <w:szCs w:val="30"/>
+          <w:lang w:val="es-ES"/>
+        </w:rPr>
+        <w:t>mixed</w:t>
+      </w:r>
+      <w:proofErr w:type="spellEnd"/>
+      <w:r>
+        <w:rPr>
+          <w:b/>
+          <w:color w:val="FF0000"/>
+          <w:sz w:val="30"/>
+          <w:szCs w:val="30"/>
+          <w:lang w:val="es-ES"/>
+        </w:rPr>
+        <w:t xml:space="preserve"> </w:t>
+      </w:r>
+    </w:p>
+    <w:p>
+      <w:pPr>
+        <w:jc w:val="center"/>
+        <w:rPr>
+          <w:sz w:val="18"/>
+          <w:szCs w:val="18"/>
+          <w:lang w:val="es-ES"/>
+        </w:rPr>
+      </w:pPr>
+      <w:proofErr w:type="gramStart"/>
+      <w:r>
+        <w:rPr>
+          <w:sz w:val="18"/>
+          <w:szCs w:val="18"/>
+          <w:lang w:val="es-ES"/>
+        </w:rPr>
+        <w:t>borra</w:t>
+      </w:r>
+      <w:proofErr w:type="gramEnd"/>
+      <w:r>
+        <w:rPr>
+          <w:sz w:val="18"/>
+          <w:szCs w:val="18"/>
+          <w:lang w:val="es-ES"/>
+        </w:rPr>
+        <w:t xml:space="preserve"> el</w:t>
+      </w:r>
+      <w:r>
+        <w:rPr>
+          <w:sz w:val="18"/>
+          <w:szCs w:val="18"/>
+          <w:lang w:val="es-ES"/>
+        </w:rPr>
+        <w:t xml:space="preserve"> “</w:t>
+      </w:r>
+      <w:proofErr w:type="spellStart"/>
+      <w:r>
+        <w:rPr>
+          <w:sz w:val="18"/>
+          <w:szCs w:val="18"/>
+          <w:lang w:val="es-ES"/>
+        </w:rPr>
+        <w:t>Staging</w:t>
+      </w:r>
+      <w:proofErr w:type="spellEnd"/>
+      <w:r>
+        <w:rPr>
+          <w:sz w:val="18"/>
+          <w:szCs w:val="18"/>
+          <w:lang w:val="es-ES"/>
+        </w:rPr>
+        <w:t xml:space="preserve"> </w:t>
+      </w:r>
+      <w:proofErr w:type="spellStart"/>
+      <w:r>
+        <w:rPr>
+          <w:sz w:val="18"/>
+          <w:szCs w:val="18"/>
+          <w:lang w:val="es-ES"/>
+        </w:rPr>
+        <w:t>Area</w:t>
+      </w:r>
+      <w:proofErr w:type="spellEnd"/>
+      <w:r>
+        <w:rPr>
+          <w:sz w:val="18"/>
+          <w:szCs w:val="18"/>
+          <w:lang w:val="es-ES"/>
+        </w:rPr>
+        <w:t>”, sin tocar el “</w:t>
+      </w:r>
+      <w:proofErr w:type="spellStart"/>
+      <w:r>
+        <w:rPr>
+          <w:sz w:val="18"/>
+          <w:szCs w:val="18"/>
+          <w:lang w:val="es-ES"/>
+        </w:rPr>
+        <w:t>Working</w:t>
+      </w:r>
+      <w:proofErr w:type="spellEnd"/>
+      <w:r>
+        <w:rPr>
+          <w:sz w:val="18"/>
+          <w:szCs w:val="18"/>
+          <w:lang w:val="es-ES"/>
+        </w:rPr>
+        <w:t xml:space="preserve"> </w:t>
+      </w:r>
+      <w:proofErr w:type="spellStart"/>
+      <w:r>
+        <w:rPr>
+          <w:sz w:val="18"/>
+          <w:szCs w:val="18"/>
+          <w:lang w:val="es-ES"/>
+        </w:rPr>
+        <w:t>Area</w:t>
+      </w:r>
+      <w:proofErr w:type="spellEnd"/>
+      <w:r>
+        <w:rPr>
+          <w:sz w:val="18"/>
+          <w:szCs w:val="18"/>
+          <w:lang w:val="es-ES"/>
+        </w:rPr>
+        <w:t>”. No se usa mucho</w:t>
+      </w:r>
+    </w:p>
+    <w:p>
+      <w:pPr>
+        <w:jc w:val="center"/>
+        <w:rPr>
+          <w:b/>
+          <w:color w:val="FF0000"/>
+          <w:sz w:val="30"/>
+          <w:szCs w:val="30"/>
+          <w:lang w:val="es-ES"/>
+        </w:rPr>
+      </w:pPr>
+      <w:proofErr w:type="spellStart"/>
+      <w:proofErr w:type="gramStart"/>
+      <w:r>
+        <w:rPr>
+          <w:b/>
+          <w:color w:val="FF0000"/>
+          <w:sz w:val="30"/>
+          <w:szCs w:val="30"/>
+          <w:lang w:val="es-ES"/>
+        </w:rPr>
+        <w:t>git</w:t>
+      </w:r>
+      <w:proofErr w:type="spellEnd"/>
+      <w:proofErr w:type="gramEnd"/>
+      <w:r>
+        <w:rPr>
+          <w:b/>
+          <w:color w:val="FF0000"/>
+          <w:sz w:val="30"/>
+          <w:szCs w:val="30"/>
+          <w:lang w:val="es-ES"/>
+        </w:rPr>
+        <w:t xml:space="preserve"> </w:t>
+      </w:r>
+      <w:proofErr w:type="spellStart"/>
+      <w:r>
+        <w:rPr>
+          <w:b/>
+          <w:color w:val="FF0000"/>
+          <w:sz w:val="30"/>
+          <w:szCs w:val="30"/>
+          <w:lang w:val="es-ES"/>
+        </w:rPr>
+        <w:t>reset</w:t>
+      </w:r>
+      <w:proofErr w:type="spellEnd"/>
+      <w:r>
+        <w:rPr>
+          <w:b/>
+          <w:color w:val="FF0000"/>
+          <w:sz w:val="30"/>
+          <w:szCs w:val="30"/>
+          <w:lang w:val="es-ES"/>
+        </w:rPr>
+        <w:t xml:space="preserve"> --</w:t>
+      </w:r>
+      <w:proofErr w:type="spellStart"/>
+      <w:r>
+        <w:rPr>
+          <w:b/>
+          <w:color w:val="FF0000"/>
+          <w:sz w:val="30"/>
+          <w:szCs w:val="30"/>
+          <w:lang w:val="es-ES"/>
+        </w:rPr>
+        <w:t>hard</w:t>
+      </w:r>
+      <w:proofErr w:type="spellEnd"/>
+      <w:r>
+        <w:rPr>
+          <w:b/>
+          <w:color w:val="FF0000"/>
+          <w:sz w:val="30"/>
+          <w:szCs w:val="30"/>
+          <w:lang w:val="es-ES"/>
+        </w:rPr>
+        <w:t xml:space="preserve"> </w:t>
+      </w:r>
+    </w:p>
+    <w:p>
+      <w:pPr>
+        <w:jc w:val="center"/>
+        <w:rPr>
+          <w:sz w:val="18"/>
+          <w:szCs w:val="18"/>
+          <w:lang w:val="es-ES"/>
+        </w:rPr>
+      </w:pPr>
+      <w:proofErr w:type="gramStart"/>
+      <w:r>
+        <w:rPr>
+          <w:sz w:val="18"/>
+          <w:szCs w:val="18"/>
+          <w:lang w:val="es-ES"/>
+        </w:rPr>
+        <w:t>borra</w:t>
+      </w:r>
+      <w:proofErr w:type="gramEnd"/>
+      <w:r>
+        <w:rPr>
+          <w:sz w:val="18"/>
+          <w:szCs w:val="18"/>
+          <w:lang w:val="es-ES"/>
+        </w:rPr>
+        <w:t xml:space="preserve"> el </w:t>
+      </w:r>
+      <w:proofErr w:type="spellStart"/>
+      <w:r>
+        <w:rPr>
+          <w:sz w:val="18"/>
+          <w:szCs w:val="18"/>
+          <w:lang w:val="es-ES"/>
+        </w:rPr>
+        <w:t>commit</w:t>
+      </w:r>
+      <w:proofErr w:type="spellEnd"/>
+      <w:r>
+        <w:rPr>
+          <w:sz w:val="18"/>
+          <w:szCs w:val="18"/>
+          <w:lang w:val="es-ES"/>
+        </w:rPr>
+        <w:t xml:space="preserve"> </w:t>
+      </w:r>
+      <w:proofErr w:type="spellStart"/>
+      <w:r>
+        <w:rPr>
+          <w:sz w:val="18"/>
+          <w:szCs w:val="18"/>
+          <w:lang w:val="es-ES"/>
+        </w:rPr>
+        <w:t>commit</w:t>
+      </w:r>
+      <w:proofErr w:type="spellEnd"/>
+      <w:r>
+        <w:rPr>
+          <w:sz w:val="18"/>
+          <w:szCs w:val="18"/>
+          <w:lang w:val="es-ES"/>
+        </w:rPr>
+        <w:t xml:space="preserve"> elegido y el código también</w:t>
+      </w:r>
+    </w:p>
+    <w:p>
+      <w:pPr>
+        <w:jc w:val="center"/>
+        <w:rPr>
+          <w:color w:val="92D050"/>
+          <w:sz w:val="18"/>
+          <w:szCs w:val="18"/>
+          <w:lang w:val="es-ES"/>
+        </w:rPr>
+      </w:pPr>
+      <w:proofErr w:type="gramStart"/>
+      <w:r>
+        <w:rPr>
+          <w:color w:val="FF0000"/>
+          <w:sz w:val="18"/>
+          <w:szCs w:val="18"/>
+          <w:lang w:val="es-ES"/>
+        </w:rPr>
+        <w:t>ejemplo</w:t>
+      </w:r>
+      <w:proofErr w:type="gramEnd"/>
+      <w:r>
+        <w:rPr>
+          <w:color w:val="92D050"/>
+          <w:sz w:val="18"/>
+          <w:szCs w:val="18"/>
+          <w:lang w:val="es-ES"/>
+        </w:rPr>
+        <w:t xml:space="preserve">: </w:t>
+      </w:r>
+      <w:proofErr w:type="spellStart"/>
+      <w:r>
+        <w:rPr>
+          <w:color w:val="92D050"/>
+          <w:sz w:val="18"/>
+          <w:szCs w:val="18"/>
+          <w:lang w:val="es-ES"/>
+        </w:rPr>
+        <w:t>git</w:t>
+      </w:r>
+      <w:proofErr w:type="spellEnd"/>
+      <w:r>
+        <w:rPr>
+          <w:color w:val="92D050"/>
+          <w:sz w:val="18"/>
+          <w:szCs w:val="18"/>
+          <w:lang w:val="es-ES"/>
+        </w:rPr>
+        <w:t xml:space="preserve"> </w:t>
+      </w:r>
+      <w:proofErr w:type="spellStart"/>
+      <w:r>
+        <w:rPr>
+          <w:color w:val="92D050"/>
+          <w:sz w:val="18"/>
+          <w:szCs w:val="18"/>
+          <w:lang w:val="es-ES"/>
+        </w:rPr>
+        <w:t>reset</w:t>
+      </w:r>
+      <w:proofErr w:type="spellEnd"/>
+      <w:r>
+        <w:rPr>
+          <w:color w:val="92D050"/>
+          <w:sz w:val="18"/>
+          <w:szCs w:val="18"/>
+          <w:lang w:val="es-ES"/>
+        </w:rPr>
+        <w:t>--</w:t>
+      </w:r>
+      <w:proofErr w:type="spellStart"/>
+      <w:r>
+        <w:rPr>
+          <w:color w:val="92D050"/>
+          <w:sz w:val="18"/>
+          <w:szCs w:val="18"/>
+          <w:lang w:val="es-ES"/>
+        </w:rPr>
+        <w:t>hard</w:t>
+      </w:r>
+      <w:proofErr w:type="spellEnd"/>
+      <w:r>
+        <w:rPr>
+          <w:color w:val="92D050"/>
+          <w:sz w:val="18"/>
+          <w:szCs w:val="18"/>
+          <w:lang w:val="es-ES"/>
+        </w:rPr>
+        <w:t xml:space="preserve"> </w:t>
+      </w:r>
+      <w:r>
+        <w:rPr>
+          <w:color w:val="92D050"/>
+          <w:sz w:val="18"/>
+          <w:szCs w:val="18"/>
+          <w:lang w:val="es-ES"/>
+        </w:rPr>
+        <w:t xml:space="preserve"> bbc26b80bd83047bf25c9fa12e5c9eff84ad783e</w:t>
+      </w:r>
+    </w:p>
+    <w:p>
+      <w:pPr>
+        <w:jc w:val="both"/>
+        <w:rPr>
+          <w:sz w:val="18"/>
+          <w:szCs w:val="18"/>
+          <w:lang w:val="es-ES"/>
+        </w:rPr>
+      </w:pPr>
+    </w:p>
+    <w:p>
+      <w:pPr>
+        <w:jc w:val="both"/>
+        <w:rPr>
+          <w:sz w:val="18"/>
+          <w:szCs w:val="18"/>
+          <w:lang w:val="es-ES"/>
+        </w:rPr>
+      </w:pPr>
+    </w:p>
+    <w:p>
+      <w:pPr>
+        <w:jc w:val="both"/>
+        <w:rPr>
+          <w:sz w:val="18"/>
+          <w:szCs w:val="18"/>
+          <w:lang w:val="es-ES"/>
+        </w:rPr>
+      </w:pPr>
+    </w:p>
+    <w:p>
+      <w:pPr>
+        <w:jc w:val="both"/>
+        <w:rPr>
+          <w:sz w:val="18"/>
+          <w:szCs w:val="18"/>
+          <w:lang w:val="es-ES"/>
+        </w:rPr>
+      </w:pPr>
+    </w:p>
+    <w:p>
+      <w:pPr>
+        <w:jc w:val="both"/>
+        <w:rPr>
+          <w:sz w:val="18"/>
+          <w:szCs w:val="18"/>
+          <w:lang w:val="es-ES"/>
+        </w:rPr>
+      </w:pPr>
+    </w:p>
+    <w:p>
+      <w:pPr>
+        <w:jc w:val="both"/>
+        <w:rPr>
+          <w:sz w:val="18"/>
+          <w:szCs w:val="18"/>
+          <w:lang w:val="es-ES"/>
+        </w:rPr>
+      </w:pPr>
+    </w:p>
+    <w:p>
+      <w:pPr>
+        <w:jc w:val="both"/>
+        <w:rPr>
+          <w:sz w:val="18"/>
+          <w:szCs w:val="18"/>
+          <w:lang w:val="es-ES"/>
+        </w:rPr>
+      </w:pPr>
+    </w:p>
+    <w:p>
+      <w:pPr>
+        <w:jc w:val="both"/>
+        <w:rPr>
+          <w:sz w:val="18"/>
+          <w:szCs w:val="18"/>
+          <w:lang w:val="es-ES"/>
+        </w:rPr>
+      </w:pPr>
+    </w:p>
+    <w:p>
+      <w:pPr>
+        <w:jc w:val="both"/>
+        <w:rPr>
+          <w:sz w:val="18"/>
+          <w:szCs w:val="18"/>
+          <w:lang w:val="es-ES"/>
+        </w:rPr>
+      </w:pPr>
     </w:p>
     <w:p>
       <w:pPr>

</xml_diff>

<commit_message>
quinto commit rama master
</commit_message>
<xml_diff>
--- a/git.docx
+++ b/git.docx
@@ -450,7 +450,7 @@
                     </pic:cNvPicPr>
                   </pic:nvPicPr>
                   <pic:blipFill>
-                    <a:blip r:embed="rId4">
+                    <a:blip r:embed="rId5">
                       <a:extLst>
                         <a:ext uri="{28A0092B-C50C-407E-A947-70E740481C1C}">
                           <a14:useLocalDpi xmlns:a14="http://schemas.microsoft.com/office/drawing/2010/main" val="0"/>
@@ -2040,7 +2040,7 @@
                     <pic:cNvPicPr/>
                   </pic:nvPicPr>
                   <pic:blipFill>
-                    <a:blip r:embed="rId5"/>
+                    <a:blip r:embed="rId6"/>
                     <a:stretch>
                       <a:fillRect/>
                     </a:stretch>
@@ -2437,7 +2437,7 @@
                     <pic:cNvPicPr/>
                   </pic:nvPicPr>
                   <pic:blipFill>
-                    <a:blip r:embed="rId6"/>
+                    <a:blip r:embed="rId7"/>
                     <a:stretch>
                       <a:fillRect/>
                     </a:stretch>
@@ -2460,18 +2460,6 @@
     </w:p>
     <w:p>
       <w:pPr>
-        <w:rPr>
-          <w:b/>
-          <w:sz w:val="18"/>
-          <w:szCs w:val="18"/>
-          <w:lang w:val="es-ES"/>
-        </w:rPr>
-      </w:pPr>
-      <w:bookmarkStart w:id="0" w:name="_GoBack"/>
-      <w:bookmarkEnd w:id="0"/>
-    </w:p>
-    <w:p>
-      <w:pPr>
         <w:jc w:val="center"/>
         <w:rPr>
           <w:b/>
@@ -3291,13 +3279,90 @@
     </w:p>
     <w:p>
       <w:pPr>
+        <w:jc w:val="center"/>
+        <w:rPr>
+          <w:b/>
+          <w:color w:val="00B050"/>
+          <w:sz w:val="60"/>
+          <w:szCs w:val="60"/>
+          <w:lang w:val="es-ES"/>
+        </w:rPr>
+      </w:pPr>
+      <w:proofErr w:type="gramStart"/>
+      <w:r>
+        <w:rPr>
+          <w:b/>
+          <w:color w:val="00B050"/>
+          <w:sz w:val="60"/>
+          <w:szCs w:val="60"/>
+          <w:lang w:val="es-ES"/>
+        </w:rPr>
+        <w:t>ramas</w:t>
+      </w:r>
+      <w:proofErr w:type="gramEnd"/>
+      <w:r>
+        <w:rPr>
+          <w:b/>
+          <w:color w:val="00B050"/>
+          <w:sz w:val="60"/>
+          <w:szCs w:val="60"/>
+          <w:lang w:val="es-ES"/>
+        </w:rPr>
+        <w:t xml:space="preserve"> y </w:t>
+      </w:r>
+      <w:proofErr w:type="spellStart"/>
+      <w:r>
+        <w:rPr>
+          <w:b/>
+          <w:color w:val="00B050"/>
+          <w:sz w:val="60"/>
+          <w:szCs w:val="60"/>
+          <w:lang w:val="es-ES"/>
+        </w:rPr>
+        <w:t>fu</w:t>
+      </w:r>
+      <w:r>
+        <w:rPr>
+          <w:b/>
+          <w:color w:val="00B050"/>
+          <w:sz w:val="60"/>
+          <w:szCs w:val="60"/>
+          <w:lang w:val="es-ES"/>
+        </w:rPr>
+        <w:t>ciones</w:t>
+      </w:r>
+      <w:proofErr w:type="spellEnd"/>
+    </w:p>
+    <w:p>
+      <w:pPr>
         <w:jc w:val="both"/>
         <w:rPr>
-          <w:sz w:val="18"/>
-          <w:szCs w:val="18"/>
-          <w:lang w:val="es-ES"/>
-        </w:rPr>
-      </w:pPr>
+          <w:b/>
+          <w:sz w:val="18"/>
+          <w:szCs w:val="18"/>
+          <w:lang w:val="es-ES"/>
+        </w:rPr>
+      </w:pPr>
+      <w:proofErr w:type="gramStart"/>
+      <w:r>
+        <w:rPr>
+          <w:b/>
+          <w:sz w:val="18"/>
+          <w:szCs w:val="18"/>
+          <w:lang w:val="es-ES"/>
+        </w:rPr>
+        <w:t>terminología</w:t>
+      </w:r>
+      <w:proofErr w:type="gramEnd"/>
+      <w:r>
+        <w:rPr>
+          <w:b/>
+          <w:sz w:val="18"/>
+          <w:szCs w:val="18"/>
+          <w:lang w:val="es-ES"/>
+        </w:rPr>
+        <w:t xml:space="preserve"> de la sección:</w:t>
+      </w:r>
     </w:p>
     <w:p>
       <w:pPr>
@@ -3308,6 +3373,42 @@
           <w:lang w:val="es-ES"/>
         </w:rPr>
       </w:pPr>
+      <w:r>
+        <w:rPr>
+          <w:b/>
+          <w:color w:val="00B050"/>
+          <w:sz w:val="18"/>
+          <w:szCs w:val="18"/>
+          <w:lang w:val="es-ES"/>
+        </w:rPr>
+        <w:t>Head</w:t>
+      </w:r>
+      <w:r>
+        <w:rPr>
+          <w:sz w:val="18"/>
+          <w:szCs w:val="18"/>
+          <w:lang w:val="es-ES"/>
+        </w:rPr>
+        <w:t xml:space="preserve">: es el </w:t>
+      </w:r>
+      <w:proofErr w:type="spellStart"/>
+      <w:r>
+        <w:rPr>
+          <w:sz w:val="18"/>
+          <w:szCs w:val="18"/>
+          <w:lang w:val="es-ES"/>
+        </w:rPr>
+        <w:t>commit</w:t>
+      </w:r>
+      <w:proofErr w:type="spellEnd"/>
+      <w:r>
+        <w:rPr>
+          <w:sz w:val="18"/>
+          <w:szCs w:val="18"/>
+          <w:lang w:val="es-ES"/>
+        </w:rPr>
+        <w:t xml:space="preserve"> donde nos encontramos en ese momento.</w:t>
+      </w:r>
     </w:p>
     <w:p>
       <w:pPr>
@@ -3318,6 +3419,47 @@
           <w:lang w:val="es-ES"/>
         </w:rPr>
       </w:pPr>
+      <w:r>
+        <w:rPr>
+          <w:noProof/>
+          <w:lang w:eastAsia="es-CO"/>
+        </w:rPr>
+        <w:drawing>
+          <wp:inline distT="0" distB="0" distL="0" distR="0" wp14:anchorId="5045CC10" wp14:editId="7C38B1D7">
+            <wp:extent cx="3709851" cy="676236"/>
+            <wp:effectExtent l="0" t="0" r="5080" b="0"/>
+            <wp:docPr id="5" name="Imagen 5"/>
+            <wp:cNvGraphicFramePr>
+              <a:graphicFrameLocks xmlns:a="http://schemas.openxmlformats.org/drawingml/2006/main" noChangeAspect="1"/>
+            </wp:cNvGraphicFramePr>
+            <a:graphic xmlns:a="http://schemas.openxmlformats.org/drawingml/2006/main">
+              <a:graphicData uri="http://schemas.openxmlformats.org/drawingml/2006/picture">
+                <pic:pic xmlns:pic="http://schemas.openxmlformats.org/drawingml/2006/picture">
+                  <pic:nvPicPr>
+                    <pic:cNvPr id="1" name=""/>
+                    <pic:cNvPicPr/>
+                  </pic:nvPicPr>
+                  <pic:blipFill>
+                    <a:blip r:embed="rId8"/>
+                    <a:stretch>
+                      <a:fillRect/>
+                    </a:stretch>
+                  </pic:blipFill>
+                  <pic:spPr>
+                    <a:xfrm>
+                      <a:off x="0" y="0"/>
+                      <a:ext cx="3803476" cy="693302"/>
+                    </a:xfrm>
+                    <a:prstGeom prst="rect">
+                      <a:avLst/>
+                    </a:prstGeom>
+                  </pic:spPr>
+                </pic:pic>
+              </a:graphicData>
+            </a:graphic>
+          </wp:inline>
+        </w:drawing>
+      </w:r>
     </w:p>
     <w:p>
       <w:pPr>
@@ -3328,6 +3470,24 @@
           <w:lang w:val="es-ES"/>
         </w:rPr>
       </w:pPr>
+      <w:r>
+        <w:rPr>
+          <w:b/>
+          <w:color w:val="00B050"/>
+          <w:sz w:val="18"/>
+          <w:szCs w:val="18"/>
+          <w:lang w:val="es-ES"/>
+        </w:rPr>
+        <w:t>Ramas</w:t>
+      </w:r>
+      <w:r>
+        <w:rPr>
+          <w:sz w:val="18"/>
+          <w:szCs w:val="18"/>
+          <w:lang w:val="es-ES"/>
+        </w:rPr>
+        <w:t>: una rama es una línea de tiempo en nuestro proyecto, que nos sirve para arreglar errores, experimentar, hacer grandes cambios etc.</w:t>
+      </w:r>
     </w:p>
     <w:p>
       <w:pPr>
@@ -3338,9 +3498,68 @@
           <w:lang w:val="es-ES"/>
         </w:rPr>
       </w:pPr>
-    </w:p>
-    <w:p>
-      <w:pPr>
+      <w:r>
+        <w:rPr>
+          <w:b/>
+          <w:color w:val="00B050"/>
+          <w:sz w:val="18"/>
+          <w:szCs w:val="18"/>
+          <w:lang w:val="es-ES"/>
+        </w:rPr>
+        <w:t>Rama master:</w:t>
+      </w:r>
+      <w:r>
+        <w:rPr>
+          <w:sz w:val="18"/>
+          <w:szCs w:val="18"/>
+          <w:lang w:val="es-ES"/>
+        </w:rPr>
+        <w:t xml:space="preserve"> cuando hacemos </w:t>
+      </w:r>
+      <w:proofErr w:type="spellStart"/>
+      <w:r>
+        <w:rPr>
+          <w:sz w:val="18"/>
+          <w:szCs w:val="18"/>
+          <w:lang w:val="es-ES"/>
+        </w:rPr>
+        <w:t>git</w:t>
+      </w:r>
+      <w:proofErr w:type="spellEnd"/>
+      <w:r>
+        <w:rPr>
+          <w:sz w:val="18"/>
+          <w:szCs w:val="18"/>
+          <w:lang w:val="es-ES"/>
+        </w:rPr>
+        <w:t xml:space="preserve"> </w:t>
+      </w:r>
+      <w:proofErr w:type="spellStart"/>
+      <w:r>
+        <w:rPr>
+          <w:sz w:val="18"/>
+          <w:szCs w:val="18"/>
+          <w:lang w:val="es-ES"/>
+        </w:rPr>
+        <w:t>init</w:t>
+      </w:r>
+      <w:proofErr w:type="spellEnd"/>
+      <w:r>
+        <w:rPr>
+          <w:sz w:val="18"/>
+          <w:szCs w:val="18"/>
+          <w:lang w:val="es-ES"/>
+        </w:rPr>
+        <w:t xml:space="preserve"> se crea por default y es la rama principal.</w:t>
+      </w:r>
+    </w:p>
+    <w:p>
+      <w:pPr>
+        <w:pStyle w:val="Prrafodelista"/>
+        <w:numPr>
+          <w:ilvl w:val="0"/>
+          <w:numId w:val="1"/>
+        </w:numPr>
         <w:jc w:val="both"/>
         <w:rPr>
           <w:sz w:val="18"/>
@@ -3348,9 +3567,75 @@
           <w:lang w:val="es-ES"/>
         </w:rPr>
       </w:pPr>
-    </w:p>
-    <w:p>
-      <w:pPr>
+      <w:proofErr w:type="spellStart"/>
+      <w:r>
+        <w:rPr>
+          <w:b/>
+          <w:color w:val="FF0000"/>
+          <w:sz w:val="18"/>
+          <w:szCs w:val="18"/>
+          <w:lang w:val="es-ES"/>
+        </w:rPr>
+        <w:t>git</w:t>
+      </w:r>
+      <w:proofErr w:type="spellEnd"/>
+      <w:r>
+        <w:rPr>
+          <w:b/>
+          <w:color w:val="FF0000"/>
+          <w:sz w:val="18"/>
+          <w:szCs w:val="18"/>
+          <w:lang w:val="es-ES"/>
+        </w:rPr>
+        <w:t xml:space="preserve"> </w:t>
+      </w:r>
+      <w:proofErr w:type="spellStart"/>
+      <w:r>
+        <w:rPr>
+          <w:b/>
+          <w:color w:val="FF0000"/>
+          <w:sz w:val="18"/>
+          <w:szCs w:val="18"/>
+          <w:lang w:val="es-ES"/>
+        </w:rPr>
+        <w:t>branch</w:t>
+      </w:r>
+      <w:proofErr w:type="spellEnd"/>
+      <w:r>
+        <w:rPr>
+          <w:color w:val="FF0000"/>
+          <w:sz w:val="18"/>
+          <w:szCs w:val="18"/>
+          <w:lang w:val="es-ES"/>
+        </w:rPr>
+        <w:t xml:space="preserve"> </w:t>
+      </w:r>
+      <w:r>
+        <w:rPr>
+          <w:lang w:val="es-ES"/>
+        </w:rPr>
+        <w:sym w:font="Wingdings" w:char="F0E0"/>
+      </w:r>
+      <w:r>
+        <w:rPr>
+          <w:sz w:val="18"/>
+          <w:szCs w:val="18"/>
+          <w:lang w:val="es-ES"/>
+        </w:rPr>
+        <w:t xml:space="preserve"> este comando muestra el listado de ramas existentes actualmente</w:t>
+      </w:r>
+      <w:r>
+        <w:rPr>
+          <w:sz w:val="18"/>
+          <w:szCs w:val="18"/>
+          <w:lang w:val="es-ES"/>
+        </w:rPr>
+        <w:t>.</w:t>
+      </w:r>
+    </w:p>
+    <w:p>
+      <w:pPr>
+        <w:pStyle w:val="Prrafodelista"/>
         <w:jc w:val="both"/>
         <w:rPr>
           <w:sz w:val="18"/>
@@ -3358,9 +3643,81 @@
           <w:lang w:val="es-ES"/>
         </w:rPr>
       </w:pPr>
-    </w:p>
-    <w:p>
-      <w:pPr>
+      <w:r>
+        <w:rPr>
+          <w:noProof/>
+          <w:lang w:eastAsia="es-CO"/>
+        </w:rPr>
+        <w:drawing>
+          <wp:inline distT="0" distB="0" distL="0" distR="0" wp14:anchorId="5D17E885" wp14:editId="2979630D">
+            <wp:extent cx="1009650" cy="361950"/>
+            <wp:effectExtent l="0" t="0" r="0" b="0"/>
+            <wp:docPr id="6" name="Imagen 6"/>
+            <wp:cNvGraphicFramePr>
+              <a:graphicFrameLocks xmlns:a="http://schemas.openxmlformats.org/drawingml/2006/main" noChangeAspect="1"/>
+            </wp:cNvGraphicFramePr>
+            <a:graphic xmlns:a="http://schemas.openxmlformats.org/drawingml/2006/main">
+              <a:graphicData uri="http://schemas.openxmlformats.org/drawingml/2006/picture">
+                <pic:pic xmlns:pic="http://schemas.openxmlformats.org/drawingml/2006/picture">
+                  <pic:nvPicPr>
+                    <pic:cNvPr id="1" name=""/>
+                    <pic:cNvPicPr/>
+                  </pic:nvPicPr>
+                  <pic:blipFill>
+                    <a:blip r:embed="rId9"/>
+                    <a:stretch>
+                      <a:fillRect/>
+                    </a:stretch>
+                  </pic:blipFill>
+                  <pic:spPr>
+                    <a:xfrm>
+                      <a:off x="0" y="0"/>
+                      <a:ext cx="1009650" cy="361950"/>
+                    </a:xfrm>
+                    <a:prstGeom prst="rect">
+                      <a:avLst/>
+                    </a:prstGeom>
+                  </pic:spPr>
+                </pic:pic>
+              </a:graphicData>
+            </a:graphic>
+          </wp:inline>
+        </w:drawing>
+      </w:r>
+      <w:r>
+        <w:rPr>
+          <w:sz w:val="18"/>
+          <w:szCs w:val="18"/>
+          <w:lang w:val="es-ES"/>
+        </w:rPr>
+        <w:t xml:space="preserve"> </w:t>
+      </w:r>
+      <w:proofErr w:type="gramStart"/>
+      <w:r>
+        <w:rPr>
+          <w:sz w:val="18"/>
+          <w:szCs w:val="18"/>
+          <w:lang w:val="es-ES"/>
+        </w:rPr>
+        <w:t>el</w:t>
+      </w:r>
+      <w:proofErr w:type="gramEnd"/>
+      <w:r>
+        <w:rPr>
+          <w:sz w:val="18"/>
+          <w:szCs w:val="18"/>
+          <w:lang w:val="es-ES"/>
+        </w:rPr>
+        <w:t xml:space="preserve"> asterisco muestra en que rama estamos ubicados</w:t>
+      </w:r>
+    </w:p>
+    <w:p>
+      <w:pPr>
+        <w:pStyle w:val="Prrafodelista"/>
+        <w:numPr>
+          <w:ilvl w:val="0"/>
+          <w:numId w:val="1"/>
+        </w:numPr>
         <w:jc w:val="both"/>
         <w:rPr>
           <w:sz w:val="18"/>
@@ -3368,6 +3725,1064 @@
           <w:lang w:val="es-ES"/>
         </w:rPr>
       </w:pPr>
+      <w:proofErr w:type="spellStart"/>
+      <w:r>
+        <w:rPr>
+          <w:b/>
+          <w:color w:val="FF0000"/>
+          <w:sz w:val="18"/>
+          <w:szCs w:val="18"/>
+          <w:lang w:val="es-ES"/>
+        </w:rPr>
+        <w:t>git</w:t>
+      </w:r>
+      <w:proofErr w:type="spellEnd"/>
+      <w:r>
+        <w:rPr>
+          <w:b/>
+          <w:color w:val="FF0000"/>
+          <w:sz w:val="18"/>
+          <w:szCs w:val="18"/>
+          <w:lang w:val="es-ES"/>
+        </w:rPr>
+        <w:t xml:space="preserve"> </w:t>
+      </w:r>
+      <w:proofErr w:type="spellStart"/>
+      <w:r>
+        <w:rPr>
+          <w:b/>
+          <w:color w:val="FF0000"/>
+          <w:sz w:val="18"/>
+          <w:szCs w:val="18"/>
+          <w:lang w:val="es-ES"/>
+        </w:rPr>
+        <w:t>branch</w:t>
+      </w:r>
+      <w:proofErr w:type="spellEnd"/>
+      <w:r>
+        <w:rPr>
+          <w:b/>
+          <w:color w:val="FF0000"/>
+          <w:sz w:val="18"/>
+          <w:szCs w:val="18"/>
+          <w:lang w:val="es-ES"/>
+        </w:rPr>
+        <w:t xml:space="preserve"> </w:t>
+      </w:r>
+      <w:proofErr w:type="spellStart"/>
+      <w:r>
+        <w:rPr>
+          <w:b/>
+          <w:color w:val="FF0000"/>
+          <w:sz w:val="18"/>
+          <w:szCs w:val="18"/>
+          <w:lang w:val="es-ES"/>
+        </w:rPr>
+        <w:t>nombre_rama</w:t>
+      </w:r>
+      <w:proofErr w:type="spellEnd"/>
+      <w:r>
+        <w:rPr>
+          <w:sz w:val="18"/>
+          <w:szCs w:val="18"/>
+          <w:lang w:val="es-ES"/>
+        </w:rPr>
+        <w:t xml:space="preserve"> </w:t>
+      </w:r>
+      <w:r>
+        <w:rPr>
+          <w:sz w:val="18"/>
+          <w:szCs w:val="18"/>
+          <w:lang w:val="es-ES"/>
+        </w:rPr>
+        <w:sym w:font="Wingdings" w:char="F0E0"/>
+      </w:r>
+      <w:r>
+        <w:rPr>
+          <w:sz w:val="18"/>
+          <w:szCs w:val="18"/>
+          <w:lang w:val="es-ES"/>
+        </w:rPr>
+        <w:t xml:space="preserve"> crea una rama con el nombre proporcionado.</w:t>
+      </w:r>
+    </w:p>
+    <w:p>
+      <w:pPr>
+        <w:pStyle w:val="Prrafodelista"/>
+        <w:jc w:val="both"/>
+        <w:rPr>
+          <w:sz w:val="18"/>
+          <w:szCs w:val="18"/>
+          <w:lang w:val="es-ES"/>
+        </w:rPr>
+      </w:pPr>
+      <w:r>
+        <w:rPr>
+          <w:noProof/>
+          <w:lang w:eastAsia="es-CO"/>
+        </w:rPr>
+        <w:drawing>
+          <wp:inline distT="0" distB="0" distL="0" distR="0" wp14:anchorId="01BD451F" wp14:editId="16EA36A8">
+            <wp:extent cx="971550" cy="514350"/>
+            <wp:effectExtent l="0" t="0" r="0" b="0"/>
+            <wp:docPr id="7" name="Imagen 7"/>
+            <wp:cNvGraphicFramePr>
+              <a:graphicFrameLocks xmlns:a="http://schemas.openxmlformats.org/drawingml/2006/main" noChangeAspect="1"/>
+            </wp:cNvGraphicFramePr>
+            <a:graphic xmlns:a="http://schemas.openxmlformats.org/drawingml/2006/main">
+              <a:graphicData uri="http://schemas.openxmlformats.org/drawingml/2006/picture">
+                <pic:pic xmlns:pic="http://schemas.openxmlformats.org/drawingml/2006/picture">
+                  <pic:nvPicPr>
+                    <pic:cNvPr id="1" name=""/>
+                    <pic:cNvPicPr/>
+                  </pic:nvPicPr>
+                  <pic:blipFill>
+                    <a:blip r:embed="rId10"/>
+                    <a:stretch>
+                      <a:fillRect/>
+                    </a:stretch>
+                  </pic:blipFill>
+                  <pic:spPr>
+                    <a:xfrm>
+                      <a:off x="0" y="0"/>
+                      <a:ext cx="971550" cy="514350"/>
+                    </a:xfrm>
+                    <a:prstGeom prst="rect">
+                      <a:avLst/>
+                    </a:prstGeom>
+                  </pic:spPr>
+                </pic:pic>
+              </a:graphicData>
+            </a:graphic>
+          </wp:inline>
+        </w:drawing>
+      </w:r>
+      <w:r>
+        <w:rPr>
+          <w:sz w:val="18"/>
+          <w:szCs w:val="18"/>
+          <w:lang w:val="es-ES"/>
+        </w:rPr>
+        <w:t xml:space="preserve"> </w:t>
+      </w:r>
+      <w:proofErr w:type="gramStart"/>
+      <w:r>
+        <w:rPr>
+          <w:sz w:val="18"/>
+          <w:szCs w:val="18"/>
+          <w:lang w:val="es-ES"/>
+        </w:rPr>
+        <w:t>cuando</w:t>
+      </w:r>
+      <w:proofErr w:type="gramEnd"/>
+      <w:r>
+        <w:rPr>
+          <w:sz w:val="18"/>
+          <w:szCs w:val="18"/>
+          <w:lang w:val="es-ES"/>
+        </w:rPr>
+        <w:t xml:space="preserve"> se crea una rama se crea una copia de master o de la rama actual y se empieza desde allí.</w:t>
+      </w:r>
+    </w:p>
+    <w:p>
+      <w:pPr>
+        <w:pStyle w:val="Prrafodelista"/>
+        <w:jc w:val="both"/>
+        <w:rPr>
+          <w:sz w:val="18"/>
+          <w:szCs w:val="18"/>
+          <w:lang w:val="es-ES"/>
+        </w:rPr>
+      </w:pPr>
+    </w:p>
+    <w:p>
+      <w:pPr>
+        <w:pStyle w:val="Prrafodelista"/>
+        <w:numPr>
+          <w:ilvl w:val="0"/>
+          <w:numId w:val="1"/>
+        </w:numPr>
+        <w:jc w:val="both"/>
+        <w:rPr>
+          <w:sz w:val="18"/>
+          <w:szCs w:val="18"/>
+          <w:lang w:val="es-ES"/>
+        </w:rPr>
+      </w:pPr>
+      <w:proofErr w:type="spellStart"/>
+      <w:r>
+        <w:rPr>
+          <w:b/>
+          <w:color w:val="FF0000"/>
+          <w:sz w:val="18"/>
+          <w:szCs w:val="18"/>
+          <w:lang w:val="es-ES"/>
+        </w:rPr>
+        <w:t>git</w:t>
+      </w:r>
+      <w:proofErr w:type="spellEnd"/>
+      <w:r>
+        <w:rPr>
+          <w:b/>
+          <w:color w:val="FF0000"/>
+          <w:sz w:val="18"/>
+          <w:szCs w:val="18"/>
+          <w:lang w:val="es-ES"/>
+        </w:rPr>
+        <w:t xml:space="preserve"> </w:t>
+      </w:r>
+      <w:proofErr w:type="spellStart"/>
+      <w:r>
+        <w:rPr>
+          <w:b/>
+          <w:color w:val="FF0000"/>
+          <w:sz w:val="18"/>
+          <w:szCs w:val="18"/>
+          <w:lang w:val="es-ES"/>
+        </w:rPr>
+        <w:t>chetckout</w:t>
+      </w:r>
+      <w:proofErr w:type="spellEnd"/>
+      <w:r>
+        <w:rPr>
+          <w:b/>
+          <w:color w:val="FF0000"/>
+          <w:sz w:val="18"/>
+          <w:szCs w:val="18"/>
+          <w:lang w:val="es-ES"/>
+        </w:rPr>
+        <w:t xml:space="preserve"> </w:t>
+      </w:r>
+      <w:proofErr w:type="spellStart"/>
+      <w:r>
+        <w:rPr>
+          <w:b/>
+          <w:color w:val="FF0000"/>
+          <w:sz w:val="18"/>
+          <w:szCs w:val="18"/>
+          <w:lang w:val="es-ES"/>
+        </w:rPr>
+        <w:t>nombre_rama</w:t>
+      </w:r>
+      <w:proofErr w:type="spellEnd"/>
+      <w:r>
+        <w:rPr>
+          <w:sz w:val="18"/>
+          <w:szCs w:val="18"/>
+          <w:lang w:val="es-ES"/>
+        </w:rPr>
+        <w:t xml:space="preserve"> </w:t>
+      </w:r>
+      <w:r>
+        <w:rPr>
+          <w:sz w:val="18"/>
+          <w:szCs w:val="18"/>
+          <w:lang w:val="es-ES"/>
+        </w:rPr>
+        <w:sym w:font="Wingdings" w:char="F0E0"/>
+      </w:r>
+      <w:r>
+        <w:rPr>
+          <w:sz w:val="18"/>
+          <w:szCs w:val="18"/>
+          <w:lang w:val="es-ES"/>
+        </w:rPr>
+        <w:t>comando para moverse entre ramas</w:t>
+      </w:r>
+    </w:p>
+    <w:p>
+      <w:pPr>
+        <w:ind w:left="360"/>
+        <w:jc w:val="both"/>
+        <w:rPr>
+          <w:sz w:val="18"/>
+          <w:szCs w:val="18"/>
+          <w:lang w:val="es-ES"/>
+        </w:rPr>
+      </w:pPr>
+      <w:r>
+        <w:rPr>
+          <w:noProof/>
+          <w:lang w:eastAsia="es-CO"/>
+        </w:rPr>
+        <w:drawing>
+          <wp:inline distT="0" distB="0" distL="0" distR="0" wp14:anchorId="44BA0DC5" wp14:editId="566E7E7A">
+            <wp:extent cx="1933575" cy="295275"/>
+            <wp:effectExtent l="0" t="0" r="9525" b="9525"/>
+            <wp:docPr id="8" name="Imagen 8"/>
+            <wp:cNvGraphicFramePr>
+              <a:graphicFrameLocks xmlns:a="http://schemas.openxmlformats.org/drawingml/2006/main" noChangeAspect="1"/>
+            </wp:cNvGraphicFramePr>
+            <a:graphic xmlns:a="http://schemas.openxmlformats.org/drawingml/2006/main">
+              <a:graphicData uri="http://schemas.openxmlformats.org/drawingml/2006/picture">
+                <pic:pic xmlns:pic="http://schemas.openxmlformats.org/drawingml/2006/picture">
+                  <pic:nvPicPr>
+                    <pic:cNvPr id="1" name=""/>
+                    <pic:cNvPicPr/>
+                  </pic:nvPicPr>
+                  <pic:blipFill>
+                    <a:blip r:embed="rId11"/>
+                    <a:stretch>
+                      <a:fillRect/>
+                    </a:stretch>
+                  </pic:blipFill>
+                  <pic:spPr>
+                    <a:xfrm>
+                      <a:off x="0" y="0"/>
+                      <a:ext cx="1933575" cy="295275"/>
+                    </a:xfrm>
+                    <a:prstGeom prst="rect">
+                      <a:avLst/>
+                    </a:prstGeom>
+                  </pic:spPr>
+                </pic:pic>
+              </a:graphicData>
+            </a:graphic>
+          </wp:inline>
+        </w:drawing>
+      </w:r>
+      <w:r>
+        <w:rPr>
+          <w:sz w:val="18"/>
+          <w:szCs w:val="18"/>
+          <w:lang w:val="es-ES"/>
+        </w:rPr>
+        <w:t xml:space="preserve"> </w:t>
+      </w:r>
+      <w:proofErr w:type="gramStart"/>
+      <w:r>
+        <w:rPr>
+          <w:sz w:val="18"/>
+          <w:szCs w:val="18"/>
+          <w:lang w:val="es-ES"/>
+        </w:rPr>
+        <w:t>todos</w:t>
+      </w:r>
+      <w:proofErr w:type="gramEnd"/>
+      <w:r>
+        <w:rPr>
+          <w:sz w:val="18"/>
+          <w:szCs w:val="18"/>
+          <w:lang w:val="es-ES"/>
+        </w:rPr>
+        <w:t xml:space="preserve"> los </w:t>
+      </w:r>
+      <w:proofErr w:type="spellStart"/>
+      <w:r>
+        <w:rPr>
+          <w:sz w:val="18"/>
+          <w:szCs w:val="18"/>
+          <w:lang w:val="es-ES"/>
+        </w:rPr>
+        <w:t>commits</w:t>
+      </w:r>
+      <w:proofErr w:type="spellEnd"/>
+      <w:r>
+        <w:rPr>
+          <w:sz w:val="18"/>
+          <w:szCs w:val="18"/>
+          <w:lang w:val="es-ES"/>
+        </w:rPr>
+        <w:t xml:space="preserve"> que se hagan desde el cambio se </w:t>
+      </w:r>
+      <w:proofErr w:type="spellStart"/>
+      <w:r>
+        <w:rPr>
+          <w:sz w:val="18"/>
+          <w:szCs w:val="18"/>
+          <w:lang w:val="es-ES"/>
+        </w:rPr>
+        <w:t>iran</w:t>
+      </w:r>
+      <w:proofErr w:type="spellEnd"/>
+      <w:r>
+        <w:rPr>
+          <w:sz w:val="18"/>
+          <w:szCs w:val="18"/>
+          <w:lang w:val="es-ES"/>
+        </w:rPr>
+        <w:t xml:space="preserve"> a la rama donde estemos, en este caso test.</w:t>
+      </w:r>
+    </w:p>
+    <w:p>
+      <w:pPr>
+        <w:jc w:val="both"/>
+        <w:rPr>
+          <w:sz w:val="18"/>
+          <w:szCs w:val="18"/>
+          <w:lang w:val="es-ES"/>
+        </w:rPr>
+      </w:pPr>
+      <w:r>
+        <w:rPr>
+          <w:b/>
+          <w:color w:val="00B050"/>
+          <w:sz w:val="24"/>
+          <w:szCs w:val="24"/>
+          <w:lang w:val="es-ES"/>
+        </w:rPr>
+        <w:lastRenderedPageBreak/>
+        <w:t>Fusiones</w:t>
+      </w:r>
+      <w:r>
+        <w:rPr>
+          <w:sz w:val="18"/>
+          <w:szCs w:val="18"/>
+          <w:lang w:val="es-ES"/>
+        </w:rPr>
+        <w:t>:</w:t>
+      </w:r>
+      <w:r>
+        <w:rPr>
+          <w:sz w:val="18"/>
+          <w:szCs w:val="18"/>
+          <w:lang w:val="es-ES"/>
+        </w:rPr>
+        <w:t xml:space="preserve"> es la creación de un nuevo </w:t>
+      </w:r>
+      <w:proofErr w:type="spellStart"/>
+      <w:r>
+        <w:rPr>
+          <w:sz w:val="18"/>
+          <w:szCs w:val="18"/>
+          <w:lang w:val="es-ES"/>
+        </w:rPr>
+        <w:t>commit</w:t>
+      </w:r>
+      <w:proofErr w:type="spellEnd"/>
+      <w:r>
+        <w:rPr>
+          <w:sz w:val="18"/>
+          <w:szCs w:val="18"/>
+          <w:lang w:val="es-ES"/>
+        </w:rPr>
+        <w:t xml:space="preserve"> juntando una rama con otra. Juntemos la rama test con la rama master. Para hacer esto hay que seguir unos pasos.</w:t>
+      </w:r>
+    </w:p>
+    <w:p>
+      <w:pPr>
+        <w:pStyle w:val="Prrafodelista"/>
+        <w:numPr>
+          <w:ilvl w:val="0"/>
+          <w:numId w:val="2"/>
+        </w:numPr>
+        <w:jc w:val="both"/>
+        <w:rPr>
+          <w:sz w:val="18"/>
+          <w:szCs w:val="18"/>
+          <w:lang w:val="es-ES"/>
+        </w:rPr>
+      </w:pPr>
+      <w:r>
+        <w:rPr>
+          <w:sz w:val="18"/>
+          <w:szCs w:val="18"/>
+          <w:lang w:val="es-ES"/>
+        </w:rPr>
+        <w:t xml:space="preserve">Debemos pararnos en la rama que va a </w:t>
+      </w:r>
+      <w:proofErr w:type="spellStart"/>
+      <w:r>
+        <w:rPr>
+          <w:sz w:val="18"/>
+          <w:szCs w:val="18"/>
+          <w:lang w:val="es-ES"/>
+        </w:rPr>
+        <w:t>absorver</w:t>
+      </w:r>
+      <w:proofErr w:type="spellEnd"/>
+      <w:r>
+        <w:rPr>
+          <w:sz w:val="18"/>
+          <w:szCs w:val="18"/>
+          <w:lang w:val="es-ES"/>
+        </w:rPr>
+        <w:t xml:space="preserve"> a la otra</w:t>
+      </w:r>
+      <w:r>
+        <w:rPr>
+          <w:sz w:val="18"/>
+          <w:szCs w:val="18"/>
+          <w:lang w:val="es-ES"/>
+        </w:rPr>
+        <w:t xml:space="preserve"> con el comando</w:t>
+      </w:r>
+      <w:r>
+        <w:rPr>
+          <w:sz w:val="18"/>
+          <w:szCs w:val="18"/>
+          <w:lang w:val="es-ES"/>
+        </w:rPr>
+        <w:t xml:space="preserve">. </w:t>
+      </w:r>
+      <w:proofErr w:type="spellStart"/>
+      <w:r>
+        <w:rPr>
+          <w:b/>
+          <w:color w:val="FF0000"/>
+          <w:sz w:val="18"/>
+          <w:szCs w:val="18"/>
+          <w:lang w:val="es-ES"/>
+        </w:rPr>
+        <w:t>git</w:t>
+      </w:r>
+      <w:proofErr w:type="spellEnd"/>
+      <w:r>
+        <w:rPr>
+          <w:b/>
+          <w:color w:val="FF0000"/>
+          <w:sz w:val="18"/>
+          <w:szCs w:val="18"/>
+          <w:lang w:val="es-ES"/>
+        </w:rPr>
+        <w:t xml:space="preserve"> </w:t>
+      </w:r>
+      <w:proofErr w:type="spellStart"/>
+      <w:r>
+        <w:rPr>
+          <w:b/>
+          <w:color w:val="FF0000"/>
+          <w:sz w:val="18"/>
+          <w:szCs w:val="18"/>
+          <w:lang w:val="es-ES"/>
+        </w:rPr>
+        <w:t>checkout</w:t>
+      </w:r>
+      <w:proofErr w:type="spellEnd"/>
+      <w:r>
+        <w:rPr>
+          <w:b/>
+          <w:color w:val="FF0000"/>
+          <w:sz w:val="18"/>
+          <w:szCs w:val="18"/>
+          <w:lang w:val="es-ES"/>
+        </w:rPr>
+        <w:t xml:space="preserve"> master</w:t>
+      </w:r>
+      <w:r>
+        <w:rPr>
+          <w:sz w:val="18"/>
+          <w:szCs w:val="18"/>
+          <w:lang w:val="es-ES"/>
+        </w:rPr>
+        <w:t>.</w:t>
+      </w:r>
+    </w:p>
+    <w:p>
+      <w:pPr>
+        <w:pStyle w:val="Prrafodelista"/>
+        <w:numPr>
+          <w:ilvl w:val="0"/>
+          <w:numId w:val="2"/>
+        </w:numPr>
+        <w:jc w:val="both"/>
+        <w:rPr>
+          <w:sz w:val="18"/>
+          <w:szCs w:val="18"/>
+          <w:lang w:val="es-ES"/>
+        </w:rPr>
+      </w:pPr>
+      <w:r>
+        <w:rPr>
+          <w:sz w:val="18"/>
+          <w:szCs w:val="18"/>
+          <w:lang w:val="es-ES"/>
+        </w:rPr>
+        <w:t xml:space="preserve">Usamos el comando </w:t>
+      </w:r>
+      <w:proofErr w:type="spellStart"/>
+      <w:r>
+        <w:rPr>
+          <w:sz w:val="18"/>
+          <w:szCs w:val="18"/>
+          <w:lang w:val="es-ES"/>
+        </w:rPr>
+        <w:t>git</w:t>
+      </w:r>
+      <w:proofErr w:type="spellEnd"/>
+      <w:r>
+        <w:rPr>
+          <w:sz w:val="18"/>
+          <w:szCs w:val="18"/>
+          <w:lang w:val="es-ES"/>
+        </w:rPr>
+        <w:t xml:space="preserve"> </w:t>
+      </w:r>
+      <w:proofErr w:type="spellStart"/>
+      <w:r>
+        <w:rPr>
+          <w:sz w:val="18"/>
+          <w:szCs w:val="18"/>
+          <w:lang w:val="es-ES"/>
+        </w:rPr>
+        <w:t>merge</w:t>
+      </w:r>
+      <w:proofErr w:type="spellEnd"/>
+      <w:r>
+        <w:rPr>
+          <w:sz w:val="18"/>
+          <w:szCs w:val="18"/>
+          <w:lang w:val="es-ES"/>
+        </w:rPr>
+        <w:t xml:space="preserve"> </w:t>
+      </w:r>
+      <w:proofErr w:type="spellStart"/>
+      <w:r>
+        <w:rPr>
+          <w:sz w:val="18"/>
+          <w:szCs w:val="18"/>
+          <w:lang w:val="es-ES"/>
+        </w:rPr>
+        <w:t>rama_absorvida</w:t>
+      </w:r>
+      <w:proofErr w:type="spellEnd"/>
+      <w:r>
+        <w:rPr>
+          <w:sz w:val="18"/>
+          <w:szCs w:val="18"/>
+          <w:lang w:val="es-ES"/>
+        </w:rPr>
+        <w:t xml:space="preserve"> </w:t>
+      </w:r>
+      <w:r>
+        <w:rPr>
+          <w:sz w:val="18"/>
+          <w:szCs w:val="18"/>
+          <w:lang w:val="es-ES"/>
+        </w:rPr>
+        <w:sym w:font="Wingdings" w:char="F0E0"/>
+      </w:r>
+      <w:r>
+        <w:rPr>
+          <w:sz w:val="18"/>
+          <w:szCs w:val="18"/>
+          <w:lang w:val="es-ES"/>
+        </w:rPr>
+        <w:t xml:space="preserve"> </w:t>
+      </w:r>
+      <w:proofErr w:type="spellStart"/>
+      <w:r>
+        <w:rPr>
+          <w:b/>
+          <w:color w:val="FF0000"/>
+          <w:sz w:val="18"/>
+          <w:szCs w:val="18"/>
+          <w:lang w:val="es-ES"/>
+        </w:rPr>
+        <w:t>git</w:t>
+      </w:r>
+      <w:proofErr w:type="spellEnd"/>
+      <w:r>
+        <w:rPr>
+          <w:b/>
+          <w:color w:val="FF0000"/>
+          <w:sz w:val="18"/>
+          <w:szCs w:val="18"/>
+          <w:lang w:val="es-ES"/>
+        </w:rPr>
+        <w:t xml:space="preserve"> </w:t>
+      </w:r>
+      <w:proofErr w:type="spellStart"/>
+      <w:r>
+        <w:rPr>
+          <w:b/>
+          <w:color w:val="FF0000"/>
+          <w:sz w:val="18"/>
+          <w:szCs w:val="18"/>
+          <w:lang w:val="es-ES"/>
+        </w:rPr>
+        <w:t>merge</w:t>
+      </w:r>
+      <w:proofErr w:type="spellEnd"/>
+      <w:r>
+        <w:rPr>
+          <w:b/>
+          <w:color w:val="FF0000"/>
+          <w:sz w:val="18"/>
+          <w:szCs w:val="18"/>
+          <w:lang w:val="es-ES"/>
+        </w:rPr>
+        <w:t xml:space="preserve"> test</w:t>
+      </w:r>
+      <w:r>
+        <w:rPr>
+          <w:sz w:val="18"/>
+          <w:szCs w:val="18"/>
+          <w:lang w:val="es-ES"/>
+        </w:rPr>
+        <w:t>.</w:t>
+      </w:r>
+    </w:p>
+    <w:p>
+      <w:pPr>
+        <w:pStyle w:val="Prrafodelista"/>
+        <w:jc w:val="both"/>
+        <w:rPr>
+          <w:sz w:val="18"/>
+          <w:szCs w:val="18"/>
+          <w:lang w:val="es-ES"/>
+        </w:rPr>
+      </w:pPr>
+      <w:r>
+        <w:rPr>
+          <w:noProof/>
+          <w:lang w:eastAsia="es-CO"/>
+        </w:rPr>
+        <w:drawing>
+          <wp:inline distT="0" distB="0" distL="0" distR="0" wp14:anchorId="3AC49C87" wp14:editId="0FA9C4C9">
+            <wp:extent cx="2847703" cy="785573"/>
+            <wp:effectExtent l="0" t="0" r="0" b="0"/>
+            <wp:docPr id="9" name="Imagen 9"/>
+            <wp:cNvGraphicFramePr>
+              <a:graphicFrameLocks xmlns:a="http://schemas.openxmlformats.org/drawingml/2006/main" noChangeAspect="1"/>
+            </wp:cNvGraphicFramePr>
+            <a:graphic xmlns:a="http://schemas.openxmlformats.org/drawingml/2006/main">
+              <a:graphicData uri="http://schemas.openxmlformats.org/drawingml/2006/picture">
+                <pic:pic xmlns:pic="http://schemas.openxmlformats.org/drawingml/2006/picture">
+                  <pic:nvPicPr>
+                    <pic:cNvPr id="1" name=""/>
+                    <pic:cNvPicPr/>
+                  </pic:nvPicPr>
+                  <pic:blipFill>
+                    <a:blip r:embed="rId12"/>
+                    <a:stretch>
+                      <a:fillRect/>
+                    </a:stretch>
+                  </pic:blipFill>
+                  <pic:spPr>
+                    <a:xfrm>
+                      <a:off x="0" y="0"/>
+                      <a:ext cx="2865562" cy="790500"/>
+                    </a:xfrm>
+                    <a:prstGeom prst="rect">
+                      <a:avLst/>
+                    </a:prstGeom>
+                  </pic:spPr>
+                </pic:pic>
+              </a:graphicData>
+            </a:graphic>
+          </wp:inline>
+        </w:drawing>
+      </w:r>
+    </w:p>
+    <w:p>
+      <w:pPr>
+        <w:jc w:val="center"/>
+        <w:rPr>
+          <w:b/>
+          <w:color w:val="00B050"/>
+          <w:sz w:val="18"/>
+          <w:szCs w:val="18"/>
+          <w:lang w:val="es-ES"/>
+        </w:rPr>
+      </w:pPr>
+      <w:r>
+        <w:rPr>
+          <w:b/>
+          <w:color w:val="00B050"/>
+          <w:sz w:val="18"/>
+          <w:szCs w:val="18"/>
+          <w:lang w:val="es-ES"/>
+        </w:rPr>
+        <w:t>Existen 2 casos que pueden ocurrir cuando hacemos una fusión</w:t>
+      </w:r>
+    </w:p>
+    <w:p>
+      <w:pPr>
+        <w:jc w:val="center"/>
+        <w:rPr>
+          <w:sz w:val="18"/>
+          <w:szCs w:val="18"/>
+          <w:lang w:val="es-ES"/>
+        </w:rPr>
+      </w:pPr>
+      <w:r>
+        <w:rPr>
+          <w:noProof/>
+          <w:lang w:eastAsia="es-CO"/>
+        </w:rPr>
+        <w:drawing>
+          <wp:inline distT="0" distB="0" distL="0" distR="0" wp14:anchorId="0429F33D" wp14:editId="425641D6">
+            <wp:extent cx="1901952" cy="1497373"/>
+            <wp:effectExtent l="0" t="0" r="3175" b="7620"/>
+            <wp:docPr id="10" name="Imagen 10"/>
+            <wp:cNvGraphicFramePr>
+              <a:graphicFrameLocks xmlns:a="http://schemas.openxmlformats.org/drawingml/2006/main" noChangeAspect="1"/>
+            </wp:cNvGraphicFramePr>
+            <a:graphic xmlns:a="http://schemas.openxmlformats.org/drawingml/2006/main">
+              <a:graphicData uri="http://schemas.openxmlformats.org/drawingml/2006/picture">
+                <pic:pic xmlns:pic="http://schemas.openxmlformats.org/drawingml/2006/picture">
+                  <pic:nvPicPr>
+                    <pic:cNvPr id="1" name=""/>
+                    <pic:cNvPicPr/>
+                  </pic:nvPicPr>
+                  <pic:blipFill>
+                    <a:blip r:embed="rId13"/>
+                    <a:stretch>
+                      <a:fillRect/>
+                    </a:stretch>
+                  </pic:blipFill>
+                  <pic:spPr>
+                    <a:xfrm>
+                      <a:off x="0" y="0"/>
+                      <a:ext cx="1914314" cy="1507105"/>
+                    </a:xfrm>
+                    <a:prstGeom prst="rect">
+                      <a:avLst/>
+                    </a:prstGeom>
+                  </pic:spPr>
+                </pic:pic>
+              </a:graphicData>
+            </a:graphic>
+          </wp:inline>
+        </w:drawing>
+      </w:r>
+    </w:p>
+    <w:p>
+      <w:pPr>
+        <w:jc w:val="both"/>
+        <w:rPr>
+          <w:sz w:val="18"/>
+          <w:szCs w:val="18"/>
+          <w:lang w:val="es-ES"/>
+        </w:rPr>
+      </w:pPr>
+      <w:proofErr w:type="spellStart"/>
+      <w:r>
+        <w:rPr>
+          <w:b/>
+          <w:color w:val="00B050"/>
+          <w:sz w:val="30"/>
+          <w:szCs w:val="30"/>
+          <w:lang w:val="es-ES"/>
+        </w:rPr>
+        <w:t>Fast-Forwart</w:t>
+      </w:r>
+      <w:proofErr w:type="spellEnd"/>
+      <w:r>
+        <w:rPr>
+          <w:color w:val="00B050"/>
+          <w:sz w:val="30"/>
+          <w:szCs w:val="30"/>
+          <w:lang w:val="es-ES"/>
+        </w:rPr>
+        <w:t>:</w:t>
+      </w:r>
+      <w:r>
+        <w:rPr>
+          <w:color w:val="00B050"/>
+          <w:sz w:val="18"/>
+          <w:szCs w:val="18"/>
+          <w:lang w:val="es-ES"/>
+        </w:rPr>
+        <w:t xml:space="preserve"> </w:t>
+      </w:r>
+      <w:r>
+        <w:rPr>
+          <w:sz w:val="18"/>
+          <w:szCs w:val="18"/>
+          <w:lang w:val="es-ES"/>
+        </w:rPr>
+        <w:t xml:space="preserve">solo hace la </w:t>
+      </w:r>
+      <w:proofErr w:type="spellStart"/>
+      <w:r>
+        <w:rPr>
+          <w:sz w:val="18"/>
+          <w:szCs w:val="18"/>
+          <w:lang w:val="es-ES"/>
+        </w:rPr>
+        <w:t>fucion</w:t>
+      </w:r>
+      <w:proofErr w:type="spellEnd"/>
+      <w:r>
+        <w:rPr>
+          <w:sz w:val="18"/>
+          <w:szCs w:val="18"/>
+          <w:lang w:val="es-ES"/>
+        </w:rPr>
+        <w:t>, pasa mucho cuando se trabajan con archivos diferentes o líneas de código diferentes.</w:t>
+      </w:r>
+    </w:p>
+    <w:p>
+      <w:pPr>
+        <w:jc w:val="both"/>
+        <w:rPr>
+          <w:sz w:val="18"/>
+          <w:szCs w:val="18"/>
+          <w:lang w:val="es-ES"/>
+        </w:rPr>
+      </w:pPr>
+      <w:r>
+        <w:rPr>
+          <w:noProof/>
+          <w:lang w:eastAsia="es-CO"/>
+        </w:rPr>
+        <w:drawing>
+          <wp:inline distT="0" distB="0" distL="0" distR="0" wp14:anchorId="65E19AEE" wp14:editId="10EFC910">
+            <wp:extent cx="2868603" cy="1201256"/>
+            <wp:effectExtent l="0" t="0" r="8255" b="0"/>
+            <wp:docPr id="11" name="Imagen 11"/>
+            <wp:cNvGraphicFramePr>
+              <a:graphicFrameLocks xmlns:a="http://schemas.openxmlformats.org/drawingml/2006/main" noChangeAspect="1"/>
+            </wp:cNvGraphicFramePr>
+            <a:graphic xmlns:a="http://schemas.openxmlformats.org/drawingml/2006/main">
+              <a:graphicData uri="http://schemas.openxmlformats.org/drawingml/2006/picture">
+                <pic:pic xmlns:pic="http://schemas.openxmlformats.org/drawingml/2006/picture">
+                  <pic:nvPicPr>
+                    <pic:cNvPr id="1" name=""/>
+                    <pic:cNvPicPr/>
+                  </pic:nvPicPr>
+                  <pic:blipFill>
+                    <a:blip r:embed="rId14"/>
+                    <a:stretch>
+                      <a:fillRect/>
+                    </a:stretch>
+                  </pic:blipFill>
+                  <pic:spPr>
+                    <a:xfrm>
+                      <a:off x="0" y="0"/>
+                      <a:ext cx="2873947" cy="1203494"/>
+                    </a:xfrm>
+                    <a:prstGeom prst="rect">
+                      <a:avLst/>
+                    </a:prstGeom>
+                  </pic:spPr>
+                </pic:pic>
+              </a:graphicData>
+            </a:graphic>
+          </wp:inline>
+        </w:drawing>
+      </w:r>
+    </w:p>
+    <w:p>
+      <w:pPr>
+        <w:jc w:val="both"/>
+        <w:rPr>
+          <w:sz w:val="18"/>
+          <w:szCs w:val="18"/>
+          <w:lang w:val="es-ES"/>
+        </w:rPr>
+      </w:pPr>
+      <w:r>
+        <w:rPr>
+          <w:b/>
+          <w:color w:val="00B050"/>
+          <w:sz w:val="30"/>
+          <w:szCs w:val="30"/>
+          <w:lang w:val="es-ES"/>
+        </w:rPr>
+        <w:t xml:space="preserve">Manual </w:t>
+      </w:r>
+      <w:proofErr w:type="spellStart"/>
+      <w:r>
+        <w:rPr>
+          <w:b/>
+          <w:color w:val="00B050"/>
+          <w:sz w:val="30"/>
+          <w:szCs w:val="30"/>
+          <w:lang w:val="es-ES"/>
+        </w:rPr>
+        <w:t>Merge</w:t>
+      </w:r>
+      <w:proofErr w:type="spellEnd"/>
+      <w:r>
+        <w:rPr>
+          <w:color w:val="00B050"/>
+          <w:sz w:val="30"/>
+          <w:szCs w:val="30"/>
+          <w:lang w:val="es-ES"/>
+        </w:rPr>
+        <w:t>:</w:t>
+      </w:r>
+      <w:r>
+        <w:rPr>
+          <w:color w:val="00B050"/>
+          <w:sz w:val="18"/>
+          <w:szCs w:val="18"/>
+          <w:lang w:val="es-ES"/>
+        </w:rPr>
+        <w:t xml:space="preserve"> </w:t>
+      </w:r>
+      <w:r>
+        <w:rPr>
+          <w:sz w:val="18"/>
+          <w:szCs w:val="18"/>
+          <w:lang w:val="es-ES"/>
+        </w:rPr>
+        <w:t xml:space="preserve">antes de hacer la fusión tiene que </w:t>
+      </w:r>
+      <w:proofErr w:type="spellStart"/>
+      <w:r>
+        <w:rPr>
+          <w:sz w:val="18"/>
+          <w:szCs w:val="18"/>
+          <w:lang w:val="es-ES"/>
+        </w:rPr>
+        <w:t>opasar</w:t>
+      </w:r>
+      <w:proofErr w:type="spellEnd"/>
+      <w:r>
+        <w:rPr>
+          <w:sz w:val="18"/>
+          <w:szCs w:val="18"/>
+          <w:lang w:val="es-ES"/>
+        </w:rPr>
+        <w:t xml:space="preserve"> por nosotros antes, normalmente ocurre cuando se trabaja en los mismos archivos o líneas de códigos.</w:t>
+      </w:r>
+    </w:p>
+    <w:p>
+      <w:pPr>
+        <w:jc w:val="both"/>
+        <w:rPr>
+          <w:sz w:val="18"/>
+          <w:szCs w:val="18"/>
+          <w:lang w:val="es-ES"/>
+        </w:rPr>
+      </w:pPr>
+      <w:bookmarkStart w:id="0" w:name="_GoBack"/>
+      <w:r>
+        <w:rPr>
+          <w:noProof/>
+          <w:lang w:eastAsia="es-CO"/>
+        </w:rPr>
+        <w:drawing>
+          <wp:inline distT="0" distB="0" distL="0" distR="0" wp14:anchorId="75618A56" wp14:editId="782BC565">
+            <wp:extent cx="2868295" cy="1122913"/>
+            <wp:effectExtent l="0" t="0" r="8255" b="1270"/>
+            <wp:docPr id="12" name="Imagen 12"/>
+            <wp:cNvGraphicFramePr>
+              <a:graphicFrameLocks xmlns:a="http://schemas.openxmlformats.org/drawingml/2006/main" noChangeAspect="1"/>
+            </wp:cNvGraphicFramePr>
+            <a:graphic xmlns:a="http://schemas.openxmlformats.org/drawingml/2006/main">
+              <a:graphicData uri="http://schemas.openxmlformats.org/drawingml/2006/picture">
+                <pic:pic xmlns:pic="http://schemas.openxmlformats.org/drawingml/2006/picture">
+                  <pic:nvPicPr>
+                    <pic:cNvPr id="1" name=""/>
+                    <pic:cNvPicPr/>
+                  </pic:nvPicPr>
+                  <pic:blipFill>
+                    <a:blip r:embed="rId15"/>
+                    <a:stretch>
+                      <a:fillRect/>
+                    </a:stretch>
+                  </pic:blipFill>
+                  <pic:spPr>
+                    <a:xfrm>
+                      <a:off x="0" y="0"/>
+                      <a:ext cx="2900405" cy="1135484"/>
+                    </a:xfrm>
+                    <a:prstGeom prst="rect">
+                      <a:avLst/>
+                    </a:prstGeom>
+                  </pic:spPr>
+                </pic:pic>
+              </a:graphicData>
+            </a:graphic>
+          </wp:inline>
+        </w:drawing>
+      </w:r>
+      <w:bookmarkEnd w:id="0"/>
     </w:p>
     <w:p>
       <w:pPr>
@@ -3449,6 +4864,218 @@
     </w:sectPr>
   </w:body>
 </w:document>
+</file>
+
+<file path=word/numbering.xml><?xml version="1.0" encoding="utf-8"?>
+<w:numbering xmlns:wpc="http://schemas.microsoft.com/office/word/2010/wordprocessingCanvas" xmlns:mc="http://schemas.openxmlformats.org/markup-compatibility/2006" xmlns:o="urn:schemas-microsoft-com:office:office" xmlns:r="http://schemas.openxmlformats.org/officeDocument/2006/relationships" xmlns:m="http://schemas.openxmlformats.org/officeDocument/2006/math" xmlns:v="urn:schemas-microsoft-com:vml" xmlns:wp14="http://schemas.microsoft.com/office/word/2010/wordprocessingDrawing" xmlns:wp="http://schemas.openxmlformats.org/drawingml/2006/wordprocessingDrawing" xmlns:w10="urn:schemas-microsoft-com:office:word" xmlns:w="http://schemas.openxmlformats.org/wordprocessingml/2006/main" xmlns:w14="http://schemas.microsoft.com/office/word/2010/wordml" xmlns:w15="http://schemas.microsoft.com/office/word/2012/wordml" xmlns:wpg="http://schemas.microsoft.com/office/word/2010/wordprocessingGroup" xmlns:wpi="http://schemas.microsoft.com/office/word/2010/wordprocessingInk" xmlns:wne="http://schemas.microsoft.com/office/word/2006/wordml" xmlns:wps="http://schemas.microsoft.com/office/word/2010/wordprocessingShape" mc:Ignorable="w14 w15 wp14">
+  <w:abstractNum w:abstractNumId="0">
+    <w:nsid w:val="33FB4EF7"/>
+    <w:multiLevelType w:val="hybridMultilevel"/>
+    <w:tmpl w:val="337690BE"/>
+    <w:lvl w:ilvl="0" w:tplc="23E2DD08">
+      <w:numFmt w:val="bullet"/>
+      <w:lvlText w:val=""/>
+      <w:lvlJc w:val="left"/>
+      <w:pPr>
+        <w:ind w:left="720" w:hanging="360"/>
+      </w:pPr>
+      <w:rPr>
+        <w:rFonts w:ascii="Symbol" w:eastAsiaTheme="minorHAnsi" w:hAnsi="Symbol" w:cstheme="minorBidi" w:hint="default"/>
+      </w:rPr>
+    </w:lvl>
+    <w:lvl w:ilvl="1" w:tplc="240A0003" w:tentative="1">
+      <w:start w:val="1"/>
+      <w:numFmt w:val="bullet"/>
+      <w:lvlText w:val="o"/>
+      <w:lvlJc w:val="left"/>
+      <w:pPr>
+        <w:ind w:left="1440" w:hanging="360"/>
+      </w:pPr>
+      <w:rPr>
+        <w:rFonts w:ascii="Courier New" w:hAnsi="Courier New" w:cs="Courier New" w:hint="default"/>
+      </w:rPr>
+    </w:lvl>
+    <w:lvl w:ilvl="2" w:tplc="240A0005" w:tentative="1">
+      <w:start w:val="1"/>
+      <w:numFmt w:val="bullet"/>
+      <w:lvlText w:val=""/>
+      <w:lvlJc w:val="left"/>
+      <w:pPr>
+        <w:ind w:left="2160" w:hanging="360"/>
+      </w:pPr>
+      <w:rPr>
+        <w:rFonts w:ascii="Wingdings" w:hAnsi="Wingdings" w:hint="default"/>
+      </w:rPr>
+    </w:lvl>
+    <w:lvl w:ilvl="3" w:tplc="240A0001" w:tentative="1">
+      <w:start w:val="1"/>
+      <w:numFmt w:val="bullet"/>
+      <w:lvlText w:val=""/>
+      <w:lvlJc w:val="left"/>
+      <w:pPr>
+        <w:ind w:left="2880" w:hanging="360"/>
+      </w:pPr>
+      <w:rPr>
+        <w:rFonts w:ascii="Symbol" w:hAnsi="Symbol" w:hint="default"/>
+      </w:rPr>
+    </w:lvl>
+    <w:lvl w:ilvl="4" w:tplc="240A0003" w:tentative="1">
+      <w:start w:val="1"/>
+      <w:numFmt w:val="bullet"/>
+      <w:lvlText w:val="o"/>
+      <w:lvlJc w:val="left"/>
+      <w:pPr>
+        <w:ind w:left="3600" w:hanging="360"/>
+      </w:pPr>
+      <w:rPr>
+        <w:rFonts w:ascii="Courier New" w:hAnsi="Courier New" w:cs="Courier New" w:hint="default"/>
+      </w:rPr>
+    </w:lvl>
+    <w:lvl w:ilvl="5" w:tplc="240A0005" w:tentative="1">
+      <w:start w:val="1"/>
+      <w:numFmt w:val="bullet"/>
+      <w:lvlText w:val=""/>
+      <w:lvlJc w:val="left"/>
+      <w:pPr>
+        <w:ind w:left="4320" w:hanging="360"/>
+      </w:pPr>
+      <w:rPr>
+        <w:rFonts w:ascii="Wingdings" w:hAnsi="Wingdings" w:hint="default"/>
+      </w:rPr>
+    </w:lvl>
+    <w:lvl w:ilvl="6" w:tplc="240A0001" w:tentative="1">
+      <w:start w:val="1"/>
+      <w:numFmt w:val="bullet"/>
+      <w:lvlText w:val=""/>
+      <w:lvlJc w:val="left"/>
+      <w:pPr>
+        <w:ind w:left="5040" w:hanging="360"/>
+      </w:pPr>
+      <w:rPr>
+        <w:rFonts w:ascii="Symbol" w:hAnsi="Symbol" w:hint="default"/>
+      </w:rPr>
+    </w:lvl>
+    <w:lvl w:ilvl="7" w:tplc="240A0003" w:tentative="1">
+      <w:start w:val="1"/>
+      <w:numFmt w:val="bullet"/>
+      <w:lvlText w:val="o"/>
+      <w:lvlJc w:val="left"/>
+      <w:pPr>
+        <w:ind w:left="5760" w:hanging="360"/>
+      </w:pPr>
+      <w:rPr>
+        <w:rFonts w:ascii="Courier New" w:hAnsi="Courier New" w:cs="Courier New" w:hint="default"/>
+      </w:rPr>
+    </w:lvl>
+    <w:lvl w:ilvl="8" w:tplc="240A0005" w:tentative="1">
+      <w:start w:val="1"/>
+      <w:numFmt w:val="bullet"/>
+      <w:lvlText w:val=""/>
+      <w:lvlJc w:val="left"/>
+      <w:pPr>
+        <w:ind w:left="6480" w:hanging="360"/>
+      </w:pPr>
+      <w:rPr>
+        <w:rFonts w:ascii="Wingdings" w:hAnsi="Wingdings" w:hint="default"/>
+      </w:rPr>
+    </w:lvl>
+  </w:abstractNum>
+  <w:abstractNum w:abstractNumId="1">
+    <w:nsid w:val="7D586797"/>
+    <w:multiLevelType w:val="hybridMultilevel"/>
+    <w:tmpl w:val="22A46A9C"/>
+    <w:lvl w:ilvl="0" w:tplc="A906C82E">
+      <w:start w:val="1"/>
+      <w:numFmt w:val="decimal"/>
+      <w:lvlText w:val="%1-"/>
+      <w:lvlJc w:val="left"/>
+      <w:pPr>
+        <w:ind w:left="720" w:hanging="360"/>
+      </w:pPr>
+      <w:rPr>
+        <w:rFonts w:hint="default"/>
+      </w:rPr>
+    </w:lvl>
+    <w:lvl w:ilvl="1" w:tplc="240A0019" w:tentative="1">
+      <w:start w:val="1"/>
+      <w:numFmt w:val="lowerLetter"/>
+      <w:lvlText w:val="%2."/>
+      <w:lvlJc w:val="left"/>
+      <w:pPr>
+        <w:ind w:left="1440" w:hanging="360"/>
+      </w:pPr>
+    </w:lvl>
+    <w:lvl w:ilvl="2" w:tplc="240A001B" w:tentative="1">
+      <w:start w:val="1"/>
+      <w:numFmt w:val="lowerRoman"/>
+      <w:lvlText w:val="%3."/>
+      <w:lvlJc w:val="right"/>
+      <w:pPr>
+        <w:ind w:left="2160" w:hanging="180"/>
+      </w:pPr>
+    </w:lvl>
+    <w:lvl w:ilvl="3" w:tplc="240A000F" w:tentative="1">
+      <w:start w:val="1"/>
+      <w:numFmt w:val="decimal"/>
+      <w:lvlText w:val="%4."/>
+      <w:lvlJc w:val="left"/>
+      <w:pPr>
+        <w:ind w:left="2880" w:hanging="360"/>
+      </w:pPr>
+    </w:lvl>
+    <w:lvl w:ilvl="4" w:tplc="240A0019" w:tentative="1">
+      <w:start w:val="1"/>
+      <w:numFmt w:val="lowerLetter"/>
+      <w:lvlText w:val="%5."/>
+      <w:lvlJc w:val="left"/>
+      <w:pPr>
+        <w:ind w:left="3600" w:hanging="360"/>
+      </w:pPr>
+    </w:lvl>
+    <w:lvl w:ilvl="5" w:tplc="240A001B" w:tentative="1">
+      <w:start w:val="1"/>
+      <w:numFmt w:val="lowerRoman"/>
+      <w:lvlText w:val="%6."/>
+      <w:lvlJc w:val="right"/>
+      <w:pPr>
+        <w:ind w:left="4320" w:hanging="180"/>
+      </w:pPr>
+    </w:lvl>
+    <w:lvl w:ilvl="6" w:tplc="240A000F" w:tentative="1">
+      <w:start w:val="1"/>
+      <w:numFmt w:val="decimal"/>
+      <w:lvlText w:val="%7."/>
+      <w:lvlJc w:val="left"/>
+      <w:pPr>
+        <w:ind w:left="5040" w:hanging="360"/>
+      </w:pPr>
+    </w:lvl>
+    <w:lvl w:ilvl="7" w:tplc="240A0019" w:tentative="1">
+      <w:start w:val="1"/>
+      <w:numFmt w:val="lowerLetter"/>
+      <w:lvlText w:val="%8."/>
+      <w:lvlJc w:val="left"/>
+      <w:pPr>
+        <w:ind w:left="5760" w:hanging="360"/>
+      </w:pPr>
+    </w:lvl>
+    <w:lvl w:ilvl="8" w:tplc="240A001B" w:tentative="1">
+      <w:start w:val="1"/>
+      <w:numFmt w:val="lowerRoman"/>
+      <w:lvlText w:val="%9."/>
+      <w:lvlJc w:val="right"/>
+      <w:pPr>
+        <w:ind w:left="6480" w:hanging="180"/>
+      </w:pPr>
+    </w:lvl>
+  </w:abstractNum>
+  <w:num w:numId="1">
+    <w:abstractNumId w:val="0"/>
+  </w:num>
+  <w:num w:numId="2">
+    <w:abstractNumId w:val="1"/>
+  </w:num>
+</w:numbering>
 </file>
 
 <file path=word/styles.xml><?xml version="1.0" encoding="utf-8"?>

</xml_diff>

<commit_message>
commit en la rama de test
</commit_message>
<xml_diff>
--- a/git.docx
+++ b/git.docx
@@ -42,14 +42,6 @@
       <w:pPr>
         <w:jc w:val="center"/>
         <w:rPr>
-          <w:lang w:val="es-ES"/>
-        </w:rPr>
-      </w:pPr>
-    </w:p>
-    <w:p>
-      <w:pPr>
-        <w:jc w:val="center"/>
-        <w:rPr>
           <w:b/>
           <w:color w:val="92D050"/>
           <w:sz w:val="36"/>
@@ -82,6 +74,7 @@
     </w:p>
     <w:p>
       <w:pPr>
+        <w:spacing w:line="240" w:lineRule="auto"/>
         <w:jc w:val="both"/>
         <w:rPr>
           <w:lang w:val="es-ES"/>
@@ -216,6 +209,7 @@
     </w:p>
     <w:p>
       <w:pPr>
+        <w:spacing w:line="240" w:lineRule="auto"/>
         <w:jc w:val="both"/>
         <w:rPr>
           <w:lang w:val="es-ES"/>
@@ -318,6 +312,7 @@
     </w:p>
     <w:p>
       <w:pPr>
+        <w:spacing w:line="240" w:lineRule="auto"/>
         <w:jc w:val="both"/>
         <w:rPr>
           <w:lang w:val="es-ES"/>
@@ -434,8 +429,8 @@
         </w:rPr>
         <w:drawing>
           <wp:inline distT="0" distB="0" distL="0" distR="0">
-            <wp:extent cx="2810728" cy="2588029"/>
-            <wp:effectExtent l="0" t="0" r="8890" b="3175"/>
+            <wp:extent cx="2059940" cy="1896727"/>
+            <wp:effectExtent l="0" t="0" r="0" b="8890"/>
             <wp:docPr id="4" name="Imagen 4" descr="https://git-scm.com/figures/18333fig0106-tn.png"/>
             <wp:cNvGraphicFramePr>
               <a:graphicFrameLocks xmlns:a="http://schemas.openxmlformats.org/drawingml/2006/main" noChangeAspect="1"/>
@@ -450,7 +445,7 @@
                     </pic:cNvPicPr>
                   </pic:nvPicPr>
                   <pic:blipFill>
-                    <a:blip r:embed="rId5">
+                    <a:blip r:embed="rId5" cstate="print">
                       <a:extLst>
                         <a:ext uri="{28A0092B-C50C-407E-A947-70E740481C1C}">
                           <a14:useLocalDpi xmlns:a14="http://schemas.microsoft.com/office/drawing/2010/main" val="0"/>
@@ -465,7 +460,7 @@
                   <pic:spPr bwMode="auto">
                     <a:xfrm>
                       <a:off x="0" y="0"/>
-                      <a:ext cx="2815565" cy="2592482"/>
+                      <a:ext cx="2069801" cy="1905807"/>
                     </a:xfrm>
                     <a:prstGeom prst="rect">
                       <a:avLst/>
@@ -521,6 +516,7 @@
     </w:p>
     <w:p>
       <w:pPr>
+        <w:spacing w:after="0"/>
         <w:jc w:val="both"/>
         <w:rPr>
           <w:sz w:val="18"/>
@@ -647,6 +643,7 @@
     </w:p>
     <w:p>
       <w:pPr>
+        <w:spacing w:after="0"/>
         <w:jc w:val="both"/>
         <w:rPr>
           <w:sz w:val="18"/>
@@ -765,6 +762,7 @@
     </w:p>
     <w:p>
       <w:pPr>
+        <w:spacing w:after="0"/>
         <w:jc w:val="both"/>
         <w:rPr>
           <w:sz w:val="18"/>
@@ -907,6 +905,7 @@
     </w:p>
     <w:p>
       <w:pPr>
+        <w:spacing w:after="0"/>
         <w:jc w:val="both"/>
         <w:rPr>
           <w:sz w:val="18"/>
@@ -1048,6 +1047,7 @@
     </w:p>
     <w:p>
       <w:pPr>
+        <w:spacing w:after="0"/>
         <w:jc w:val="both"/>
         <w:rPr>
           <w:sz w:val="18"/>
@@ -1153,6 +1153,7 @@
     </w:p>
     <w:p>
       <w:pPr>
+        <w:spacing w:after="0"/>
         <w:jc w:val="both"/>
         <w:rPr>
           <w:sz w:val="18"/>
@@ -1268,21 +1269,24 @@
     </w:p>
     <w:p>
       <w:pPr>
+        <w:spacing w:after="0"/>
         <w:jc w:val="both"/>
         <w:rPr>
-          <w:lang w:val="es-ES"/>
-        </w:rPr>
-      </w:pPr>
-      <w:r>
-        <w:rPr>
-          <w:lang w:val="es-ES"/>
-        </w:rPr>
-        <w:lastRenderedPageBreak/>
+          <w:b/>
+          <w:lang w:val="es-ES"/>
+        </w:rPr>
+      </w:pPr>
+      <w:r>
+        <w:rPr>
+          <w:b/>
+          <w:lang w:val="es-ES"/>
+        </w:rPr>
         <w:t>Empezando el proyecto:</w:t>
       </w:r>
     </w:p>
     <w:p>
       <w:pPr>
+        <w:spacing w:after="0"/>
         <w:jc w:val="both"/>
         <w:rPr>
           <w:sz w:val="18"/>
@@ -1369,6 +1373,7 @@
     </w:p>
     <w:p>
       <w:pPr>
+        <w:spacing w:after="0"/>
         <w:jc w:val="both"/>
         <w:rPr>
           <w:sz w:val="18"/>
@@ -1445,6 +1450,7 @@
     </w:p>
     <w:p>
       <w:pPr>
+        <w:spacing w:after="0"/>
         <w:jc w:val="both"/>
         <w:rPr>
           <w:sz w:val="18"/>
@@ -1519,6 +1525,7 @@
     </w:p>
     <w:p>
       <w:pPr>
+        <w:spacing w:after="0"/>
         <w:jc w:val="both"/>
         <w:rPr>
           <w:sz w:val="18"/>
@@ -1653,6 +1660,7 @@
     </w:p>
     <w:p>
       <w:pPr>
+        <w:spacing w:after="0"/>
         <w:jc w:val="both"/>
         <w:rPr>
           <w:sz w:val="18"/>
@@ -1828,6 +1836,7 @@
     </w:p>
     <w:p>
       <w:pPr>
+        <w:spacing w:after="0"/>
         <w:jc w:val="both"/>
         <w:rPr>
           <w:sz w:val="18"/>
@@ -1931,17 +1940,21 @@
     </w:p>
     <w:p>
       <w:pPr>
+        <w:spacing w:after="0"/>
         <w:jc w:val="center"/>
         <w:rPr>
           <w:b/>
+          <w:color w:val="FF0000"/>
           <w:sz w:val="30"/>
           <w:szCs w:val="30"/>
           <w:lang w:val="es-ES"/>
         </w:rPr>
       </w:pPr>
-      <w:proofErr w:type="spellStart"/>
-      <w:proofErr w:type="gramStart"/>
-      <w:r>
+    </w:p>
+    <w:p>
+      <w:pPr>
+        <w:spacing w:after="0"/>
+        <w:jc w:val="center"/>
         <w:rPr>
           <w:b/>
           <w:color w:val="FF0000"/>
@@ -1949,20 +1962,21 @@
           <w:szCs w:val="30"/>
           <w:lang w:val="es-ES"/>
         </w:rPr>
-        <w:t>git</w:t>
-      </w:r>
-      <w:proofErr w:type="spellEnd"/>
-      <w:proofErr w:type="gramEnd"/>
-      <w:r>
-        <w:rPr>
-          <w:b/>
-          <w:color w:val="FF0000"/>
+      </w:pPr>
+    </w:p>
+    <w:p>
+      <w:pPr>
+        <w:spacing w:after="0"/>
+        <w:jc w:val="center"/>
+        <w:rPr>
+          <w:b/>
           <w:sz w:val="30"/>
           <w:szCs w:val="30"/>
           <w:lang w:val="es-ES"/>
         </w:rPr>
-        <w:t xml:space="preserve"> </w:t>
-      </w:r>
+      </w:pPr>
+      <w:proofErr w:type="spellStart"/>
+      <w:proofErr w:type="gramStart"/>
       <w:r>
         <w:rPr>
           <w:b/>
@@ -1971,11 +1985,35 @@
           <w:szCs w:val="30"/>
           <w:lang w:val="es-ES"/>
         </w:rPr>
+        <w:lastRenderedPageBreak/>
+        <w:t>git</w:t>
+      </w:r>
+      <w:proofErr w:type="spellEnd"/>
+      <w:proofErr w:type="gramEnd"/>
+      <w:r>
+        <w:rPr>
+          <w:b/>
+          <w:color w:val="FF0000"/>
+          <w:sz w:val="30"/>
+          <w:szCs w:val="30"/>
+          <w:lang w:val="es-ES"/>
+        </w:rPr>
+        <w:t xml:space="preserve"> </w:t>
+      </w:r>
+      <w:r>
+        <w:rPr>
+          <w:b/>
+          <w:color w:val="FF0000"/>
+          <w:sz w:val="30"/>
+          <w:szCs w:val="30"/>
+          <w:lang w:val="es-ES"/>
+        </w:rPr>
         <w:t>log</w:t>
       </w:r>
     </w:p>
     <w:p>
       <w:pPr>
+        <w:spacing w:after="0"/>
         <w:jc w:val="center"/>
         <w:rPr>
           <w:sz w:val="18"/>
@@ -2026,8 +2064,8 @@
         </w:rPr>
         <w:drawing>
           <wp:inline distT="0" distB="0" distL="0" distR="0" wp14:anchorId="2783573D" wp14:editId="02DDFB84">
-            <wp:extent cx="5612130" cy="2231390"/>
-            <wp:effectExtent l="0" t="0" r="7620" b="0"/>
+            <wp:extent cx="3568772" cy="1418948"/>
+            <wp:effectExtent l="0" t="0" r="0" b="0"/>
             <wp:docPr id="1" name="Imagen 1"/>
             <wp:cNvGraphicFramePr>
               <a:graphicFrameLocks xmlns:a="http://schemas.openxmlformats.org/drawingml/2006/main" noChangeAspect="1"/>
@@ -2048,7 +2086,7 @@
                   <pic:spPr>
                     <a:xfrm>
                       <a:off x="0" y="0"/>
-                      <a:ext cx="5612130" cy="2231390"/>
+                      <a:ext cx="3579338" cy="1423149"/>
                     </a:xfrm>
                     <a:prstGeom prst="rect">
                       <a:avLst/>
@@ -2063,6 +2101,7 @@
     </w:p>
     <w:p>
       <w:pPr>
+        <w:spacing w:after="0"/>
         <w:jc w:val="both"/>
         <w:rPr>
           <w:sz w:val="18"/>
@@ -2185,6 +2224,7 @@
     </w:p>
     <w:p>
       <w:pPr>
+        <w:spacing w:after="0"/>
         <w:jc w:val="center"/>
         <w:rPr>
           <w:b/>
@@ -2275,6 +2315,7 @@
     </w:p>
     <w:p>
       <w:pPr>
+        <w:spacing w:after="0"/>
         <w:jc w:val="center"/>
         <w:rPr>
           <w:b/>
@@ -2373,6 +2414,7 @@
     </w:p>
     <w:p>
       <w:pPr>
+        <w:spacing w:after="0"/>
         <w:jc w:val="both"/>
         <w:rPr>
           <w:sz w:val="18"/>
@@ -2460,6 +2502,7 @@
     </w:p>
     <w:p>
       <w:pPr>
+        <w:spacing w:after="0" w:line="240" w:lineRule="auto"/>
         <w:jc w:val="center"/>
         <w:rPr>
           <w:b/>
@@ -2479,7 +2522,6 @@
           <w:szCs w:val="30"/>
           <w:lang w:val="es-ES"/>
         </w:rPr>
-        <w:lastRenderedPageBreak/>
         <w:t>git</w:t>
       </w:r>
       <w:proofErr w:type="spellEnd"/>
@@ -2519,6 +2561,7 @@
     </w:p>
     <w:p>
       <w:pPr>
+        <w:spacing w:after="0" w:line="240" w:lineRule="auto"/>
         <w:jc w:val="center"/>
         <w:rPr>
           <w:sz w:val="18"/>
@@ -2575,6 +2618,7 @@
     </w:p>
     <w:p>
       <w:pPr>
+        <w:spacing w:after="0" w:line="240" w:lineRule="auto"/>
         <w:jc w:val="center"/>
         <w:rPr>
           <w:b/>
@@ -2655,6 +2699,7 @@
     </w:p>
     <w:p>
       <w:pPr>
+        <w:spacing w:after="0" w:line="240" w:lineRule="auto"/>
         <w:jc w:val="center"/>
         <w:rPr>
           <w:sz w:val="18"/>
@@ -2737,6 +2782,7 @@
     </w:p>
     <w:p>
       <w:pPr>
+        <w:spacing w:after="0" w:line="240" w:lineRule="auto"/>
         <w:jc w:val="center"/>
         <w:rPr>
           <w:color w:val="92D050"/>
@@ -2837,6 +2883,7 @@
     </w:p>
     <w:p>
       <w:pPr>
+        <w:spacing w:after="0" w:line="240" w:lineRule="auto"/>
         <w:jc w:val="center"/>
         <w:rPr>
           <w:b/>
@@ -2917,6 +2964,7 @@
     </w:p>
     <w:p>
       <w:pPr>
+        <w:spacing w:after="0" w:line="240" w:lineRule="auto"/>
         <w:jc w:val="center"/>
         <w:rPr>
           <w:sz w:val="18"/>
@@ -3025,6 +3073,7 @@
     </w:p>
     <w:p>
       <w:pPr>
+        <w:spacing w:after="0" w:line="240" w:lineRule="auto"/>
         <w:jc w:val="center"/>
         <w:rPr>
           <w:b/>
@@ -3105,6 +3154,7 @@
     </w:p>
     <w:p>
       <w:pPr>
+        <w:spacing w:after="0" w:line="240" w:lineRule="auto"/>
         <w:jc w:val="center"/>
         <w:rPr>
           <w:sz w:val="18"/>
@@ -3169,6 +3219,7 @@
     </w:p>
     <w:p>
       <w:pPr>
+        <w:spacing w:after="0" w:line="240" w:lineRule="auto"/>
         <w:jc w:val="center"/>
         <w:rPr>
           <w:color w:val="92D050"/>
@@ -3266,16 +3317,6 @@
         </w:rPr>
         <w:t xml:space="preserve"> bbc26b80bd83047bf25c9fa12e5c9eff84ad783e</w:t>
       </w:r>
-    </w:p>
-    <w:p>
-      <w:pPr>
-        <w:jc w:val="both"/>
-        <w:rPr>
-          <w:sz w:val="18"/>
-          <w:szCs w:val="18"/>
-          <w:lang w:val="es-ES"/>
-        </w:rPr>
-      </w:pPr>
     </w:p>
     <w:p>
       <w:pPr>
@@ -3288,8 +3329,10 @@
           <w:lang w:val="es-ES"/>
         </w:rPr>
       </w:pPr>
-      <w:proofErr w:type="gramStart"/>
-      <w:r>
+    </w:p>
+    <w:p>
+      <w:pPr>
+        <w:jc w:val="center"/>
         <w:rPr>
           <w:b/>
           <w:color w:val="00B050"/>
@@ -3297,6 +3340,29 @@
           <w:szCs w:val="60"/>
           <w:lang w:val="es-ES"/>
         </w:rPr>
+      </w:pPr>
+    </w:p>
+    <w:p>
+      <w:pPr>
+        <w:jc w:val="center"/>
+        <w:rPr>
+          <w:b/>
+          <w:color w:val="00B050"/>
+          <w:sz w:val="60"/>
+          <w:szCs w:val="60"/>
+          <w:lang w:val="es-ES"/>
+        </w:rPr>
+      </w:pPr>
+      <w:proofErr w:type="gramStart"/>
+      <w:r>
+        <w:rPr>
+          <w:b/>
+          <w:color w:val="00B050"/>
+          <w:sz w:val="60"/>
+          <w:szCs w:val="60"/>
+          <w:lang w:val="es-ES"/>
+        </w:rPr>
+        <w:lastRenderedPageBreak/>
         <w:t>ramas</w:t>
       </w:r>
       <w:proofErr w:type="gramEnd"/>
@@ -3887,17 +3953,6 @@
     <w:p>
       <w:pPr>
         <w:pStyle w:val="Prrafodelista"/>
-        <w:jc w:val="both"/>
-        <w:rPr>
-          <w:sz w:val="18"/>
-          <w:szCs w:val="18"/>
-          <w:lang w:val="es-ES"/>
-        </w:rPr>
-      </w:pPr>
-    </w:p>
-    <w:p>
-      <w:pPr>
-        <w:pStyle w:val="Prrafodelista"/>
         <w:numPr>
           <w:ilvl w:val="0"/>
           <w:numId w:val="1"/>
@@ -3918,40 +3973,50 @@
           <w:szCs w:val="18"/>
           <w:lang w:val="es-ES"/>
         </w:rPr>
-        <w:t>git</w:t>
-      </w:r>
-      <w:proofErr w:type="spellEnd"/>
-      <w:r>
-        <w:rPr>
-          <w:b/>
-          <w:color w:val="FF0000"/>
-          <w:sz w:val="18"/>
-          <w:szCs w:val="18"/>
-          <w:lang w:val="es-ES"/>
-        </w:rPr>
-        <w:t xml:space="preserve"> </w:t>
-      </w:r>
-      <w:proofErr w:type="spellStart"/>
-      <w:r>
-        <w:rPr>
-          <w:b/>
-          <w:color w:val="FF0000"/>
-          <w:sz w:val="18"/>
-          <w:szCs w:val="18"/>
-          <w:lang w:val="es-ES"/>
-        </w:rPr>
-        <w:t>chetckout</w:t>
-      </w:r>
-      <w:proofErr w:type="spellEnd"/>
-      <w:r>
-        <w:rPr>
-          <w:b/>
-          <w:color w:val="FF0000"/>
-          <w:sz w:val="18"/>
-          <w:szCs w:val="18"/>
-          <w:lang w:val="es-ES"/>
-        </w:rPr>
-        <w:t xml:space="preserve"> </w:t>
+        <w:t>g</w:t>
+      </w:r>
+      <w:r>
+        <w:rPr>
+          <w:b/>
+          <w:color w:val="FF0000"/>
+          <w:sz w:val="18"/>
+          <w:szCs w:val="18"/>
+          <w:lang w:val="es-ES"/>
+        </w:rPr>
+        <w:t>it</w:t>
+      </w:r>
+      <w:proofErr w:type="spellEnd"/>
+      <w:r>
+        <w:rPr>
+          <w:b/>
+          <w:color w:val="FF0000"/>
+          <w:sz w:val="18"/>
+          <w:szCs w:val="18"/>
+          <w:lang w:val="es-ES"/>
+        </w:rPr>
+        <w:t xml:space="preserve"> </w:t>
+      </w:r>
+      <w:proofErr w:type="spellStart"/>
+      <w:r>
+        <w:rPr>
+          <w:b/>
+          <w:color w:val="FF0000"/>
+          <w:sz w:val="18"/>
+          <w:szCs w:val="18"/>
+          <w:lang w:val="es-ES"/>
+        </w:rPr>
+        <w:t>checkout</w:t>
+      </w:r>
+      <w:proofErr w:type="spellEnd"/>
+      <w:r>
+        <w:rPr>
+          <w:b/>
+          <w:color w:val="FF0000"/>
+          <w:sz w:val="18"/>
+          <w:szCs w:val="18"/>
+          <w:lang w:val="es-ES"/>
+        </w:rPr>
+        <w:t xml:space="preserve"> –b </w:t>
       </w:r>
       <w:proofErr w:type="spellStart"/>
       <w:r>
@@ -3987,12 +4052,12 @@
           <w:szCs w:val="18"/>
           <w:lang w:val="es-ES"/>
         </w:rPr>
-        <w:t>comando para moverse entre ramas</w:t>
-      </w:r>
-    </w:p>
-    <w:p>
-      <w:pPr>
-        <w:ind w:left="360"/>
+        <w:t xml:space="preserve">  crea una rama y se me mueve a ella.</w:t>
+      </w:r>
+    </w:p>
+    <w:p>
+      <w:pPr>
+        <w:pStyle w:val="Prrafodelista"/>
         <w:jc w:val="both"/>
         <w:rPr>
           <w:sz w:val="18"/>
@@ -4000,16 +4065,18 @@
           <w:lang w:val="es-ES"/>
         </w:rPr>
       </w:pPr>
+      <w:bookmarkStart w:id="0" w:name="_GoBack"/>
+      <w:bookmarkEnd w:id="0"/>
       <w:r>
         <w:rPr>
           <w:noProof/>
           <w:lang w:eastAsia="es-CO"/>
         </w:rPr>
         <w:drawing>
-          <wp:inline distT="0" distB="0" distL="0" distR="0" wp14:anchorId="44BA0DC5" wp14:editId="566E7E7A">
-            <wp:extent cx="1933575" cy="295275"/>
+          <wp:inline distT="0" distB="0" distL="0" distR="0" wp14:anchorId="3C1E7BC2" wp14:editId="4D3246CD">
+            <wp:extent cx="2276475" cy="390525"/>
             <wp:effectExtent l="0" t="0" r="9525" b="9525"/>
-            <wp:docPr id="8" name="Imagen 8"/>
+            <wp:docPr id="14" name="Imagen 14"/>
             <wp:cNvGraphicFramePr>
               <a:graphicFrameLocks xmlns:a="http://schemas.openxmlformats.org/drawingml/2006/main" noChangeAspect="1"/>
             </wp:cNvGraphicFramePr>
@@ -4029,7 +4096,7 @@
                   <pic:spPr>
                     <a:xfrm>
                       <a:off x="0" y="0"/>
-                      <a:ext cx="1933575" cy="295275"/>
+                      <a:ext cx="2276475" cy="390525"/>
                     </a:xfrm>
                     <a:prstGeom prst="rect">
                       <a:avLst/>
@@ -4041,71 +4108,10 @@
           </wp:inline>
         </w:drawing>
       </w:r>
-      <w:r>
-        <w:rPr>
-          <w:sz w:val="18"/>
-          <w:szCs w:val="18"/>
-          <w:lang w:val="es-ES"/>
-        </w:rPr>
-        <w:t xml:space="preserve"> </w:t>
-      </w:r>
-      <w:proofErr w:type="gramStart"/>
-      <w:r>
-        <w:rPr>
-          <w:sz w:val="18"/>
-          <w:szCs w:val="18"/>
-          <w:lang w:val="es-ES"/>
-        </w:rPr>
-        <w:t>todos</w:t>
-      </w:r>
-      <w:proofErr w:type="gramEnd"/>
-      <w:r>
-        <w:rPr>
-          <w:sz w:val="18"/>
-          <w:szCs w:val="18"/>
-          <w:lang w:val="es-ES"/>
-        </w:rPr>
-        <w:t xml:space="preserve"> los </w:t>
-      </w:r>
-      <w:proofErr w:type="spellStart"/>
-      <w:r>
-        <w:rPr>
-          <w:sz w:val="18"/>
-          <w:szCs w:val="18"/>
-          <w:lang w:val="es-ES"/>
-        </w:rPr>
-        <w:t>commits</w:t>
-      </w:r>
-      <w:proofErr w:type="spellEnd"/>
-      <w:r>
-        <w:rPr>
-          <w:sz w:val="18"/>
-          <w:szCs w:val="18"/>
-          <w:lang w:val="es-ES"/>
-        </w:rPr>
-        <w:t xml:space="preserve"> que se hagan desde el cambio se </w:t>
-      </w:r>
-      <w:proofErr w:type="spellStart"/>
-      <w:r>
-        <w:rPr>
-          <w:sz w:val="18"/>
-          <w:szCs w:val="18"/>
-          <w:lang w:val="es-ES"/>
-        </w:rPr>
-        <w:t>iran</w:t>
-      </w:r>
-      <w:proofErr w:type="spellEnd"/>
-      <w:r>
-        <w:rPr>
-          <w:sz w:val="18"/>
-          <w:szCs w:val="18"/>
-          <w:lang w:val="es-ES"/>
-        </w:rPr>
-        <w:t xml:space="preserve"> a la rama donde estemos, en este caso test.</w:t>
-      </w:r>
-    </w:p>
-    <w:p>
-      <w:pPr>
+    </w:p>
+    <w:p>
+      <w:pPr>
+        <w:pStyle w:val="Prrafodelista"/>
         <w:jc w:val="both"/>
         <w:rPr>
           <w:sz w:val="18"/>
@@ -4113,58 +4119,13 @@
           <w:lang w:val="es-ES"/>
         </w:rPr>
       </w:pPr>
-      <w:r>
-        <w:rPr>
-          <w:b/>
-          <w:color w:val="00B050"/>
-          <w:sz w:val="24"/>
-          <w:szCs w:val="24"/>
-          <w:lang w:val="es-ES"/>
-        </w:rPr>
-        <w:lastRenderedPageBreak/>
-        <w:t>Fusiones</w:t>
-      </w:r>
-      <w:r>
-        <w:rPr>
-          <w:sz w:val="18"/>
-          <w:szCs w:val="18"/>
-          <w:lang w:val="es-ES"/>
-        </w:rPr>
-        <w:t>:</w:t>
-      </w:r>
-      <w:r>
-        <w:rPr>
-          <w:sz w:val="18"/>
-          <w:szCs w:val="18"/>
-          <w:lang w:val="es-ES"/>
-        </w:rPr>
-        <w:t xml:space="preserve"> es la creación de un nuevo </w:t>
-      </w:r>
-      <w:proofErr w:type="spellStart"/>
-      <w:r>
-        <w:rPr>
-          <w:sz w:val="18"/>
-          <w:szCs w:val="18"/>
-          <w:lang w:val="es-ES"/>
-        </w:rPr>
-        <w:t>commit</w:t>
-      </w:r>
-      <w:proofErr w:type="spellEnd"/>
-      <w:r>
-        <w:rPr>
-          <w:sz w:val="18"/>
-          <w:szCs w:val="18"/>
-          <w:lang w:val="es-ES"/>
-        </w:rPr>
-        <w:t xml:space="preserve"> juntando una rama con otra. Juntemos la rama test con la rama master. Para hacer esto hay que seguir unos pasos.</w:t>
-      </w:r>
     </w:p>
     <w:p>
       <w:pPr>
         <w:pStyle w:val="Prrafodelista"/>
         <w:numPr>
           <w:ilvl w:val="0"/>
-          <w:numId w:val="2"/>
+          <w:numId w:val="1"/>
         </w:numPr>
         <w:jc w:val="both"/>
         <w:rPr>
@@ -4173,48 +4134,6 @@
           <w:lang w:val="es-ES"/>
         </w:rPr>
       </w:pPr>
-      <w:r>
-        <w:rPr>
-          <w:sz w:val="18"/>
-          <w:szCs w:val="18"/>
-          <w:lang w:val="es-ES"/>
-        </w:rPr>
-        <w:t xml:space="preserve">Debemos pararnos en la rama que va a </w:t>
-      </w:r>
-      <w:proofErr w:type="spellStart"/>
-      <w:r>
-        <w:rPr>
-          <w:sz w:val="18"/>
-          <w:szCs w:val="18"/>
-          <w:lang w:val="es-ES"/>
-        </w:rPr>
-        <w:t>absorver</w:t>
-      </w:r>
-      <w:proofErr w:type="spellEnd"/>
-      <w:r>
-        <w:rPr>
-          <w:sz w:val="18"/>
-          <w:szCs w:val="18"/>
-          <w:lang w:val="es-ES"/>
-        </w:rPr>
-        <w:t xml:space="preserve"> a la otra</w:t>
-      </w:r>
-      <w:r>
-        <w:rPr>
-          <w:sz w:val="18"/>
-          <w:szCs w:val="18"/>
-          <w:lang w:val="es-ES"/>
-        </w:rPr>
-        <w:t xml:space="preserve"> con el comando</w:t>
-      </w:r>
-      <w:r>
-        <w:rPr>
-          <w:sz w:val="18"/>
-          <w:szCs w:val="18"/>
-          <w:lang w:val="es-ES"/>
-        </w:rPr>
-        <w:t xml:space="preserve">. </w:t>
-      </w:r>
       <w:proofErr w:type="spellStart"/>
       <w:r>
         <w:rPr>
@@ -4246,94 +4165,29 @@
           <w:szCs w:val="18"/>
           <w:lang w:val="es-ES"/>
         </w:rPr>
-        <w:t>checkout</w:t>
-      </w:r>
-      <w:proofErr w:type="spellEnd"/>
-      <w:r>
-        <w:rPr>
-          <w:b/>
-          <w:color w:val="FF0000"/>
-          <w:sz w:val="18"/>
-          <w:szCs w:val="18"/>
-          <w:lang w:val="es-ES"/>
-        </w:rPr>
-        <w:t xml:space="preserve"> master</w:t>
-      </w:r>
-      <w:r>
-        <w:rPr>
-          <w:sz w:val="18"/>
-          <w:szCs w:val="18"/>
-          <w:lang w:val="es-ES"/>
-        </w:rPr>
-        <w:t>.</w:t>
-      </w:r>
-    </w:p>
-    <w:p>
-      <w:pPr>
-        <w:pStyle w:val="Prrafodelista"/>
-        <w:numPr>
-          <w:ilvl w:val="0"/>
-          <w:numId w:val="2"/>
-        </w:numPr>
-        <w:jc w:val="both"/>
-        <w:rPr>
-          <w:sz w:val="18"/>
-          <w:szCs w:val="18"/>
-          <w:lang w:val="es-ES"/>
-        </w:rPr>
-      </w:pPr>
-      <w:r>
-        <w:rPr>
-          <w:sz w:val="18"/>
-          <w:szCs w:val="18"/>
-          <w:lang w:val="es-ES"/>
-        </w:rPr>
-        <w:t xml:space="preserve">Usamos el comando </w:t>
-      </w:r>
-      <w:proofErr w:type="spellStart"/>
-      <w:r>
-        <w:rPr>
-          <w:sz w:val="18"/>
-          <w:szCs w:val="18"/>
-          <w:lang w:val="es-ES"/>
-        </w:rPr>
-        <w:t>git</w:t>
-      </w:r>
-      <w:proofErr w:type="spellEnd"/>
-      <w:r>
-        <w:rPr>
-          <w:sz w:val="18"/>
-          <w:szCs w:val="18"/>
-          <w:lang w:val="es-ES"/>
-        </w:rPr>
-        <w:t xml:space="preserve"> </w:t>
-      </w:r>
-      <w:proofErr w:type="spellStart"/>
-      <w:r>
-        <w:rPr>
-          <w:sz w:val="18"/>
-          <w:szCs w:val="18"/>
-          <w:lang w:val="es-ES"/>
-        </w:rPr>
-        <w:t>merge</w:t>
-      </w:r>
-      <w:proofErr w:type="spellEnd"/>
-      <w:r>
-        <w:rPr>
-          <w:sz w:val="18"/>
-          <w:szCs w:val="18"/>
-          <w:lang w:val="es-ES"/>
-        </w:rPr>
-        <w:t xml:space="preserve"> </w:t>
-      </w:r>
-      <w:proofErr w:type="spellStart"/>
-      <w:r>
-        <w:rPr>
-          <w:sz w:val="18"/>
-          <w:szCs w:val="18"/>
-          <w:lang w:val="es-ES"/>
-        </w:rPr>
-        <w:t>rama_absorvida</w:t>
+        <w:t>chetckout</w:t>
+      </w:r>
+      <w:proofErr w:type="spellEnd"/>
+      <w:r>
+        <w:rPr>
+          <w:b/>
+          <w:color w:val="FF0000"/>
+          <w:sz w:val="18"/>
+          <w:szCs w:val="18"/>
+          <w:lang w:val="es-ES"/>
+        </w:rPr>
+        <w:t xml:space="preserve"> </w:t>
+      </w:r>
+      <w:proofErr w:type="spellStart"/>
+      <w:r>
+        <w:rPr>
+          <w:b/>
+          <w:color w:val="FF0000"/>
+          <w:sz w:val="18"/>
+          <w:szCs w:val="18"/>
+          <w:lang w:val="es-ES"/>
+        </w:rPr>
+        <w:t>nombre_rama</w:t>
       </w:r>
       <w:proofErr w:type="spellEnd"/>
       <w:r>
@@ -4358,64 +4212,12 @@
           <w:szCs w:val="18"/>
           <w:lang w:val="es-ES"/>
         </w:rPr>
-        <w:t xml:space="preserve"> </w:t>
-      </w:r>
-      <w:proofErr w:type="spellStart"/>
-      <w:r>
-        <w:rPr>
-          <w:b/>
-          <w:color w:val="FF0000"/>
-          <w:sz w:val="18"/>
-          <w:szCs w:val="18"/>
-          <w:lang w:val="es-ES"/>
-        </w:rPr>
-        <w:t>git</w:t>
-      </w:r>
-      <w:proofErr w:type="spellEnd"/>
-      <w:r>
-        <w:rPr>
-          <w:b/>
-          <w:color w:val="FF0000"/>
-          <w:sz w:val="18"/>
-          <w:szCs w:val="18"/>
-          <w:lang w:val="es-ES"/>
-        </w:rPr>
-        <w:t xml:space="preserve"> </w:t>
-      </w:r>
-      <w:proofErr w:type="spellStart"/>
-      <w:r>
-        <w:rPr>
-          <w:b/>
-          <w:color w:val="FF0000"/>
-          <w:sz w:val="18"/>
-          <w:szCs w:val="18"/>
-          <w:lang w:val="es-ES"/>
-        </w:rPr>
-        <w:t>merge</w:t>
-      </w:r>
-      <w:proofErr w:type="spellEnd"/>
-      <w:r>
-        <w:rPr>
-          <w:b/>
-          <w:color w:val="FF0000"/>
-          <w:sz w:val="18"/>
-          <w:szCs w:val="18"/>
-          <w:lang w:val="es-ES"/>
-        </w:rPr>
-        <w:t xml:space="preserve"> test</w:t>
-      </w:r>
-      <w:r>
-        <w:rPr>
-          <w:sz w:val="18"/>
-          <w:szCs w:val="18"/>
-          <w:lang w:val="es-ES"/>
-        </w:rPr>
-        <w:t>.</w:t>
-      </w:r>
-    </w:p>
-    <w:p>
-      <w:pPr>
-        <w:pStyle w:val="Prrafodelista"/>
+        <w:t>comando para moverse entre ramas</w:t>
+      </w:r>
+    </w:p>
+    <w:p>
+      <w:pPr>
+        <w:ind w:left="360"/>
         <w:jc w:val="both"/>
         <w:rPr>
           <w:sz w:val="18"/>
@@ -4429,10 +4231,10 @@
           <w:lang w:eastAsia="es-CO"/>
         </w:rPr>
         <w:drawing>
-          <wp:inline distT="0" distB="0" distL="0" distR="0" wp14:anchorId="3AC49C87" wp14:editId="0FA9C4C9">
-            <wp:extent cx="2847703" cy="785573"/>
-            <wp:effectExtent l="0" t="0" r="0" b="0"/>
-            <wp:docPr id="9" name="Imagen 9"/>
+          <wp:inline distT="0" distB="0" distL="0" distR="0" wp14:anchorId="44BA0DC5" wp14:editId="566E7E7A">
+            <wp:extent cx="1933575" cy="295275"/>
+            <wp:effectExtent l="0" t="0" r="9525" b="9525"/>
+            <wp:docPr id="8" name="Imagen 8"/>
             <wp:cNvGraphicFramePr>
               <a:graphicFrameLocks xmlns:a="http://schemas.openxmlformats.org/drawingml/2006/main" noChangeAspect="1"/>
             </wp:cNvGraphicFramePr>
@@ -4452,7 +4254,7 @@
                   <pic:spPr>
                     <a:xfrm>
                       <a:off x="0" y="0"/>
-                      <a:ext cx="2865562" cy="790500"/>
+                      <a:ext cx="1933575" cy="295275"/>
                     </a:xfrm>
                     <a:prstGeom prst="rect">
                       <a:avLst/>
@@ -4464,32 +4266,178 @@
           </wp:inline>
         </w:drawing>
       </w:r>
-    </w:p>
-    <w:p>
-      <w:pPr>
-        <w:jc w:val="center"/>
-        <w:rPr>
-          <w:b/>
-          <w:color w:val="00B050"/>
-          <w:sz w:val="18"/>
-          <w:szCs w:val="18"/>
-          <w:lang w:val="es-ES"/>
-        </w:rPr>
-      </w:pPr>
-      <w:r>
-        <w:rPr>
-          <w:b/>
-          <w:color w:val="00B050"/>
-          <w:sz w:val="18"/>
-          <w:szCs w:val="18"/>
-          <w:lang w:val="es-ES"/>
-        </w:rPr>
-        <w:t>Existen 2 casos que pueden ocurrir cuando hacemos una fusión</w:t>
-      </w:r>
-    </w:p>
-    <w:p>
-      <w:pPr>
-        <w:jc w:val="center"/>
+      <w:r>
+        <w:rPr>
+          <w:sz w:val="18"/>
+          <w:szCs w:val="18"/>
+          <w:lang w:val="es-ES"/>
+        </w:rPr>
+        <w:t xml:space="preserve"> </w:t>
+      </w:r>
+      <w:proofErr w:type="gramStart"/>
+      <w:r>
+        <w:rPr>
+          <w:sz w:val="18"/>
+          <w:szCs w:val="18"/>
+          <w:lang w:val="es-ES"/>
+        </w:rPr>
+        <w:t>todos</w:t>
+      </w:r>
+      <w:proofErr w:type="gramEnd"/>
+      <w:r>
+        <w:rPr>
+          <w:sz w:val="18"/>
+          <w:szCs w:val="18"/>
+          <w:lang w:val="es-ES"/>
+        </w:rPr>
+        <w:t xml:space="preserve"> los </w:t>
+      </w:r>
+      <w:proofErr w:type="spellStart"/>
+      <w:r>
+        <w:rPr>
+          <w:sz w:val="18"/>
+          <w:szCs w:val="18"/>
+          <w:lang w:val="es-ES"/>
+        </w:rPr>
+        <w:t>commits</w:t>
+      </w:r>
+      <w:proofErr w:type="spellEnd"/>
+      <w:r>
+        <w:rPr>
+          <w:sz w:val="18"/>
+          <w:szCs w:val="18"/>
+          <w:lang w:val="es-ES"/>
+        </w:rPr>
+        <w:t xml:space="preserve"> que se hagan desde el cambio se </w:t>
+      </w:r>
+      <w:proofErr w:type="spellStart"/>
+      <w:r>
+        <w:rPr>
+          <w:sz w:val="18"/>
+          <w:szCs w:val="18"/>
+          <w:lang w:val="es-ES"/>
+        </w:rPr>
+        <w:t>iran</w:t>
+      </w:r>
+      <w:proofErr w:type="spellEnd"/>
+      <w:r>
+        <w:rPr>
+          <w:sz w:val="18"/>
+          <w:szCs w:val="18"/>
+          <w:lang w:val="es-ES"/>
+        </w:rPr>
+        <w:t xml:space="preserve"> a la rama donde estemos, en este caso test.</w:t>
+      </w:r>
+    </w:p>
+    <w:p>
+      <w:pPr>
+        <w:pStyle w:val="Prrafodelista"/>
+        <w:numPr>
+          <w:ilvl w:val="0"/>
+          <w:numId w:val="1"/>
+        </w:numPr>
+        <w:jc w:val="both"/>
+        <w:rPr>
+          <w:sz w:val="18"/>
+          <w:szCs w:val="18"/>
+          <w:lang w:val="es-ES"/>
+        </w:rPr>
+      </w:pPr>
+      <w:proofErr w:type="spellStart"/>
+      <w:r>
+        <w:rPr>
+          <w:b/>
+          <w:color w:val="FF0000"/>
+          <w:sz w:val="18"/>
+          <w:szCs w:val="18"/>
+          <w:lang w:val="es-ES"/>
+        </w:rPr>
+        <w:t>g</w:t>
+      </w:r>
+      <w:r>
+        <w:rPr>
+          <w:b/>
+          <w:color w:val="FF0000"/>
+          <w:sz w:val="18"/>
+          <w:szCs w:val="18"/>
+          <w:lang w:val="es-ES"/>
+        </w:rPr>
+        <w:t>it</w:t>
+      </w:r>
+      <w:proofErr w:type="spellEnd"/>
+      <w:r>
+        <w:rPr>
+          <w:b/>
+          <w:color w:val="FF0000"/>
+          <w:sz w:val="18"/>
+          <w:szCs w:val="18"/>
+          <w:lang w:val="es-ES"/>
+        </w:rPr>
+        <w:t xml:space="preserve"> </w:t>
+      </w:r>
+      <w:proofErr w:type="spellStart"/>
+      <w:r>
+        <w:rPr>
+          <w:b/>
+          <w:color w:val="FF0000"/>
+          <w:sz w:val="18"/>
+          <w:szCs w:val="18"/>
+          <w:lang w:val="es-ES"/>
+        </w:rPr>
+        <w:t>branch</w:t>
+      </w:r>
+      <w:proofErr w:type="spellEnd"/>
+      <w:r>
+        <w:rPr>
+          <w:b/>
+          <w:color w:val="FF0000"/>
+          <w:sz w:val="18"/>
+          <w:szCs w:val="18"/>
+          <w:lang w:val="es-ES"/>
+        </w:rPr>
+        <w:t xml:space="preserve"> –d </w:t>
+      </w:r>
+      <w:proofErr w:type="spellStart"/>
+      <w:r>
+        <w:rPr>
+          <w:b/>
+          <w:color w:val="FF0000"/>
+          <w:sz w:val="18"/>
+          <w:szCs w:val="18"/>
+          <w:lang w:val="es-ES"/>
+        </w:rPr>
+        <w:t>nombreRama</w:t>
+      </w:r>
+      <w:proofErr w:type="spellEnd"/>
+      <w:r>
+        <w:rPr>
+          <w:sz w:val="18"/>
+          <w:szCs w:val="18"/>
+          <w:lang w:val="es-ES"/>
+        </w:rPr>
+        <w:t xml:space="preserve"> </w:t>
+      </w:r>
+      <w:r>
+        <w:rPr>
+          <w:sz w:val="18"/>
+          <w:szCs w:val="18"/>
+          <w:lang w:val="es-ES"/>
+        </w:rPr>
+        <w:sym w:font="Wingdings" w:char="F0E0"/>
+      </w:r>
+      <w:r>
+        <w:rPr>
+          <w:sz w:val="18"/>
+          <w:szCs w:val="18"/>
+          <w:lang w:val="es-ES"/>
+        </w:rPr>
+        <w:t>comando para eliminar una rama del repositorio</w:t>
+      </w:r>
+    </w:p>
+    <w:p>
+      <w:pPr>
+        <w:pStyle w:val="Prrafodelista"/>
+        <w:jc w:val="both"/>
         <w:rPr>
           <w:sz w:val="18"/>
           <w:szCs w:val="18"/>
@@ -4502,10 +4450,10 @@
           <w:lang w:eastAsia="es-CO"/>
         </w:rPr>
         <w:drawing>
-          <wp:inline distT="0" distB="0" distL="0" distR="0" wp14:anchorId="0429F33D" wp14:editId="425641D6">
-            <wp:extent cx="1901952" cy="1497373"/>
-            <wp:effectExtent l="0" t="0" r="3175" b="7620"/>
-            <wp:docPr id="10" name="Imagen 10"/>
+          <wp:inline distT="0" distB="0" distL="0" distR="0" wp14:anchorId="54AA45B0" wp14:editId="1E1D627B">
+            <wp:extent cx="2619375" cy="409575"/>
+            <wp:effectExtent l="0" t="0" r="9525" b="9525"/>
+            <wp:docPr id="13" name="Imagen 13"/>
             <wp:cNvGraphicFramePr>
               <a:graphicFrameLocks xmlns:a="http://schemas.openxmlformats.org/drawingml/2006/main" noChangeAspect="1"/>
             </wp:cNvGraphicFramePr>
@@ -4525,7 +4473,7 @@
                   <pic:spPr>
                     <a:xfrm>
                       <a:off x="0" y="0"/>
-                      <a:ext cx="1914314" cy="1507105"/>
+                      <a:ext cx="2619375" cy="409575"/>
                     </a:xfrm>
                     <a:prstGeom prst="rect">
                       <a:avLst/>
@@ -4542,70 +4490,337 @@
       <w:pPr>
         <w:jc w:val="both"/>
         <w:rPr>
-          <w:sz w:val="18"/>
-          <w:szCs w:val="18"/>
-          <w:lang w:val="es-ES"/>
-        </w:rPr>
-      </w:pPr>
-      <w:proofErr w:type="spellStart"/>
-      <w:r>
-        <w:rPr>
           <w:b/>
           <w:color w:val="00B050"/>
-          <w:sz w:val="30"/>
-          <w:szCs w:val="30"/>
-          <w:lang w:val="es-ES"/>
-        </w:rPr>
-        <w:t>Fast-Forwart</w:t>
-      </w:r>
-      <w:proofErr w:type="spellEnd"/>
-      <w:r>
-        <w:rPr>
+          <w:sz w:val="24"/>
+          <w:szCs w:val="24"/>
+          <w:lang w:val="es-ES"/>
+        </w:rPr>
+      </w:pPr>
+    </w:p>
+    <w:p>
+      <w:pPr>
+        <w:jc w:val="both"/>
+        <w:rPr>
+          <w:b/>
           <w:color w:val="00B050"/>
-          <w:sz w:val="30"/>
-          <w:szCs w:val="30"/>
+          <w:sz w:val="24"/>
+          <w:szCs w:val="24"/>
+          <w:lang w:val="es-ES"/>
+        </w:rPr>
+      </w:pPr>
+    </w:p>
+    <w:p>
+      <w:pPr>
+        <w:jc w:val="both"/>
+        <w:rPr>
+          <w:sz w:val="18"/>
+          <w:szCs w:val="18"/>
+          <w:lang w:val="es-ES"/>
+        </w:rPr>
+      </w:pPr>
+      <w:r>
+        <w:rPr>
+          <w:b/>
+          <w:color w:val="00B050"/>
+          <w:sz w:val="24"/>
+          <w:szCs w:val="24"/>
+          <w:lang w:val="es-ES"/>
+        </w:rPr>
+        <w:t>Fusiones</w:t>
+      </w:r>
+      <w:r>
+        <w:rPr>
+          <w:sz w:val="18"/>
+          <w:szCs w:val="18"/>
           <w:lang w:val="es-ES"/>
         </w:rPr>
         <w:t>:</w:t>
       </w:r>
       <w:r>
         <w:rPr>
-          <w:color w:val="00B050"/>
-          <w:sz w:val="18"/>
-          <w:szCs w:val="18"/>
-          <w:lang w:val="es-ES"/>
-        </w:rPr>
-        <w:t xml:space="preserve"> </w:t>
-      </w:r>
-      <w:r>
-        <w:rPr>
-          <w:sz w:val="18"/>
-          <w:szCs w:val="18"/>
-          <w:lang w:val="es-ES"/>
-        </w:rPr>
-        <w:t xml:space="preserve">solo hace la </w:t>
-      </w:r>
-      <w:proofErr w:type="spellStart"/>
-      <w:r>
-        <w:rPr>
-          <w:sz w:val="18"/>
-          <w:szCs w:val="18"/>
-          <w:lang w:val="es-ES"/>
-        </w:rPr>
-        <w:t>fucion</w:t>
-      </w:r>
-      <w:proofErr w:type="spellEnd"/>
-      <w:r>
-        <w:rPr>
-          <w:sz w:val="18"/>
-          <w:szCs w:val="18"/>
-          <w:lang w:val="es-ES"/>
-        </w:rPr>
-        <w:t>, pasa mucho cuando se trabajan con archivos diferentes o líneas de código diferentes.</w:t>
-      </w:r>
-    </w:p>
-    <w:p>
-      <w:pPr>
+          <w:sz w:val="18"/>
+          <w:szCs w:val="18"/>
+          <w:lang w:val="es-ES"/>
+        </w:rPr>
+        <w:t xml:space="preserve"> es la creación de un nuevo </w:t>
+      </w:r>
+      <w:proofErr w:type="spellStart"/>
+      <w:r>
+        <w:rPr>
+          <w:sz w:val="18"/>
+          <w:szCs w:val="18"/>
+          <w:lang w:val="es-ES"/>
+        </w:rPr>
+        <w:t>commit</w:t>
+      </w:r>
+      <w:proofErr w:type="spellEnd"/>
+      <w:r>
+        <w:rPr>
+          <w:sz w:val="18"/>
+          <w:szCs w:val="18"/>
+          <w:lang w:val="es-ES"/>
+        </w:rPr>
+        <w:t xml:space="preserve"> juntando una rama con otra. Juntemos la rama test con la rama master. Para hacer esto hay que seguir unos pasos.</w:t>
+      </w:r>
+    </w:p>
+    <w:p>
+      <w:pPr>
+        <w:pStyle w:val="Prrafodelista"/>
+        <w:numPr>
+          <w:ilvl w:val="0"/>
+          <w:numId w:val="2"/>
+        </w:numPr>
+        <w:jc w:val="both"/>
+        <w:rPr>
+          <w:sz w:val="18"/>
+          <w:szCs w:val="18"/>
+          <w:lang w:val="es-ES"/>
+        </w:rPr>
+      </w:pPr>
+      <w:r>
+        <w:rPr>
+          <w:sz w:val="18"/>
+          <w:szCs w:val="18"/>
+          <w:lang w:val="es-ES"/>
+        </w:rPr>
+        <w:t xml:space="preserve">Debemos pararnos en la rama que va a </w:t>
+      </w:r>
+      <w:proofErr w:type="spellStart"/>
+      <w:r>
+        <w:rPr>
+          <w:sz w:val="18"/>
+          <w:szCs w:val="18"/>
+          <w:lang w:val="es-ES"/>
+        </w:rPr>
+        <w:t>absorver</w:t>
+      </w:r>
+      <w:proofErr w:type="spellEnd"/>
+      <w:r>
+        <w:rPr>
+          <w:sz w:val="18"/>
+          <w:szCs w:val="18"/>
+          <w:lang w:val="es-ES"/>
+        </w:rPr>
+        <w:t xml:space="preserve"> a la otra</w:t>
+      </w:r>
+      <w:r>
+        <w:rPr>
+          <w:sz w:val="18"/>
+          <w:szCs w:val="18"/>
+          <w:lang w:val="es-ES"/>
+        </w:rPr>
+        <w:t xml:space="preserve"> con el comando</w:t>
+      </w:r>
+      <w:r>
+        <w:rPr>
+          <w:sz w:val="18"/>
+          <w:szCs w:val="18"/>
+          <w:lang w:val="es-ES"/>
+        </w:rPr>
+        <w:t xml:space="preserve">. </w:t>
+      </w:r>
+      <w:proofErr w:type="spellStart"/>
+      <w:r>
+        <w:rPr>
+          <w:b/>
+          <w:color w:val="FF0000"/>
+          <w:sz w:val="18"/>
+          <w:szCs w:val="18"/>
+          <w:lang w:val="es-ES"/>
+        </w:rPr>
+        <w:t>git</w:t>
+      </w:r>
+      <w:proofErr w:type="spellEnd"/>
+      <w:r>
+        <w:rPr>
+          <w:b/>
+          <w:color w:val="FF0000"/>
+          <w:sz w:val="18"/>
+          <w:szCs w:val="18"/>
+          <w:lang w:val="es-ES"/>
+        </w:rPr>
+        <w:t xml:space="preserve"> </w:t>
+      </w:r>
+      <w:proofErr w:type="spellStart"/>
+      <w:r>
+        <w:rPr>
+          <w:b/>
+          <w:color w:val="FF0000"/>
+          <w:sz w:val="18"/>
+          <w:szCs w:val="18"/>
+          <w:lang w:val="es-ES"/>
+        </w:rPr>
+        <w:t>checkout</w:t>
+      </w:r>
+      <w:proofErr w:type="spellEnd"/>
+      <w:r>
+        <w:rPr>
+          <w:b/>
+          <w:color w:val="FF0000"/>
+          <w:sz w:val="18"/>
+          <w:szCs w:val="18"/>
+          <w:lang w:val="es-ES"/>
+        </w:rPr>
+        <w:t xml:space="preserve"> master</w:t>
+      </w:r>
+      <w:r>
+        <w:rPr>
+          <w:sz w:val="18"/>
+          <w:szCs w:val="18"/>
+          <w:lang w:val="es-ES"/>
+        </w:rPr>
+        <w:t>.</w:t>
+      </w:r>
+    </w:p>
+    <w:p>
+      <w:pPr>
+        <w:pStyle w:val="Prrafodelista"/>
+        <w:numPr>
+          <w:ilvl w:val="0"/>
+          <w:numId w:val="2"/>
+        </w:numPr>
+        <w:jc w:val="both"/>
+        <w:rPr>
+          <w:sz w:val="18"/>
+          <w:szCs w:val="18"/>
+          <w:lang w:val="es-ES"/>
+        </w:rPr>
+      </w:pPr>
+      <w:r>
+        <w:rPr>
+          <w:sz w:val="18"/>
+          <w:szCs w:val="18"/>
+          <w:lang w:val="es-ES"/>
+        </w:rPr>
+        <w:t xml:space="preserve">Usamos el comando </w:t>
+      </w:r>
+      <w:proofErr w:type="spellStart"/>
+      <w:r>
+        <w:rPr>
+          <w:sz w:val="18"/>
+          <w:szCs w:val="18"/>
+          <w:lang w:val="es-ES"/>
+        </w:rPr>
+        <w:t>git</w:t>
+      </w:r>
+      <w:proofErr w:type="spellEnd"/>
+      <w:r>
+        <w:rPr>
+          <w:sz w:val="18"/>
+          <w:szCs w:val="18"/>
+          <w:lang w:val="es-ES"/>
+        </w:rPr>
+        <w:t xml:space="preserve"> </w:t>
+      </w:r>
+      <w:proofErr w:type="spellStart"/>
+      <w:r>
+        <w:rPr>
+          <w:sz w:val="18"/>
+          <w:szCs w:val="18"/>
+          <w:lang w:val="es-ES"/>
+        </w:rPr>
+        <w:t>merge</w:t>
+      </w:r>
+      <w:proofErr w:type="spellEnd"/>
+      <w:r>
+        <w:rPr>
+          <w:sz w:val="18"/>
+          <w:szCs w:val="18"/>
+          <w:lang w:val="es-ES"/>
+        </w:rPr>
+        <w:t xml:space="preserve"> </w:t>
+      </w:r>
+      <w:proofErr w:type="spellStart"/>
+      <w:r>
+        <w:rPr>
+          <w:sz w:val="18"/>
+          <w:szCs w:val="18"/>
+          <w:lang w:val="es-ES"/>
+        </w:rPr>
+        <w:t>rama_absorvida</w:t>
+      </w:r>
+      <w:proofErr w:type="spellEnd"/>
+      <w:r>
+        <w:rPr>
+          <w:sz w:val="18"/>
+          <w:szCs w:val="18"/>
+          <w:lang w:val="es-ES"/>
+        </w:rPr>
+        <w:t xml:space="preserve"> </w:t>
+      </w:r>
+      <w:r>
+        <w:rPr>
+          <w:sz w:val="18"/>
+          <w:szCs w:val="18"/>
+          <w:lang w:val="es-ES"/>
+        </w:rPr>
+        <w:sym w:font="Wingdings" w:char="F0E0"/>
+      </w:r>
+      <w:r>
+        <w:rPr>
+          <w:sz w:val="18"/>
+          <w:szCs w:val="18"/>
+          <w:lang w:val="es-ES"/>
+        </w:rPr>
+        <w:t xml:space="preserve"> </w:t>
+      </w:r>
+      <w:proofErr w:type="spellStart"/>
+      <w:r>
+        <w:rPr>
+          <w:b/>
+          <w:color w:val="FF0000"/>
+          <w:sz w:val="18"/>
+          <w:szCs w:val="18"/>
+          <w:lang w:val="es-ES"/>
+        </w:rPr>
+        <w:t>git</w:t>
+      </w:r>
+      <w:proofErr w:type="spellEnd"/>
+      <w:r>
+        <w:rPr>
+          <w:b/>
+          <w:color w:val="FF0000"/>
+          <w:sz w:val="18"/>
+          <w:szCs w:val="18"/>
+          <w:lang w:val="es-ES"/>
+        </w:rPr>
+        <w:t xml:space="preserve"> </w:t>
+      </w:r>
+      <w:proofErr w:type="spellStart"/>
+      <w:r>
+        <w:rPr>
+          <w:b/>
+          <w:color w:val="FF0000"/>
+          <w:sz w:val="18"/>
+          <w:szCs w:val="18"/>
+          <w:lang w:val="es-ES"/>
+        </w:rPr>
+        <w:t>merge</w:t>
+      </w:r>
+      <w:proofErr w:type="spellEnd"/>
+      <w:r>
+        <w:rPr>
+          <w:b/>
+          <w:color w:val="FF0000"/>
+          <w:sz w:val="18"/>
+          <w:szCs w:val="18"/>
+          <w:lang w:val="es-ES"/>
+        </w:rPr>
+        <w:t xml:space="preserve"> test</w:t>
+      </w:r>
+      <w:r>
+        <w:rPr>
+          <w:sz w:val="18"/>
+          <w:szCs w:val="18"/>
+          <w:lang w:val="es-ES"/>
+        </w:rPr>
+        <w:t>.</w:t>
+      </w:r>
+    </w:p>
+    <w:p>
+      <w:pPr>
+        <w:pStyle w:val="Prrafodelista"/>
         <w:jc w:val="both"/>
         <w:rPr>
           <w:sz w:val="18"/>
@@ -4618,11 +4833,12 @@
           <w:noProof/>
           <w:lang w:eastAsia="es-CO"/>
         </w:rPr>
+        <w:lastRenderedPageBreak/>
         <w:drawing>
-          <wp:inline distT="0" distB="0" distL="0" distR="0" wp14:anchorId="65E19AEE" wp14:editId="10EFC910">
-            <wp:extent cx="2868603" cy="1201256"/>
-            <wp:effectExtent l="0" t="0" r="8255" b="0"/>
-            <wp:docPr id="11" name="Imagen 11"/>
+          <wp:inline distT="0" distB="0" distL="0" distR="0" wp14:anchorId="3AC49C87" wp14:editId="0FA9C4C9">
+            <wp:extent cx="2847703" cy="785573"/>
+            <wp:effectExtent l="0" t="0" r="0" b="0"/>
+            <wp:docPr id="9" name="Imagen 9"/>
             <wp:cNvGraphicFramePr>
               <a:graphicFrameLocks xmlns:a="http://schemas.openxmlformats.org/drawingml/2006/main" noChangeAspect="1"/>
             </wp:cNvGraphicFramePr>
@@ -4642,7 +4858,7 @@
                   <pic:spPr>
                     <a:xfrm>
                       <a:off x="0" y="0"/>
-                      <a:ext cx="2873947" cy="1203494"/>
+                      <a:ext cx="2865562" cy="790500"/>
                     </a:xfrm>
                     <a:prstGeom prst="rect">
                       <a:avLst/>
@@ -4657,100 +4873,45 @@
     </w:p>
     <w:p>
       <w:pPr>
-        <w:jc w:val="both"/>
-        <w:rPr>
-          <w:sz w:val="18"/>
-          <w:szCs w:val="18"/>
-          <w:lang w:val="es-ES"/>
-        </w:rPr>
-      </w:pPr>
-      <w:r>
+        <w:jc w:val="center"/>
         <w:rPr>
           <w:b/>
           <w:color w:val="00B050"/>
-          <w:sz w:val="30"/>
-          <w:szCs w:val="30"/>
-          <w:lang w:val="es-ES"/>
-        </w:rPr>
-        <w:t xml:space="preserve">Manual </w:t>
-      </w:r>
-      <w:proofErr w:type="spellStart"/>
+          <w:sz w:val="18"/>
+          <w:szCs w:val="18"/>
+          <w:lang w:val="es-ES"/>
+        </w:rPr>
+      </w:pPr>
       <w:r>
         <w:rPr>
           <w:b/>
           <w:color w:val="00B050"/>
-          <w:sz w:val="30"/>
-          <w:szCs w:val="30"/>
-          <w:lang w:val="es-ES"/>
-        </w:rPr>
-        <w:t>Merge</w:t>
-      </w:r>
-      <w:proofErr w:type="spellEnd"/>
-      <w:r>
-        <w:rPr>
-          <w:color w:val="00B050"/>
-          <w:sz w:val="30"/>
-          <w:szCs w:val="30"/>
-          <w:lang w:val="es-ES"/>
-        </w:rPr>
-        <w:t>:</w:t>
-      </w:r>
-      <w:r>
-        <w:rPr>
-          <w:color w:val="00B050"/>
-          <w:sz w:val="18"/>
-          <w:szCs w:val="18"/>
-          <w:lang w:val="es-ES"/>
-        </w:rPr>
-        <w:t xml:space="preserve"> </w:t>
-      </w:r>
-      <w:r>
-        <w:rPr>
-          <w:sz w:val="18"/>
-          <w:szCs w:val="18"/>
-          <w:lang w:val="es-ES"/>
-        </w:rPr>
-        <w:t xml:space="preserve">antes de hacer la fusión tiene que </w:t>
-      </w:r>
-      <w:proofErr w:type="spellStart"/>
-      <w:r>
-        <w:rPr>
-          <w:sz w:val="18"/>
-          <w:szCs w:val="18"/>
-          <w:lang w:val="es-ES"/>
-        </w:rPr>
-        <w:t>opasar</w:t>
-      </w:r>
-      <w:proofErr w:type="spellEnd"/>
-      <w:r>
-        <w:rPr>
-          <w:sz w:val="18"/>
-          <w:szCs w:val="18"/>
-          <w:lang w:val="es-ES"/>
-        </w:rPr>
-        <w:t xml:space="preserve"> por nosotros antes, normalmente ocurre cuando se trabaja en los mismos archivos o líneas de códigos.</w:t>
-      </w:r>
-    </w:p>
-    <w:p>
-      <w:pPr>
-        <w:jc w:val="both"/>
-        <w:rPr>
-          <w:sz w:val="18"/>
-          <w:szCs w:val="18"/>
-          <w:lang w:val="es-ES"/>
-        </w:rPr>
-      </w:pPr>
-      <w:bookmarkStart w:id="0" w:name="_GoBack"/>
+          <w:sz w:val="18"/>
+          <w:szCs w:val="18"/>
+          <w:lang w:val="es-ES"/>
+        </w:rPr>
+        <w:t>Existen 2 casos que pueden ocurrir cuando hacemos una fusión</w:t>
+      </w:r>
+    </w:p>
+    <w:p>
+      <w:pPr>
+        <w:jc w:val="center"/>
+        <w:rPr>
+          <w:sz w:val="18"/>
+          <w:szCs w:val="18"/>
+          <w:lang w:val="es-ES"/>
+        </w:rPr>
+      </w:pPr>
       <w:r>
         <w:rPr>
           <w:noProof/>
           <w:lang w:eastAsia="es-CO"/>
         </w:rPr>
         <w:drawing>
-          <wp:inline distT="0" distB="0" distL="0" distR="0" wp14:anchorId="75618A56" wp14:editId="782BC565">
-            <wp:extent cx="2868295" cy="1122913"/>
-            <wp:effectExtent l="0" t="0" r="8255" b="1270"/>
-            <wp:docPr id="12" name="Imagen 12"/>
+          <wp:inline distT="0" distB="0" distL="0" distR="0" wp14:anchorId="0429F33D" wp14:editId="425641D6">
+            <wp:extent cx="1901952" cy="1497373"/>
+            <wp:effectExtent l="0" t="0" r="3175" b="7620"/>
+            <wp:docPr id="10" name="Imagen 10"/>
             <wp:cNvGraphicFramePr>
               <a:graphicFrameLocks xmlns:a="http://schemas.openxmlformats.org/drawingml/2006/main" noChangeAspect="1"/>
             </wp:cNvGraphicFramePr>
@@ -4770,6 +4931,250 @@
                   <pic:spPr>
                     <a:xfrm>
                       <a:off x="0" y="0"/>
+                      <a:ext cx="1914314" cy="1507105"/>
+                    </a:xfrm>
+                    <a:prstGeom prst="rect">
+                      <a:avLst/>
+                    </a:prstGeom>
+                  </pic:spPr>
+                </pic:pic>
+              </a:graphicData>
+            </a:graphic>
+          </wp:inline>
+        </w:drawing>
+      </w:r>
+    </w:p>
+    <w:p>
+      <w:pPr>
+        <w:jc w:val="both"/>
+        <w:rPr>
+          <w:sz w:val="18"/>
+          <w:szCs w:val="18"/>
+          <w:lang w:val="es-ES"/>
+        </w:rPr>
+      </w:pPr>
+      <w:proofErr w:type="spellStart"/>
+      <w:r>
+        <w:rPr>
+          <w:b/>
+          <w:color w:val="00B050"/>
+          <w:sz w:val="30"/>
+          <w:szCs w:val="30"/>
+          <w:lang w:val="es-ES"/>
+        </w:rPr>
+        <w:t>Fast-Forwart</w:t>
+      </w:r>
+      <w:proofErr w:type="spellEnd"/>
+      <w:r>
+        <w:rPr>
+          <w:color w:val="00B050"/>
+          <w:sz w:val="30"/>
+          <w:szCs w:val="30"/>
+          <w:lang w:val="es-ES"/>
+        </w:rPr>
+        <w:t>:</w:t>
+      </w:r>
+      <w:r>
+        <w:rPr>
+          <w:color w:val="00B050"/>
+          <w:sz w:val="18"/>
+          <w:szCs w:val="18"/>
+          <w:lang w:val="es-ES"/>
+        </w:rPr>
+        <w:t xml:space="preserve"> </w:t>
+      </w:r>
+      <w:r>
+        <w:rPr>
+          <w:sz w:val="18"/>
+          <w:szCs w:val="18"/>
+          <w:lang w:val="es-ES"/>
+        </w:rPr>
+        <w:t xml:space="preserve">solo hace la </w:t>
+      </w:r>
+      <w:proofErr w:type="spellStart"/>
+      <w:r>
+        <w:rPr>
+          <w:sz w:val="18"/>
+          <w:szCs w:val="18"/>
+          <w:lang w:val="es-ES"/>
+        </w:rPr>
+        <w:t>fucion</w:t>
+      </w:r>
+      <w:proofErr w:type="spellEnd"/>
+      <w:r>
+        <w:rPr>
+          <w:sz w:val="18"/>
+          <w:szCs w:val="18"/>
+          <w:lang w:val="es-ES"/>
+        </w:rPr>
+        <w:t>, pasa mucho cuando se trabajan con archivos diferentes o líneas de código diferentes.</w:t>
+      </w:r>
+    </w:p>
+    <w:p>
+      <w:pPr>
+        <w:jc w:val="both"/>
+        <w:rPr>
+          <w:sz w:val="18"/>
+          <w:szCs w:val="18"/>
+          <w:lang w:val="es-ES"/>
+        </w:rPr>
+      </w:pPr>
+      <w:r>
+        <w:rPr>
+          <w:noProof/>
+          <w:lang w:eastAsia="es-CO"/>
+        </w:rPr>
+        <w:drawing>
+          <wp:inline distT="0" distB="0" distL="0" distR="0" wp14:anchorId="65E19AEE" wp14:editId="10EFC910">
+            <wp:extent cx="2868603" cy="1201256"/>
+            <wp:effectExtent l="0" t="0" r="8255" b="0"/>
+            <wp:docPr id="11" name="Imagen 11"/>
+            <wp:cNvGraphicFramePr>
+              <a:graphicFrameLocks xmlns:a="http://schemas.openxmlformats.org/drawingml/2006/main" noChangeAspect="1"/>
+            </wp:cNvGraphicFramePr>
+            <a:graphic xmlns:a="http://schemas.openxmlformats.org/drawingml/2006/main">
+              <a:graphicData uri="http://schemas.openxmlformats.org/drawingml/2006/picture">
+                <pic:pic xmlns:pic="http://schemas.openxmlformats.org/drawingml/2006/picture">
+                  <pic:nvPicPr>
+                    <pic:cNvPr id="1" name=""/>
+                    <pic:cNvPicPr/>
+                  </pic:nvPicPr>
+                  <pic:blipFill>
+                    <a:blip r:embed="rId16"/>
+                    <a:stretch>
+                      <a:fillRect/>
+                    </a:stretch>
+                  </pic:blipFill>
+                  <pic:spPr>
+                    <a:xfrm>
+                      <a:off x="0" y="0"/>
+                      <a:ext cx="2873947" cy="1203494"/>
+                    </a:xfrm>
+                    <a:prstGeom prst="rect">
+                      <a:avLst/>
+                    </a:prstGeom>
+                  </pic:spPr>
+                </pic:pic>
+              </a:graphicData>
+            </a:graphic>
+          </wp:inline>
+        </w:drawing>
+      </w:r>
+    </w:p>
+    <w:p>
+      <w:pPr>
+        <w:jc w:val="both"/>
+        <w:rPr>
+          <w:sz w:val="18"/>
+          <w:szCs w:val="18"/>
+          <w:lang w:val="es-ES"/>
+        </w:rPr>
+      </w:pPr>
+      <w:r>
+        <w:rPr>
+          <w:b/>
+          <w:color w:val="00B050"/>
+          <w:sz w:val="30"/>
+          <w:szCs w:val="30"/>
+          <w:lang w:val="es-ES"/>
+        </w:rPr>
+        <w:t xml:space="preserve">Manual </w:t>
+      </w:r>
+      <w:proofErr w:type="spellStart"/>
+      <w:r>
+        <w:rPr>
+          <w:b/>
+          <w:color w:val="00B050"/>
+          <w:sz w:val="30"/>
+          <w:szCs w:val="30"/>
+          <w:lang w:val="es-ES"/>
+        </w:rPr>
+        <w:t>Merge</w:t>
+      </w:r>
+      <w:proofErr w:type="spellEnd"/>
+      <w:r>
+        <w:rPr>
+          <w:color w:val="00B050"/>
+          <w:sz w:val="30"/>
+          <w:szCs w:val="30"/>
+          <w:lang w:val="es-ES"/>
+        </w:rPr>
+        <w:t>:</w:t>
+      </w:r>
+      <w:r>
+        <w:rPr>
+          <w:color w:val="00B050"/>
+          <w:sz w:val="18"/>
+          <w:szCs w:val="18"/>
+          <w:lang w:val="es-ES"/>
+        </w:rPr>
+        <w:t xml:space="preserve"> </w:t>
+      </w:r>
+      <w:r>
+        <w:rPr>
+          <w:sz w:val="18"/>
+          <w:szCs w:val="18"/>
+          <w:lang w:val="es-ES"/>
+        </w:rPr>
+        <w:t xml:space="preserve">antes de hacer la fusión tiene que </w:t>
+      </w:r>
+      <w:proofErr w:type="spellStart"/>
+      <w:r>
+        <w:rPr>
+          <w:sz w:val="18"/>
+          <w:szCs w:val="18"/>
+          <w:lang w:val="es-ES"/>
+        </w:rPr>
+        <w:t>opasar</w:t>
+      </w:r>
+      <w:proofErr w:type="spellEnd"/>
+      <w:r>
+        <w:rPr>
+          <w:sz w:val="18"/>
+          <w:szCs w:val="18"/>
+          <w:lang w:val="es-ES"/>
+        </w:rPr>
+        <w:t xml:space="preserve"> por nosotros antes, normalmente ocurre cuando se trabaja en los mismos archivos o líneas de códigos.</w:t>
+      </w:r>
+    </w:p>
+    <w:p>
+      <w:pPr>
+        <w:jc w:val="both"/>
+        <w:rPr>
+          <w:sz w:val="18"/>
+          <w:szCs w:val="18"/>
+          <w:lang w:val="es-ES"/>
+        </w:rPr>
+      </w:pPr>
+      <w:r>
+        <w:rPr>
+          <w:noProof/>
+          <w:lang w:eastAsia="es-CO"/>
+        </w:rPr>
+        <w:drawing>
+          <wp:inline distT="0" distB="0" distL="0" distR="0" wp14:anchorId="75618A56" wp14:editId="782BC565">
+            <wp:extent cx="2868295" cy="1122913"/>
+            <wp:effectExtent l="0" t="0" r="8255" b="1270"/>
+            <wp:docPr id="12" name="Imagen 12"/>
+            <wp:cNvGraphicFramePr>
+              <a:graphicFrameLocks xmlns:a="http://schemas.openxmlformats.org/drawingml/2006/main" noChangeAspect="1"/>
+            </wp:cNvGraphicFramePr>
+            <a:graphic xmlns:a="http://schemas.openxmlformats.org/drawingml/2006/main">
+              <a:graphicData uri="http://schemas.openxmlformats.org/drawingml/2006/picture">
+                <pic:pic xmlns:pic="http://schemas.openxmlformats.org/drawingml/2006/picture">
+                  <pic:nvPicPr>
+                    <pic:cNvPr id="1" name=""/>
+                    <pic:cNvPicPr/>
+                  </pic:nvPicPr>
+                  <pic:blipFill>
+                    <a:blip r:embed="rId17"/>
+                    <a:stretch>
+                      <a:fillRect/>
+                    </a:stretch>
+                  </pic:blipFill>
+                  <pic:spPr>
+                    <a:xfrm>
+                      <a:off x="0" y="0"/>
                       <a:ext cx="2900405" cy="1135484"/>
                     </a:xfrm>
                     <a:prstGeom prst="rect">
@@ -4782,7 +5187,6 @@
           </wp:inline>
         </w:drawing>
       </w:r>
-      <w:bookmarkEnd w:id="0"/>
     </w:p>
     <w:p>
       <w:pPr>

</xml_diff>

<commit_message>
cambiando el color del body
</commit_message>
<xml_diff>
--- a/git.docx
+++ b/git.docx
@@ -4484,8 +4484,6 @@
           <w:lang w:val="es-ES"/>
         </w:rPr>
       </w:pPr>
-      <w:bookmarkStart w:id="0" w:name="_GoBack"/>
-      <w:bookmarkEnd w:id="0"/>
     </w:p>
     <w:p>
       <w:pPr>
@@ -5220,6 +5218,1136 @@
           <w:lang w:val="es-ES"/>
         </w:rPr>
       </w:pPr>
+    </w:p>
+    <w:p>
+      <w:pPr>
+        <w:jc w:val="both"/>
+        <w:rPr>
+          <w:lang w:val="es-ES"/>
+        </w:rPr>
+      </w:pPr>
+    </w:p>
+    <w:p>
+      <w:pPr>
+        <w:jc w:val="both"/>
+        <w:rPr>
+          <w:lang w:val="es-ES"/>
+        </w:rPr>
+      </w:pPr>
+    </w:p>
+    <w:p>
+      <w:pPr>
+        <w:jc w:val="both"/>
+        <w:rPr>
+          <w:lang w:val="es-ES"/>
+        </w:rPr>
+      </w:pPr>
+    </w:p>
+    <w:p>
+      <w:pPr>
+        <w:jc w:val="both"/>
+        <w:rPr>
+          <w:lang w:val="es-ES"/>
+        </w:rPr>
+      </w:pPr>
+    </w:p>
+    <w:p>
+      <w:pPr>
+        <w:jc w:val="center"/>
+        <w:rPr>
+          <w:b/>
+          <w:color w:val="00B050"/>
+          <w:sz w:val="40"/>
+          <w:szCs w:val="40"/>
+          <w:lang w:val="es-ES"/>
+        </w:rPr>
+      </w:pPr>
+      <w:proofErr w:type="spellStart"/>
+      <w:r>
+        <w:rPr>
+          <w:b/>
+          <w:color w:val="00B050"/>
+          <w:sz w:val="40"/>
+          <w:szCs w:val="40"/>
+          <w:lang w:val="es-ES"/>
+        </w:rPr>
+        <w:lastRenderedPageBreak/>
+        <w:t>Github</w:t>
+      </w:r>
+      <w:proofErr w:type="spellEnd"/>
+    </w:p>
+    <w:p>
+      <w:pPr>
+        <w:spacing w:after="0"/>
+        <w:jc w:val="both"/>
+        <w:rPr>
+          <w:lang w:val="es-ES"/>
+        </w:rPr>
+      </w:pPr>
+      <w:r>
+        <w:rPr>
+          <w:lang w:val="es-ES"/>
+        </w:rPr>
+        <w:t>Repositorios</w:t>
+      </w:r>
+      <w:r>
+        <w:rPr>
+          <w:lang w:val="es-ES"/>
+        </w:rPr>
+        <w:t xml:space="preserve"> o proyectos</w:t>
+      </w:r>
+      <w:r>
+        <w:rPr>
+          <w:lang w:val="es-ES"/>
+        </w:rPr>
+        <w:t xml:space="preserve"> en la nube, Facebook de </w:t>
+      </w:r>
+      <w:proofErr w:type="spellStart"/>
+      <w:r>
+        <w:rPr>
+          <w:lang w:val="es-ES"/>
+        </w:rPr>
+        <w:t>coders</w:t>
+      </w:r>
+      <w:proofErr w:type="spellEnd"/>
+      <w:r>
+        <w:rPr>
+          <w:lang w:val="es-ES"/>
+        </w:rPr>
+        <w:t>.</w:t>
+      </w:r>
+    </w:p>
+    <w:p>
+      <w:pPr>
+        <w:spacing w:after="0"/>
+        <w:jc w:val="both"/>
+        <w:rPr>
+          <w:lang w:val="es-ES"/>
+        </w:rPr>
+      </w:pPr>
+      <w:r>
+        <w:rPr>
+          <w:lang w:val="es-ES"/>
+        </w:rPr>
+        <w:t xml:space="preserve">Repositorios remotos </w:t>
+      </w:r>
+      <w:r>
+        <w:rPr>
+          <w:lang w:val="es-ES"/>
+        </w:rPr>
+        <w:sym w:font="Wingdings" w:char="F0E0"/>
+      </w:r>
+      <w:proofErr w:type="spellStart"/>
+      <w:r>
+        <w:rPr>
+          <w:lang w:val="es-ES"/>
+        </w:rPr>
+        <w:t>github</w:t>
+      </w:r>
+      <w:proofErr w:type="spellEnd"/>
+    </w:p>
+    <w:p>
+      <w:pPr>
+        <w:spacing w:after="0"/>
+        <w:jc w:val="both"/>
+        <w:rPr>
+          <w:lang w:val="es-ES"/>
+        </w:rPr>
+      </w:pPr>
+      <w:r>
+        <w:rPr>
+          <w:lang w:val="es-ES"/>
+        </w:rPr>
+        <w:t>Repositorios locales</w:t>
+      </w:r>
+      <w:r>
+        <w:rPr>
+          <w:lang w:val="es-ES"/>
+        </w:rPr>
+        <w:sym w:font="Wingdings" w:char="F0E0"/>
+      </w:r>
+      <w:r>
+        <w:rPr>
+          <w:lang w:val="es-ES"/>
+        </w:rPr>
+        <w:t xml:space="preserve"> en la pc</w:t>
+      </w:r>
+    </w:p>
+    <w:p>
+      <w:pPr>
+        <w:jc w:val="both"/>
+        <w:rPr>
+          <w:b/>
+          <w:color w:val="FF0000"/>
+          <w:lang w:val="es-ES"/>
+        </w:rPr>
+      </w:pPr>
+    </w:p>
+    <w:p>
+      <w:pPr>
+        <w:jc w:val="both"/>
+        <w:rPr>
+          <w:lang w:val="es-ES"/>
+        </w:rPr>
+      </w:pPr>
+      <w:proofErr w:type="spellStart"/>
+      <w:proofErr w:type="gramStart"/>
+      <w:r>
+        <w:rPr>
+          <w:b/>
+          <w:color w:val="FF0000"/>
+          <w:lang w:val="es-ES"/>
+        </w:rPr>
+        <w:t>git</w:t>
+      </w:r>
+      <w:proofErr w:type="spellEnd"/>
+      <w:proofErr w:type="gramEnd"/>
+      <w:r>
+        <w:rPr>
+          <w:b/>
+          <w:color w:val="FF0000"/>
+          <w:lang w:val="es-ES"/>
+        </w:rPr>
+        <w:t xml:space="preserve"> clone</w:t>
+      </w:r>
+      <w:r>
+        <w:rPr>
+          <w:color w:val="FF0000"/>
+          <w:lang w:val="es-ES"/>
+        </w:rPr>
+        <w:t xml:space="preserve"> </w:t>
+      </w:r>
+      <w:r>
+        <w:rPr>
+          <w:lang w:val="es-ES"/>
+        </w:rPr>
+        <w:sym w:font="Wingdings" w:char="F0E0"/>
+      </w:r>
+      <w:r>
+        <w:rPr>
+          <w:lang w:val="es-ES"/>
+        </w:rPr>
+        <w:t xml:space="preserve"> clona un proyecto de </w:t>
+      </w:r>
+      <w:proofErr w:type="spellStart"/>
+      <w:r>
+        <w:rPr>
+          <w:lang w:val="es-ES"/>
+        </w:rPr>
+        <w:t>github</w:t>
+      </w:r>
+      <w:proofErr w:type="spellEnd"/>
+    </w:p>
+    <w:p>
+      <w:pPr>
+        <w:tabs>
+          <w:tab w:val="left" w:pos="916"/>
+          <w:tab w:val="left" w:pos="1832"/>
+          <w:tab w:val="left" w:pos="2748"/>
+          <w:tab w:val="left" w:pos="3664"/>
+          <w:tab w:val="left" w:pos="4580"/>
+          <w:tab w:val="left" w:pos="5496"/>
+          <w:tab w:val="left" w:pos="6412"/>
+          <w:tab w:val="left" w:pos="7328"/>
+          <w:tab w:val="left" w:pos="8244"/>
+          <w:tab w:val="left" w:pos="9160"/>
+          <w:tab w:val="left" w:pos="10076"/>
+          <w:tab w:val="left" w:pos="10992"/>
+          <w:tab w:val="left" w:pos="11908"/>
+          <w:tab w:val="left" w:pos="12824"/>
+          <w:tab w:val="left" w:pos="13740"/>
+          <w:tab w:val="left" w:pos="14656"/>
+        </w:tabs>
+        <w:spacing w:after="0" w:line="240" w:lineRule="auto"/>
+        <w:rPr>
+          <w:rFonts w:ascii="Consolas" w:eastAsia="Times New Roman" w:hAnsi="Consolas" w:cs="Courier New"/>
+          <w:color w:val="24292E"/>
+          <w:sz w:val="21"/>
+          <w:szCs w:val="21"/>
+          <w:lang w:eastAsia="es-CO"/>
+        </w:rPr>
+      </w:pPr>
+      <w:proofErr w:type="spellStart"/>
+      <w:proofErr w:type="gramStart"/>
+      <w:r>
+        <w:rPr>
+          <w:b/>
+          <w:color w:val="FF0000"/>
+          <w:lang w:val="es-ES"/>
+        </w:rPr>
+        <w:t>git</w:t>
+      </w:r>
+      <w:proofErr w:type="spellEnd"/>
+      <w:proofErr w:type="gramEnd"/>
+      <w:r>
+        <w:rPr>
+          <w:b/>
+          <w:color w:val="FF0000"/>
+          <w:lang w:val="es-ES"/>
+        </w:rPr>
+        <w:t xml:space="preserve"> </w:t>
+      </w:r>
+      <w:proofErr w:type="spellStart"/>
+      <w:r>
+        <w:rPr>
+          <w:b/>
+          <w:color w:val="FF0000"/>
+          <w:lang w:val="es-ES"/>
+        </w:rPr>
+        <w:t>remote</w:t>
+      </w:r>
+      <w:proofErr w:type="spellEnd"/>
+      <w:r>
+        <w:rPr>
+          <w:b/>
+          <w:color w:val="FF0000"/>
+          <w:lang w:val="es-ES"/>
+        </w:rPr>
+        <w:t xml:space="preserve"> </w:t>
+      </w:r>
+      <w:proofErr w:type="spellStart"/>
+      <w:r>
+        <w:rPr>
+          <w:b/>
+          <w:color w:val="FF0000"/>
+          <w:lang w:val="es-ES"/>
+        </w:rPr>
+        <w:t>add</w:t>
+      </w:r>
+      <w:proofErr w:type="spellEnd"/>
+      <w:r>
+        <w:rPr>
+          <w:b/>
+          <w:color w:val="FF0000"/>
+          <w:lang w:val="es-ES"/>
+        </w:rPr>
+        <w:t xml:space="preserve"> </w:t>
+      </w:r>
+      <w:proofErr w:type="spellStart"/>
+      <w:r>
+        <w:rPr>
+          <w:b/>
+          <w:color w:val="FF0000"/>
+          <w:lang w:val="es-ES"/>
+        </w:rPr>
+        <w:t>origin</w:t>
+      </w:r>
+      <w:proofErr w:type="spellEnd"/>
+      <w:r>
+        <w:rPr>
+          <w:rFonts w:ascii="Consolas" w:eastAsia="Times New Roman" w:hAnsi="Consolas" w:cs="Courier New"/>
+          <w:b/>
+          <w:color w:val="FF0000"/>
+          <w:sz w:val="21"/>
+          <w:szCs w:val="21"/>
+          <w:lang w:eastAsia="es-CO"/>
+        </w:rPr>
+        <w:t xml:space="preserve"> </w:t>
+      </w:r>
+      <w:proofErr w:type="spellStart"/>
+      <w:r>
+        <w:rPr>
+          <w:rFonts w:ascii="Consolas" w:eastAsia="Times New Roman" w:hAnsi="Consolas" w:cs="Courier New"/>
+          <w:b/>
+          <w:color w:val="FF0000"/>
+          <w:sz w:val="21"/>
+          <w:szCs w:val="21"/>
+          <w:lang w:eastAsia="es-CO"/>
+        </w:rPr>
+        <w:t>url_del_repositorio</w:t>
+      </w:r>
+      <w:proofErr w:type="spellEnd"/>
+      <w:r>
+        <w:rPr>
+          <w:rFonts w:ascii="Consolas" w:eastAsia="Times New Roman" w:hAnsi="Consolas" w:cs="Courier New"/>
+          <w:color w:val="FF0000"/>
+          <w:sz w:val="21"/>
+          <w:szCs w:val="21"/>
+          <w:lang w:eastAsia="es-CO"/>
+        </w:rPr>
+        <w:t xml:space="preserve"> </w:t>
+      </w:r>
+      <w:r>
+        <w:rPr>
+          <w:rFonts w:ascii="Consolas" w:eastAsia="Times New Roman" w:hAnsi="Consolas" w:cs="Courier New"/>
+          <w:color w:val="24292E"/>
+          <w:sz w:val="21"/>
+          <w:szCs w:val="21"/>
+          <w:lang w:eastAsia="es-CO"/>
+        </w:rPr>
+        <w:sym w:font="Wingdings" w:char="F0E0"/>
+      </w:r>
+      <w:r>
+        <w:rPr>
+          <w:rFonts w:ascii="Consolas" w:eastAsia="Times New Roman" w:hAnsi="Consolas" w:cs="Courier New"/>
+          <w:color w:val="24292E"/>
+          <w:sz w:val="21"/>
+          <w:szCs w:val="21"/>
+          <w:lang w:eastAsia="es-CO"/>
+        </w:rPr>
+        <w:t xml:space="preserve"> vinculamos nuestro repositorio local con uno remoto.</w:t>
+      </w:r>
+    </w:p>
+    <w:p>
+      <w:pPr>
+        <w:tabs>
+          <w:tab w:val="left" w:pos="916"/>
+          <w:tab w:val="left" w:pos="1832"/>
+          <w:tab w:val="left" w:pos="2748"/>
+          <w:tab w:val="left" w:pos="3664"/>
+          <w:tab w:val="left" w:pos="4580"/>
+          <w:tab w:val="left" w:pos="5496"/>
+          <w:tab w:val="left" w:pos="6412"/>
+          <w:tab w:val="left" w:pos="7328"/>
+          <w:tab w:val="left" w:pos="8244"/>
+          <w:tab w:val="left" w:pos="9160"/>
+          <w:tab w:val="left" w:pos="10076"/>
+          <w:tab w:val="left" w:pos="10992"/>
+          <w:tab w:val="left" w:pos="11908"/>
+          <w:tab w:val="left" w:pos="12824"/>
+          <w:tab w:val="left" w:pos="13740"/>
+          <w:tab w:val="left" w:pos="14656"/>
+        </w:tabs>
+        <w:spacing w:after="0" w:line="240" w:lineRule="auto"/>
+        <w:rPr>
+          <w:rFonts w:ascii="Consolas" w:eastAsia="Times New Roman" w:hAnsi="Consolas" w:cs="Courier New"/>
+          <w:color w:val="BF8F00" w:themeColor="accent4" w:themeShade="BF"/>
+          <w:sz w:val="21"/>
+          <w:szCs w:val="21"/>
+          <w:lang w:eastAsia="es-CO"/>
+        </w:rPr>
+      </w:pPr>
+      <w:r>
+        <w:rPr>
+          <w:rFonts w:ascii="Consolas" w:eastAsia="Times New Roman" w:hAnsi="Consolas" w:cs="Courier New"/>
+          <w:color w:val="24292E"/>
+          <w:sz w:val="21"/>
+          <w:szCs w:val="21"/>
+          <w:lang w:eastAsia="es-CO"/>
+        </w:rPr>
+        <w:t xml:space="preserve">Ejemplo: </w:t>
+      </w:r>
+      <w:proofErr w:type="spellStart"/>
+      <w:r>
+        <w:rPr>
+          <w:rFonts w:ascii="Consolas" w:eastAsia="Times New Roman" w:hAnsi="Consolas" w:cs="Courier New"/>
+          <w:color w:val="BF8F00" w:themeColor="accent4" w:themeShade="BF"/>
+          <w:sz w:val="21"/>
+          <w:szCs w:val="21"/>
+          <w:lang w:eastAsia="es-CO"/>
+        </w:rPr>
+        <w:t>git</w:t>
+      </w:r>
+      <w:proofErr w:type="spellEnd"/>
+      <w:r>
+        <w:rPr>
+          <w:rFonts w:ascii="Consolas" w:eastAsia="Times New Roman" w:hAnsi="Consolas" w:cs="Courier New"/>
+          <w:color w:val="BF8F00" w:themeColor="accent4" w:themeShade="BF"/>
+          <w:sz w:val="21"/>
+          <w:szCs w:val="21"/>
+          <w:lang w:eastAsia="es-CO"/>
+        </w:rPr>
+        <w:t xml:space="preserve"> </w:t>
+      </w:r>
+      <w:proofErr w:type="spellStart"/>
+      <w:r>
+        <w:rPr>
+          <w:rFonts w:ascii="Consolas" w:eastAsia="Times New Roman" w:hAnsi="Consolas" w:cs="Courier New"/>
+          <w:color w:val="BF8F00" w:themeColor="accent4" w:themeShade="BF"/>
+          <w:sz w:val="21"/>
+          <w:szCs w:val="21"/>
+          <w:lang w:eastAsia="es-CO"/>
+        </w:rPr>
+        <w:t>remote</w:t>
+      </w:r>
+      <w:proofErr w:type="spellEnd"/>
+      <w:r>
+        <w:rPr>
+          <w:rFonts w:ascii="Consolas" w:eastAsia="Times New Roman" w:hAnsi="Consolas" w:cs="Courier New"/>
+          <w:color w:val="BF8F00" w:themeColor="accent4" w:themeShade="BF"/>
+          <w:sz w:val="21"/>
+          <w:szCs w:val="21"/>
+          <w:lang w:eastAsia="es-CO"/>
+        </w:rPr>
+        <w:t xml:space="preserve"> </w:t>
+      </w:r>
+      <w:proofErr w:type="spellStart"/>
+      <w:r>
+        <w:rPr>
+          <w:rFonts w:ascii="Consolas" w:eastAsia="Times New Roman" w:hAnsi="Consolas" w:cs="Courier New"/>
+          <w:color w:val="BF8F00" w:themeColor="accent4" w:themeShade="BF"/>
+          <w:sz w:val="21"/>
+          <w:szCs w:val="21"/>
+          <w:lang w:eastAsia="es-CO"/>
+        </w:rPr>
+        <w:t>add</w:t>
+      </w:r>
+      <w:proofErr w:type="spellEnd"/>
+      <w:r>
+        <w:rPr>
+          <w:rFonts w:ascii="Consolas" w:eastAsia="Times New Roman" w:hAnsi="Consolas" w:cs="Courier New"/>
+          <w:color w:val="BF8F00" w:themeColor="accent4" w:themeShade="BF"/>
+          <w:sz w:val="21"/>
+          <w:szCs w:val="21"/>
+          <w:lang w:eastAsia="es-CO"/>
+        </w:rPr>
+        <w:t xml:space="preserve"> </w:t>
+      </w:r>
+      <w:proofErr w:type="spellStart"/>
+      <w:r>
+        <w:rPr>
+          <w:rFonts w:ascii="Consolas" w:eastAsia="Times New Roman" w:hAnsi="Consolas" w:cs="Courier New"/>
+          <w:color w:val="BF8F00" w:themeColor="accent4" w:themeShade="BF"/>
+          <w:sz w:val="21"/>
+          <w:szCs w:val="21"/>
+          <w:lang w:eastAsia="es-CO"/>
+        </w:rPr>
+        <w:t>origin</w:t>
+      </w:r>
+      <w:proofErr w:type="spellEnd"/>
+      <w:r>
+        <w:rPr>
+          <w:rFonts w:ascii="Consolas" w:eastAsia="Times New Roman" w:hAnsi="Consolas" w:cs="Courier New"/>
+          <w:color w:val="BF8F00" w:themeColor="accent4" w:themeShade="BF"/>
+          <w:sz w:val="21"/>
+          <w:szCs w:val="21"/>
+          <w:lang w:eastAsia="es-CO"/>
+        </w:rPr>
+        <w:t xml:space="preserve"> </w:t>
+      </w:r>
+      <w:hyperlink r:id="rId18" w:history="1">
+        <w:r>
+          <w:rPr>
+            <w:rStyle w:val="Hipervnculo"/>
+            <w:rFonts w:ascii="Consolas" w:eastAsia="Times New Roman" w:hAnsi="Consolas" w:cs="Courier New"/>
+            <w:color w:val="BF8F00" w:themeColor="accent4" w:themeShade="BF"/>
+            <w:sz w:val="21"/>
+            <w:szCs w:val="21"/>
+            <w:lang w:eastAsia="es-CO"/>
+          </w:rPr>
+          <w:t>https://github.com/jesusdario10/repasoGit.git</w:t>
+        </w:r>
+      </w:hyperlink>
+    </w:p>
+    <w:p>
+      <w:pPr>
+        <w:tabs>
+          <w:tab w:val="left" w:pos="916"/>
+          <w:tab w:val="left" w:pos="1832"/>
+          <w:tab w:val="left" w:pos="2748"/>
+          <w:tab w:val="left" w:pos="3664"/>
+          <w:tab w:val="left" w:pos="4580"/>
+          <w:tab w:val="left" w:pos="5496"/>
+          <w:tab w:val="left" w:pos="6412"/>
+          <w:tab w:val="left" w:pos="7328"/>
+          <w:tab w:val="left" w:pos="8244"/>
+          <w:tab w:val="left" w:pos="9160"/>
+          <w:tab w:val="left" w:pos="10076"/>
+          <w:tab w:val="left" w:pos="10992"/>
+          <w:tab w:val="left" w:pos="11908"/>
+          <w:tab w:val="left" w:pos="12824"/>
+          <w:tab w:val="left" w:pos="13740"/>
+          <w:tab w:val="left" w:pos="14656"/>
+        </w:tabs>
+        <w:spacing w:after="0" w:line="240" w:lineRule="auto"/>
+        <w:rPr>
+          <w:rFonts w:ascii="Consolas" w:eastAsia="Times New Roman" w:hAnsi="Consolas" w:cs="Courier New"/>
+          <w:color w:val="24292E"/>
+          <w:sz w:val="21"/>
+          <w:szCs w:val="21"/>
+          <w:lang w:eastAsia="es-CO"/>
+        </w:rPr>
+      </w:pPr>
+    </w:p>
+    <w:p>
+      <w:pPr>
+        <w:tabs>
+          <w:tab w:val="left" w:pos="916"/>
+          <w:tab w:val="left" w:pos="1832"/>
+          <w:tab w:val="left" w:pos="2748"/>
+          <w:tab w:val="left" w:pos="3664"/>
+          <w:tab w:val="left" w:pos="4580"/>
+          <w:tab w:val="left" w:pos="5496"/>
+          <w:tab w:val="left" w:pos="6412"/>
+          <w:tab w:val="left" w:pos="7328"/>
+          <w:tab w:val="left" w:pos="8244"/>
+          <w:tab w:val="left" w:pos="9160"/>
+          <w:tab w:val="left" w:pos="10076"/>
+          <w:tab w:val="left" w:pos="10992"/>
+          <w:tab w:val="left" w:pos="11908"/>
+          <w:tab w:val="left" w:pos="12824"/>
+          <w:tab w:val="left" w:pos="13740"/>
+          <w:tab w:val="left" w:pos="14656"/>
+        </w:tabs>
+        <w:spacing w:after="0" w:line="240" w:lineRule="auto"/>
+        <w:rPr>
+          <w:rFonts w:ascii="Consolas" w:eastAsia="Times New Roman" w:hAnsi="Consolas" w:cs="Courier New"/>
+          <w:color w:val="24292E"/>
+          <w:sz w:val="21"/>
+          <w:szCs w:val="21"/>
+          <w:lang w:eastAsia="es-CO"/>
+        </w:rPr>
+      </w:pPr>
+      <w:proofErr w:type="spellStart"/>
+      <w:proofErr w:type="gramStart"/>
+      <w:r>
+        <w:rPr>
+          <w:rFonts w:ascii="Consolas" w:eastAsia="Times New Roman" w:hAnsi="Consolas" w:cs="Courier New"/>
+          <w:b/>
+          <w:color w:val="FF0000"/>
+          <w:sz w:val="21"/>
+          <w:szCs w:val="21"/>
+          <w:lang w:eastAsia="es-CO"/>
+        </w:rPr>
+        <w:t>g</w:t>
+      </w:r>
+      <w:r>
+        <w:rPr>
+          <w:rFonts w:ascii="Consolas" w:eastAsia="Times New Roman" w:hAnsi="Consolas" w:cs="Courier New"/>
+          <w:b/>
+          <w:color w:val="FF0000"/>
+          <w:sz w:val="21"/>
+          <w:szCs w:val="21"/>
+          <w:lang w:eastAsia="es-CO"/>
+        </w:rPr>
+        <w:t>it</w:t>
+      </w:r>
+      <w:proofErr w:type="spellEnd"/>
+      <w:proofErr w:type="gramEnd"/>
+      <w:r>
+        <w:rPr>
+          <w:rFonts w:ascii="Consolas" w:eastAsia="Times New Roman" w:hAnsi="Consolas" w:cs="Courier New"/>
+          <w:b/>
+          <w:color w:val="FF0000"/>
+          <w:sz w:val="21"/>
+          <w:szCs w:val="21"/>
+          <w:lang w:eastAsia="es-CO"/>
+        </w:rPr>
+        <w:t xml:space="preserve"> </w:t>
+      </w:r>
+      <w:proofErr w:type="spellStart"/>
+      <w:r>
+        <w:rPr>
+          <w:rFonts w:ascii="Consolas" w:eastAsia="Times New Roman" w:hAnsi="Consolas" w:cs="Courier New"/>
+          <w:b/>
+          <w:color w:val="FF0000"/>
+          <w:sz w:val="21"/>
+          <w:szCs w:val="21"/>
+          <w:lang w:eastAsia="es-CO"/>
+        </w:rPr>
+        <w:t>remote</w:t>
+      </w:r>
+      <w:proofErr w:type="spellEnd"/>
+      <w:r>
+        <w:rPr>
+          <w:rFonts w:ascii="Consolas" w:eastAsia="Times New Roman" w:hAnsi="Consolas" w:cs="Courier New"/>
+          <w:b/>
+          <w:color w:val="FF0000"/>
+          <w:sz w:val="21"/>
+          <w:szCs w:val="21"/>
+          <w:lang w:eastAsia="es-CO"/>
+        </w:rPr>
+        <w:t xml:space="preserve"> –v</w:t>
+      </w:r>
+      <w:r>
+        <w:rPr>
+          <w:rFonts w:ascii="Consolas" w:eastAsia="Times New Roman" w:hAnsi="Consolas" w:cs="Courier New"/>
+          <w:color w:val="FF0000"/>
+          <w:sz w:val="21"/>
+          <w:szCs w:val="21"/>
+          <w:lang w:eastAsia="es-CO"/>
+        </w:rPr>
+        <w:t xml:space="preserve"> </w:t>
+      </w:r>
+      <w:r>
+        <w:rPr>
+          <w:rFonts w:ascii="Consolas" w:eastAsia="Times New Roman" w:hAnsi="Consolas" w:cs="Courier New"/>
+          <w:color w:val="24292E"/>
+          <w:sz w:val="21"/>
+          <w:szCs w:val="21"/>
+          <w:lang w:eastAsia="es-CO"/>
+        </w:rPr>
+        <w:sym w:font="Wingdings" w:char="F0E0"/>
+      </w:r>
+      <w:r>
+        <w:rPr>
+          <w:rFonts w:ascii="Consolas" w:eastAsia="Times New Roman" w:hAnsi="Consolas" w:cs="Courier New"/>
+          <w:color w:val="24292E"/>
+          <w:sz w:val="21"/>
+          <w:szCs w:val="21"/>
+          <w:lang w:eastAsia="es-CO"/>
+        </w:rPr>
+        <w:t xml:space="preserve"> muestra los orígenes de repositorios remotos configurados en el proyecto.</w:t>
+      </w:r>
+    </w:p>
+    <w:p>
+      <w:pPr>
+        <w:tabs>
+          <w:tab w:val="left" w:pos="916"/>
+          <w:tab w:val="left" w:pos="1832"/>
+          <w:tab w:val="left" w:pos="2748"/>
+          <w:tab w:val="left" w:pos="3664"/>
+          <w:tab w:val="left" w:pos="4580"/>
+          <w:tab w:val="left" w:pos="5496"/>
+          <w:tab w:val="left" w:pos="6412"/>
+          <w:tab w:val="left" w:pos="7328"/>
+          <w:tab w:val="left" w:pos="8244"/>
+          <w:tab w:val="left" w:pos="9160"/>
+          <w:tab w:val="left" w:pos="10076"/>
+          <w:tab w:val="left" w:pos="10992"/>
+          <w:tab w:val="left" w:pos="11908"/>
+          <w:tab w:val="left" w:pos="12824"/>
+          <w:tab w:val="left" w:pos="13740"/>
+          <w:tab w:val="left" w:pos="14656"/>
+        </w:tabs>
+        <w:spacing w:after="0" w:line="240" w:lineRule="auto"/>
+        <w:rPr>
+          <w:rFonts w:ascii="Consolas" w:eastAsia="Times New Roman" w:hAnsi="Consolas" w:cs="Courier New"/>
+          <w:color w:val="24292E"/>
+          <w:sz w:val="21"/>
+          <w:szCs w:val="21"/>
+          <w:lang w:eastAsia="es-CO"/>
+        </w:rPr>
+      </w:pPr>
+      <w:proofErr w:type="spellStart"/>
+      <w:proofErr w:type="gramStart"/>
+      <w:r>
+        <w:rPr>
+          <w:rFonts w:ascii="Consolas" w:eastAsia="Times New Roman" w:hAnsi="Consolas" w:cs="Courier New"/>
+          <w:b/>
+          <w:color w:val="FF0000"/>
+          <w:sz w:val="21"/>
+          <w:szCs w:val="21"/>
+          <w:lang w:eastAsia="es-CO"/>
+        </w:rPr>
+        <w:t>g</w:t>
+      </w:r>
+      <w:r>
+        <w:rPr>
+          <w:rFonts w:ascii="Consolas" w:eastAsia="Times New Roman" w:hAnsi="Consolas" w:cs="Courier New"/>
+          <w:b/>
+          <w:color w:val="FF0000"/>
+          <w:sz w:val="21"/>
+          <w:szCs w:val="21"/>
+          <w:lang w:eastAsia="es-CO"/>
+        </w:rPr>
+        <w:t>it</w:t>
+      </w:r>
+      <w:proofErr w:type="spellEnd"/>
+      <w:proofErr w:type="gramEnd"/>
+      <w:r>
+        <w:rPr>
+          <w:rFonts w:ascii="Consolas" w:eastAsia="Times New Roman" w:hAnsi="Consolas" w:cs="Courier New"/>
+          <w:b/>
+          <w:color w:val="FF0000"/>
+          <w:sz w:val="21"/>
+          <w:szCs w:val="21"/>
+          <w:lang w:eastAsia="es-CO"/>
+        </w:rPr>
+        <w:t xml:space="preserve"> </w:t>
+      </w:r>
+      <w:proofErr w:type="spellStart"/>
+      <w:r>
+        <w:rPr>
+          <w:rFonts w:ascii="Consolas" w:eastAsia="Times New Roman" w:hAnsi="Consolas" w:cs="Courier New"/>
+          <w:b/>
+          <w:color w:val="FF0000"/>
+          <w:sz w:val="21"/>
+          <w:szCs w:val="21"/>
+          <w:lang w:eastAsia="es-CO"/>
+        </w:rPr>
+        <w:t>remote</w:t>
+      </w:r>
+      <w:proofErr w:type="spellEnd"/>
+      <w:r>
+        <w:rPr>
+          <w:rFonts w:ascii="Consolas" w:eastAsia="Times New Roman" w:hAnsi="Consolas" w:cs="Courier New"/>
+          <w:b/>
+          <w:color w:val="FF0000"/>
+          <w:sz w:val="21"/>
+          <w:szCs w:val="21"/>
+          <w:lang w:eastAsia="es-CO"/>
+        </w:rPr>
+        <w:t xml:space="preserve"> </w:t>
+      </w:r>
+      <w:proofErr w:type="spellStart"/>
+      <w:r>
+        <w:rPr>
+          <w:rFonts w:ascii="Consolas" w:eastAsia="Times New Roman" w:hAnsi="Consolas" w:cs="Courier New"/>
+          <w:b/>
+          <w:color w:val="FF0000"/>
+          <w:sz w:val="21"/>
+          <w:szCs w:val="21"/>
+          <w:lang w:eastAsia="es-CO"/>
+        </w:rPr>
+        <w:t>remove</w:t>
+      </w:r>
+      <w:proofErr w:type="spellEnd"/>
+      <w:r>
+        <w:rPr>
+          <w:rFonts w:ascii="Consolas" w:eastAsia="Times New Roman" w:hAnsi="Consolas" w:cs="Courier New"/>
+          <w:b/>
+          <w:color w:val="FF0000"/>
+          <w:sz w:val="21"/>
+          <w:szCs w:val="21"/>
+          <w:lang w:eastAsia="es-CO"/>
+        </w:rPr>
+        <w:t xml:space="preserve"> </w:t>
+      </w:r>
+      <w:proofErr w:type="spellStart"/>
+      <w:r>
+        <w:rPr>
+          <w:rFonts w:ascii="Consolas" w:eastAsia="Times New Roman" w:hAnsi="Consolas" w:cs="Courier New"/>
+          <w:b/>
+          <w:color w:val="FF0000"/>
+          <w:sz w:val="21"/>
+          <w:szCs w:val="21"/>
+          <w:lang w:eastAsia="es-CO"/>
+        </w:rPr>
+        <w:t>origin</w:t>
+      </w:r>
+      <w:proofErr w:type="spellEnd"/>
+      <w:r>
+        <w:rPr>
+          <w:rFonts w:ascii="Consolas" w:eastAsia="Times New Roman" w:hAnsi="Consolas" w:cs="Courier New"/>
+          <w:color w:val="FF0000"/>
+          <w:sz w:val="21"/>
+          <w:szCs w:val="21"/>
+          <w:lang w:eastAsia="es-CO"/>
+        </w:rPr>
+        <w:t xml:space="preserve"> </w:t>
+      </w:r>
+      <w:r>
+        <w:rPr>
+          <w:rFonts w:ascii="Consolas" w:eastAsia="Times New Roman" w:hAnsi="Consolas" w:cs="Courier New"/>
+          <w:color w:val="24292E"/>
+          <w:sz w:val="21"/>
+          <w:szCs w:val="21"/>
+          <w:lang w:eastAsia="es-CO"/>
+        </w:rPr>
+        <w:sym w:font="Wingdings" w:char="F0E0"/>
+      </w:r>
+      <w:r>
+        <w:rPr>
+          <w:rFonts w:ascii="Consolas" w:eastAsia="Times New Roman" w:hAnsi="Consolas" w:cs="Courier New"/>
+          <w:color w:val="24292E"/>
+          <w:sz w:val="21"/>
+          <w:szCs w:val="21"/>
+          <w:lang w:eastAsia="es-CO"/>
+        </w:rPr>
+        <w:t xml:space="preserve"> </w:t>
+      </w:r>
+      <w:r>
+        <w:rPr>
+          <w:rFonts w:ascii="Consolas" w:eastAsia="Times New Roman" w:hAnsi="Consolas" w:cs="Courier New"/>
+          <w:color w:val="24292E"/>
+          <w:sz w:val="21"/>
+          <w:szCs w:val="21"/>
+          <w:lang w:eastAsia="es-CO"/>
+        </w:rPr>
+        <w:t>elimina los orígenes remotos de un repositorio local.</w:t>
+      </w:r>
+    </w:p>
+    <w:p>
+      <w:pPr>
+        <w:tabs>
+          <w:tab w:val="left" w:pos="916"/>
+          <w:tab w:val="left" w:pos="1832"/>
+          <w:tab w:val="left" w:pos="2748"/>
+          <w:tab w:val="left" w:pos="3664"/>
+          <w:tab w:val="left" w:pos="4580"/>
+          <w:tab w:val="left" w:pos="5496"/>
+          <w:tab w:val="left" w:pos="6412"/>
+          <w:tab w:val="left" w:pos="7328"/>
+          <w:tab w:val="left" w:pos="8244"/>
+          <w:tab w:val="left" w:pos="9160"/>
+          <w:tab w:val="left" w:pos="10076"/>
+          <w:tab w:val="left" w:pos="10992"/>
+          <w:tab w:val="left" w:pos="11908"/>
+          <w:tab w:val="left" w:pos="12824"/>
+          <w:tab w:val="left" w:pos="13740"/>
+          <w:tab w:val="left" w:pos="14656"/>
+        </w:tabs>
+        <w:spacing w:after="0" w:line="240" w:lineRule="auto"/>
+        <w:rPr>
+          <w:rFonts w:ascii="Consolas" w:eastAsia="Times New Roman" w:hAnsi="Consolas" w:cs="Courier New"/>
+          <w:color w:val="24292E"/>
+          <w:sz w:val="21"/>
+          <w:szCs w:val="21"/>
+          <w:lang w:eastAsia="es-CO"/>
+        </w:rPr>
+      </w:pPr>
+      <w:proofErr w:type="spellStart"/>
+      <w:proofErr w:type="gramStart"/>
+      <w:r>
+        <w:rPr>
+          <w:rFonts w:ascii="Consolas" w:eastAsia="Times New Roman" w:hAnsi="Consolas" w:cs="Courier New"/>
+          <w:b/>
+          <w:color w:val="FF0000"/>
+          <w:sz w:val="21"/>
+          <w:szCs w:val="21"/>
+          <w:lang w:eastAsia="es-CO"/>
+        </w:rPr>
+        <w:t>g</w:t>
+      </w:r>
+      <w:r>
+        <w:rPr>
+          <w:rFonts w:ascii="Consolas" w:eastAsia="Times New Roman" w:hAnsi="Consolas" w:cs="Courier New"/>
+          <w:b/>
+          <w:color w:val="FF0000"/>
+          <w:sz w:val="21"/>
+          <w:szCs w:val="21"/>
+          <w:lang w:eastAsia="es-CO"/>
+        </w:rPr>
+        <w:t>it</w:t>
+      </w:r>
+      <w:proofErr w:type="spellEnd"/>
+      <w:proofErr w:type="gramEnd"/>
+      <w:r>
+        <w:rPr>
+          <w:rFonts w:ascii="Consolas" w:eastAsia="Times New Roman" w:hAnsi="Consolas" w:cs="Courier New"/>
+          <w:b/>
+          <w:color w:val="FF0000"/>
+          <w:sz w:val="21"/>
+          <w:szCs w:val="21"/>
+          <w:lang w:eastAsia="es-CO"/>
+        </w:rPr>
+        <w:t xml:space="preserve"> </w:t>
+      </w:r>
+      <w:proofErr w:type="spellStart"/>
+      <w:r>
+        <w:rPr>
+          <w:rFonts w:ascii="Consolas" w:eastAsia="Times New Roman" w:hAnsi="Consolas" w:cs="Courier New"/>
+          <w:b/>
+          <w:color w:val="FF0000"/>
+          <w:sz w:val="21"/>
+          <w:szCs w:val="21"/>
+          <w:lang w:eastAsia="es-CO"/>
+        </w:rPr>
+        <w:t>push</w:t>
+      </w:r>
+      <w:proofErr w:type="spellEnd"/>
+      <w:r>
+        <w:rPr>
+          <w:rFonts w:ascii="Consolas" w:eastAsia="Times New Roman" w:hAnsi="Consolas" w:cs="Courier New"/>
+          <w:b/>
+          <w:color w:val="FF0000"/>
+          <w:sz w:val="21"/>
+          <w:szCs w:val="21"/>
+          <w:lang w:eastAsia="es-CO"/>
+        </w:rPr>
+        <w:t xml:space="preserve"> </w:t>
+      </w:r>
+      <w:proofErr w:type="spellStart"/>
+      <w:r>
+        <w:rPr>
+          <w:rFonts w:ascii="Consolas" w:eastAsia="Times New Roman" w:hAnsi="Consolas" w:cs="Courier New"/>
+          <w:b/>
+          <w:color w:val="FF0000"/>
+          <w:sz w:val="21"/>
+          <w:szCs w:val="21"/>
+          <w:lang w:eastAsia="es-CO"/>
+        </w:rPr>
+        <w:t>origin</w:t>
+      </w:r>
+      <w:proofErr w:type="spellEnd"/>
+      <w:r>
+        <w:rPr>
+          <w:rFonts w:ascii="Consolas" w:eastAsia="Times New Roman" w:hAnsi="Consolas" w:cs="Courier New"/>
+          <w:b/>
+          <w:color w:val="FF0000"/>
+          <w:sz w:val="21"/>
+          <w:szCs w:val="21"/>
+          <w:lang w:eastAsia="es-CO"/>
+        </w:rPr>
+        <w:t xml:space="preserve"> master</w:t>
+      </w:r>
+      <w:r>
+        <w:rPr>
+          <w:rFonts w:ascii="Consolas" w:eastAsia="Times New Roman" w:hAnsi="Consolas" w:cs="Courier New"/>
+          <w:color w:val="FF0000"/>
+          <w:sz w:val="21"/>
+          <w:szCs w:val="21"/>
+          <w:lang w:eastAsia="es-CO"/>
+        </w:rPr>
+        <w:t xml:space="preserve"> </w:t>
+      </w:r>
+      <w:r>
+        <w:rPr>
+          <w:rFonts w:ascii="Consolas" w:eastAsia="Times New Roman" w:hAnsi="Consolas" w:cs="Courier New"/>
+          <w:color w:val="24292E"/>
+          <w:sz w:val="21"/>
+          <w:szCs w:val="21"/>
+          <w:lang w:eastAsia="es-CO"/>
+        </w:rPr>
+        <w:sym w:font="Wingdings" w:char="F0E0"/>
+      </w:r>
+      <w:r>
+        <w:rPr>
+          <w:rFonts w:ascii="Consolas" w:eastAsia="Times New Roman" w:hAnsi="Consolas" w:cs="Courier New"/>
+          <w:color w:val="24292E"/>
+          <w:sz w:val="21"/>
+          <w:szCs w:val="21"/>
+          <w:lang w:eastAsia="es-CO"/>
+        </w:rPr>
+        <w:t xml:space="preserve"> </w:t>
+      </w:r>
+      <w:r>
+        <w:rPr>
+          <w:rFonts w:ascii="Consolas" w:eastAsia="Times New Roman" w:hAnsi="Consolas" w:cs="Courier New"/>
+          <w:color w:val="24292E"/>
+          <w:sz w:val="21"/>
+          <w:szCs w:val="21"/>
+          <w:lang w:eastAsia="es-CO"/>
+        </w:rPr>
+        <w:t xml:space="preserve">pasa lo que tenemos en la pc a </w:t>
+      </w:r>
+      <w:proofErr w:type="spellStart"/>
+      <w:r>
+        <w:rPr>
+          <w:rFonts w:ascii="Consolas" w:eastAsia="Times New Roman" w:hAnsi="Consolas" w:cs="Courier New"/>
+          <w:color w:val="24292E"/>
+          <w:sz w:val="21"/>
+          <w:szCs w:val="21"/>
+          <w:lang w:eastAsia="es-CO"/>
+        </w:rPr>
+        <w:t>github</w:t>
+      </w:r>
+      <w:proofErr w:type="spellEnd"/>
+      <w:r>
+        <w:rPr>
+          <w:rFonts w:ascii="Consolas" w:eastAsia="Times New Roman" w:hAnsi="Consolas" w:cs="Courier New"/>
+          <w:color w:val="24292E"/>
+          <w:sz w:val="21"/>
+          <w:szCs w:val="21"/>
+          <w:lang w:eastAsia="es-CO"/>
+        </w:rPr>
+        <w:t xml:space="preserve"> a la rama master</w:t>
+      </w:r>
+    </w:p>
+    <w:p>
+      <w:pPr>
+        <w:jc w:val="both"/>
+        <w:rPr>
+          <w:lang w:val="es-ES"/>
+        </w:rPr>
+      </w:pPr>
+    </w:p>
+    <w:p>
+      <w:pPr>
+        <w:jc w:val="both"/>
+        <w:rPr>
+          <w:b/>
+          <w:color w:val="2E74B5" w:themeColor="accent1" w:themeShade="BF"/>
+          <w:sz w:val="40"/>
+          <w:szCs w:val="40"/>
+          <w:lang w:val="es-ES"/>
+        </w:rPr>
+      </w:pPr>
+      <w:r>
+        <w:rPr>
+          <w:b/>
+          <w:color w:val="2E74B5" w:themeColor="accent1" w:themeShade="BF"/>
+          <w:sz w:val="40"/>
+          <w:szCs w:val="40"/>
+          <w:lang w:val="es-ES"/>
+        </w:rPr>
+        <w:t>Conceptos</w:t>
+      </w:r>
+    </w:p>
+    <w:p>
+      <w:pPr>
+        <w:jc w:val="both"/>
+        <w:rPr>
+          <w:lang w:val="es-ES"/>
+        </w:rPr>
+      </w:pPr>
+      <w:proofErr w:type="spellStart"/>
+      <w:r>
+        <w:rPr>
+          <w:b/>
+          <w:color w:val="00B050"/>
+          <w:lang w:val="es-ES"/>
+        </w:rPr>
+        <w:t>Issues</w:t>
+      </w:r>
+      <w:proofErr w:type="spellEnd"/>
+      <w:r>
+        <w:rPr>
+          <w:b/>
+          <w:color w:val="00B050"/>
+          <w:lang w:val="es-ES"/>
+        </w:rPr>
+        <w:t>:</w:t>
+      </w:r>
+      <w:r>
+        <w:rPr>
+          <w:color w:val="00B050"/>
+          <w:lang w:val="es-ES"/>
+        </w:rPr>
+        <w:t xml:space="preserve"> </w:t>
+      </w:r>
+      <w:r>
+        <w:rPr>
+          <w:lang w:val="es-ES"/>
+        </w:rPr>
+        <w:t>mejorar el código o solucionar un error en el repositorio o proyecto.</w:t>
+      </w:r>
+    </w:p>
+    <w:p>
+      <w:pPr>
+        <w:jc w:val="both"/>
+        <w:rPr>
+          <w:lang w:val="es-ES"/>
+        </w:rPr>
+      </w:pPr>
+      <w:proofErr w:type="spellStart"/>
+      <w:r>
+        <w:rPr>
+          <w:b/>
+          <w:color w:val="00B050"/>
+          <w:lang w:val="es-ES"/>
+        </w:rPr>
+        <w:t>Milestones</w:t>
+      </w:r>
+      <w:proofErr w:type="spellEnd"/>
+      <w:r>
+        <w:rPr>
+          <w:b/>
+          <w:color w:val="00B050"/>
+          <w:lang w:val="es-ES"/>
+        </w:rPr>
+        <w:t>:</w:t>
+      </w:r>
+      <w:r>
+        <w:rPr>
+          <w:color w:val="00B050"/>
+          <w:lang w:val="es-ES"/>
+        </w:rPr>
+        <w:t xml:space="preserve"> </w:t>
+      </w:r>
+      <w:r>
+        <w:rPr>
+          <w:lang w:val="es-ES"/>
+        </w:rPr>
+        <w:t xml:space="preserve">grupos de </w:t>
+      </w:r>
+      <w:proofErr w:type="spellStart"/>
+      <w:r>
+        <w:rPr>
+          <w:lang w:val="es-ES"/>
+        </w:rPr>
+        <w:t>issues</w:t>
+      </w:r>
+      <w:proofErr w:type="spellEnd"/>
+      <w:r>
+        <w:rPr>
+          <w:lang w:val="es-ES"/>
+        </w:rPr>
+        <w:t xml:space="preserve"> que aplican para un proyecto, característica o periodo de tiempo.</w:t>
+      </w:r>
+      <w:bookmarkStart w:id="0" w:name="_GoBack"/>
+      <w:bookmarkEnd w:id="0"/>
     </w:p>
     <w:p>
       <w:pPr>
@@ -5884,7 +7012,6 @@
     <w:name w:val="Hyperlink"/>
     <w:basedOn w:val="Fuentedeprrafopredeter"/>
     <w:uiPriority w:val="99"/>
-    <w:semiHidden/>
     <w:unhideWhenUsed/>
     <w:rsid w:val="0081483E"/>
     <w:rPr>
@@ -5902,6 +7029,66 @@
       <w:ind w:left="720"/>
       <w:contextualSpacing/>
     </w:pPr>
+  </w:style>
+  <w:style w:type="paragraph" w:styleId="HTMLconformatoprevio">
+    <w:name w:val="HTML Preformatted"/>
+    <w:basedOn w:val="Normal"/>
+    <w:link w:val="HTMLconformatoprevioCar"/>
+    <w:uiPriority w:val="99"/>
+    <w:semiHidden/>
+    <w:unhideWhenUsed/>
+    <w:rsid w:val="003C6D93"/>
+    <w:pPr>
+      <w:tabs>
+        <w:tab w:val="left" w:pos="916"/>
+        <w:tab w:val="left" w:pos="1832"/>
+        <w:tab w:val="left" w:pos="2748"/>
+        <w:tab w:val="left" w:pos="3664"/>
+        <w:tab w:val="left" w:pos="4580"/>
+        <w:tab w:val="left" w:pos="5496"/>
+        <w:tab w:val="left" w:pos="6412"/>
+        <w:tab w:val="left" w:pos="7328"/>
+        <w:tab w:val="left" w:pos="8244"/>
+        <w:tab w:val="left" w:pos="9160"/>
+        <w:tab w:val="left" w:pos="10076"/>
+        <w:tab w:val="left" w:pos="10992"/>
+        <w:tab w:val="left" w:pos="11908"/>
+        <w:tab w:val="left" w:pos="12824"/>
+        <w:tab w:val="left" w:pos="13740"/>
+        <w:tab w:val="left" w:pos="14656"/>
+      </w:tabs>
+      <w:spacing w:after="0" w:line="240" w:lineRule="auto"/>
+    </w:pPr>
+    <w:rPr>
+      <w:rFonts w:ascii="Courier New" w:eastAsia="Times New Roman" w:hAnsi="Courier New" w:cs="Courier New"/>
+      <w:sz w:val="20"/>
+      <w:szCs w:val="20"/>
+      <w:lang w:eastAsia="es-CO"/>
+    </w:rPr>
+  </w:style>
+  <w:style w:type="character" w:customStyle="1" w:styleId="HTMLconformatoprevioCar">
+    <w:name w:val="HTML con formato previo Car"/>
+    <w:basedOn w:val="Fuentedeprrafopredeter"/>
+    <w:link w:val="HTMLconformatoprevio"/>
+    <w:uiPriority w:val="99"/>
+    <w:semiHidden/>
+    <w:rsid w:val="003C6D93"/>
+    <w:rPr>
+      <w:rFonts w:ascii="Courier New" w:eastAsia="Times New Roman" w:hAnsi="Courier New" w:cs="Courier New"/>
+      <w:sz w:val="20"/>
+      <w:szCs w:val="20"/>
+      <w:lang w:eastAsia="es-CO"/>
+    </w:rPr>
+  </w:style>
+  <w:style w:type="character" w:customStyle="1" w:styleId="user-select-contain">
+    <w:name w:val="user-select-contain"/>
+    <w:basedOn w:val="Fuentedeprrafopredeter"/>
+    <w:rsid w:val="003C6D93"/>
+  </w:style>
+  <w:style w:type="character" w:customStyle="1" w:styleId="js-git-clone-help-text">
+    <w:name w:val="js-git-clone-help-text"/>
+    <w:basedOn w:val="Fuentedeprrafopredeter"/>
+    <w:rsid w:val="003C6D93"/>
   </w:style>
 </w:styles>
 </file>

</xml_diff>